<commit_message>
Analize in document complete
</commit_message>
<xml_diff>
--- a/Отчет.docx
+++ b/Отчет.docx
@@ -550,7 +550,9 @@
         </w:rPr>
       </w:pPr>
       <w:bookmarkStart w:id="0" w:name="_Toc14570"/>
-      <w:bookmarkStart w:id="1" w:name="_Toc527942920"/>
+      <w:bookmarkStart w:id="1" w:name="_Toc13967"/>
+      <w:bookmarkStart w:id="2" w:name="_Toc22934"/>
+      <w:bookmarkStart w:id="3" w:name="_Toc527942920"/>
       <w:r>
         <w:rPr>
           <w:rFonts w:hint="default"/>
@@ -559,6 +561,8 @@
         <w:t>Оглавление</w:t>
       </w:r>
       <w:bookmarkEnd w:id="0"/>
+      <w:bookmarkEnd w:id="1"/>
+      <w:bookmarkEnd w:id="2"/>
     </w:p>
     <w:p>
       <w:pPr>
@@ -592,7 +596,6 @@
           <w:rFonts w:hint="default" w:ascii="Times New Roman" w:hAnsi="Times New Roman" w:cs="Times New Roman"/>
           <w:sz w:val="26"/>
           <w:szCs w:val="26"/>
-          <w:lang w:val="en-US"/>
         </w:rPr>
         <w:fldChar w:fldCharType="begin"/>
       </w:r>
@@ -601,16 +604,14 @@
           <w:rFonts w:hint="default" w:ascii="Times New Roman" w:hAnsi="Times New Roman" w:cs="Times New Roman"/>
           <w:sz w:val="26"/>
           <w:szCs w:val="26"/>
-          <w:lang w:val="en-US"/>
         </w:rPr>
-        <w:instrText xml:space="preserve">TOC \o "1-3" \h \u </w:instrText>
+        <w:instrText xml:space="preserve"> TOC </w:instrText>
       </w:r>
       <w:r>
         <w:rPr>
           <w:rFonts w:hint="default" w:ascii="Times New Roman" w:hAnsi="Times New Roman" w:cs="Times New Roman"/>
           <w:sz w:val="26"/>
           <w:szCs w:val="26"/>
-          <w:lang w:val="en-US"/>
         </w:rPr>
         <w:fldChar w:fldCharType="separate"/>
       </w:r>
@@ -619,7 +620,23 @@
           <w:rFonts w:hint="default" w:ascii="Times New Roman" w:hAnsi="Times New Roman" w:cs="Times New Roman"/>
           <w:sz w:val="26"/>
           <w:szCs w:val="26"/>
-          <w:lang w:val="en-US"/>
+          <w:lang w:val="ru-RU"/>
+        </w:rPr>
+        <w:t>Оглавление</w:t>
+      </w:r>
+      <w:r>
+        <w:rPr>
+          <w:rFonts w:hint="default" w:ascii="Times New Roman" w:hAnsi="Times New Roman" w:cs="Times New Roman"/>
+          <w:sz w:val="26"/>
+          <w:szCs w:val="26"/>
+        </w:rPr>
+        <w:tab/>
+      </w:r>
+      <w:r>
+        <w:rPr>
+          <w:rFonts w:hint="default" w:ascii="Times New Roman" w:hAnsi="Times New Roman" w:cs="Times New Roman"/>
+          <w:sz w:val="26"/>
+          <w:szCs w:val="26"/>
         </w:rPr>
         <w:fldChar w:fldCharType="begin"/>
       </w:r>
@@ -628,19 +645,61 @@
           <w:rFonts w:hint="default" w:ascii="Times New Roman" w:hAnsi="Times New Roman" w:cs="Times New Roman"/>
           <w:sz w:val="26"/>
           <w:szCs w:val="26"/>
-          <w:lang w:val="en-US"/>
         </w:rPr>
-        <w:instrText xml:space="preserve"> HYPERLINK \l _Toc13810 </w:instrText>
+        <w:instrText xml:space="preserve"> PAGEREF _Toc22934 \h </w:instrText>
       </w:r>
       <w:r>
         <w:rPr>
           <w:rFonts w:hint="default" w:ascii="Times New Roman" w:hAnsi="Times New Roman" w:cs="Times New Roman"/>
           <w:sz w:val="26"/>
           <w:szCs w:val="26"/>
-          <w:lang w:val="en-US"/>
         </w:rPr>
         <w:fldChar w:fldCharType="separate"/>
       </w:r>
+      <w:r>
+        <w:rPr>
+          <w:rFonts w:hint="default" w:ascii="Times New Roman" w:hAnsi="Times New Roman" w:cs="Times New Roman"/>
+          <w:sz w:val="26"/>
+          <w:szCs w:val="26"/>
+        </w:rPr>
+        <w:t>2</w:t>
+      </w:r>
+      <w:r>
+        <w:rPr>
+          <w:rFonts w:hint="default" w:ascii="Times New Roman" w:hAnsi="Times New Roman" w:cs="Times New Roman"/>
+          <w:sz w:val="26"/>
+          <w:szCs w:val="26"/>
+        </w:rPr>
+        <w:fldChar w:fldCharType="end"/>
+      </w:r>
+    </w:p>
+    <w:p>
+      <w:pPr>
+        <w:pStyle w:val="22"/>
+        <w:keepNext w:val="0"/>
+        <w:keepLines w:val="0"/>
+        <w:pageBreakBefore w:val="0"/>
+        <w:widowControl/>
+        <w:tabs>
+          <w:tab w:val="right" w:leader="dot" w:pos="9355"/>
+        </w:tabs>
+        <w:kinsoku/>
+        <w:wordWrap/>
+        <w:overflowPunct/>
+        <w:topLinePunct w:val="0"/>
+        <w:autoSpaceDE/>
+        <w:autoSpaceDN/>
+        <w:bidi w:val="0"/>
+        <w:adjustRightInd/>
+        <w:snapToGrid/>
+        <w:spacing w:after="0" w:line="360" w:lineRule="auto"/>
+        <w:textAlignment w:val="auto"/>
+        <w:rPr>
+          <w:rFonts w:hint="default" w:ascii="Times New Roman" w:hAnsi="Times New Roman" w:cs="Times New Roman"/>
+          <w:sz w:val="26"/>
+          <w:szCs w:val="26"/>
+        </w:rPr>
+      </w:pPr>
       <w:r>
         <w:rPr>
           <w:rFonts w:hint="default" w:ascii="Times New Roman" w:hAnsi="Times New Roman" w:cs="Times New Roman"/>
@@ -681,7 +740,7 @@
           <w:sz w:val="26"/>
           <w:szCs w:val="26"/>
         </w:rPr>
-        <w:instrText xml:space="preserve"> PAGEREF _Toc13810 \h </w:instrText>
+        <w:instrText xml:space="preserve"> PAGEREF _Toc14517 \h </w:instrText>
       </w:r>
       <w:r>
         <w:rPr>
@@ -704,15 +763,6 @@
           <w:rFonts w:hint="default" w:ascii="Times New Roman" w:hAnsi="Times New Roman" w:cs="Times New Roman"/>
           <w:sz w:val="26"/>
           <w:szCs w:val="26"/>
-        </w:rPr>
-        <w:fldChar w:fldCharType="end"/>
-      </w:r>
-      <w:r>
-        <w:rPr>
-          <w:rFonts w:hint="default" w:ascii="Times New Roman" w:hAnsi="Times New Roman" w:cs="Times New Roman"/>
-          <w:sz w:val="26"/>
-          <w:szCs w:val="26"/>
-          <w:lang w:val="en-US"/>
         </w:rPr>
         <w:fldChar w:fldCharType="end"/>
       </w:r>
@@ -749,33 +799,6 @@
           <w:rFonts w:hint="default" w:ascii="Times New Roman" w:hAnsi="Times New Roman" w:cs="Times New Roman"/>
           <w:sz w:val="26"/>
           <w:szCs w:val="26"/>
-          <w:lang w:val="en-US"/>
-        </w:rPr>
-        <w:fldChar w:fldCharType="begin"/>
-      </w:r>
-      <w:r>
-        <w:rPr>
-          <w:rFonts w:hint="default" w:ascii="Times New Roman" w:hAnsi="Times New Roman" w:cs="Times New Roman"/>
-          <w:sz w:val="26"/>
-          <w:szCs w:val="26"/>
-          <w:lang w:val="en-US"/>
-        </w:rPr>
-        <w:instrText xml:space="preserve"> HYPERLINK \l _Toc32217 </w:instrText>
-      </w:r>
-      <w:r>
-        <w:rPr>
-          <w:rFonts w:hint="default" w:ascii="Times New Roman" w:hAnsi="Times New Roman" w:cs="Times New Roman"/>
-          <w:sz w:val="26"/>
-          <w:szCs w:val="26"/>
-          <w:lang w:val="en-US"/>
-        </w:rPr>
-        <w:fldChar w:fldCharType="separate"/>
-      </w:r>
-      <w:r>
-        <w:rPr>
-          <w:rFonts w:hint="default" w:ascii="Times New Roman" w:hAnsi="Times New Roman" w:cs="Times New Roman"/>
-          <w:sz w:val="26"/>
-          <w:szCs w:val="26"/>
           <w:lang w:val="ru-RU"/>
         </w:rPr>
         <w:t>2 Постановка задачи для варианта 14</w:t>
@@ -802,7 +825,7 @@
           <w:sz w:val="26"/>
           <w:szCs w:val="26"/>
         </w:rPr>
-        <w:instrText xml:space="preserve"> PAGEREF _Toc32217 \h </w:instrText>
+        <w:instrText xml:space="preserve"> PAGEREF _Toc1715 \h </w:instrText>
       </w:r>
       <w:r>
         <w:rPr>
@@ -825,15 +848,6 @@
           <w:rFonts w:hint="default" w:ascii="Times New Roman" w:hAnsi="Times New Roman" w:cs="Times New Roman"/>
           <w:sz w:val="26"/>
           <w:szCs w:val="26"/>
-        </w:rPr>
-        <w:fldChar w:fldCharType="end"/>
-      </w:r>
-      <w:r>
-        <w:rPr>
-          <w:rFonts w:hint="default" w:ascii="Times New Roman" w:hAnsi="Times New Roman" w:cs="Times New Roman"/>
-          <w:sz w:val="26"/>
-          <w:szCs w:val="26"/>
-          <w:lang w:val="en-US"/>
         </w:rPr>
         <w:fldChar w:fldCharType="end"/>
       </w:r>
@@ -870,33 +884,6 @@
           <w:rFonts w:hint="default" w:ascii="Times New Roman" w:hAnsi="Times New Roman" w:cs="Times New Roman"/>
           <w:sz w:val="26"/>
           <w:szCs w:val="26"/>
-          <w:lang w:val="en-US"/>
-        </w:rPr>
-        <w:fldChar w:fldCharType="begin"/>
-      </w:r>
-      <w:r>
-        <w:rPr>
-          <w:rFonts w:hint="default" w:ascii="Times New Roman" w:hAnsi="Times New Roman" w:cs="Times New Roman"/>
-          <w:sz w:val="26"/>
-          <w:szCs w:val="26"/>
-          <w:lang w:val="en-US"/>
-        </w:rPr>
-        <w:instrText xml:space="preserve"> HYPERLINK \l _Toc16214 </w:instrText>
-      </w:r>
-      <w:r>
-        <w:rPr>
-          <w:rFonts w:hint="default" w:ascii="Times New Roman" w:hAnsi="Times New Roman" w:cs="Times New Roman"/>
-          <w:sz w:val="26"/>
-          <w:szCs w:val="26"/>
-          <w:lang w:val="en-US"/>
-        </w:rPr>
-        <w:fldChar w:fldCharType="separate"/>
-      </w:r>
-      <w:r>
-        <w:rPr>
-          <w:rFonts w:hint="default" w:ascii="Times New Roman" w:hAnsi="Times New Roman" w:cs="Times New Roman"/>
-          <w:sz w:val="26"/>
-          <w:szCs w:val="26"/>
           <w:lang w:val="ru-RU"/>
         </w:rPr>
         <w:t>3 Анализ</w:t>
@@ -923,7 +910,7 @@
           <w:sz w:val="26"/>
           <w:szCs w:val="26"/>
         </w:rPr>
-        <w:instrText xml:space="preserve"> PAGEREF _Toc16214 \h </w:instrText>
+        <w:instrText xml:space="preserve"> PAGEREF _Toc31771 \h </w:instrText>
       </w:r>
       <w:r>
         <w:rPr>
@@ -946,15 +933,6 @@
           <w:rFonts w:hint="default" w:ascii="Times New Roman" w:hAnsi="Times New Roman" w:cs="Times New Roman"/>
           <w:sz w:val="26"/>
           <w:szCs w:val="26"/>
-        </w:rPr>
-        <w:fldChar w:fldCharType="end"/>
-      </w:r>
-      <w:r>
-        <w:rPr>
-          <w:rFonts w:hint="default" w:ascii="Times New Roman" w:hAnsi="Times New Roman" w:cs="Times New Roman"/>
-          <w:sz w:val="26"/>
-          <w:szCs w:val="26"/>
-          <w:lang w:val="en-US"/>
         </w:rPr>
         <w:fldChar w:fldCharType="end"/>
       </w:r>
@@ -991,33 +969,6 @@
           <w:rFonts w:hint="default" w:ascii="Times New Roman" w:hAnsi="Times New Roman" w:cs="Times New Roman"/>
           <w:sz w:val="26"/>
           <w:szCs w:val="26"/>
-          <w:lang w:val="en-US"/>
-        </w:rPr>
-        <w:fldChar w:fldCharType="begin"/>
-      </w:r>
-      <w:r>
-        <w:rPr>
-          <w:rFonts w:hint="default" w:ascii="Times New Roman" w:hAnsi="Times New Roman" w:cs="Times New Roman"/>
-          <w:sz w:val="26"/>
-          <w:szCs w:val="26"/>
-          <w:lang w:val="en-US"/>
-        </w:rPr>
-        <w:instrText xml:space="preserve"> HYPERLINK \l _Toc13816 </w:instrText>
-      </w:r>
-      <w:r>
-        <w:rPr>
-          <w:rFonts w:hint="default" w:ascii="Times New Roman" w:hAnsi="Times New Roman" w:cs="Times New Roman"/>
-          <w:sz w:val="26"/>
-          <w:szCs w:val="26"/>
-          <w:lang w:val="en-US"/>
-        </w:rPr>
-        <w:fldChar w:fldCharType="separate"/>
-      </w:r>
-      <w:r>
-        <w:rPr>
-          <w:rFonts w:hint="default" w:ascii="Times New Roman" w:hAnsi="Times New Roman" w:cs="Times New Roman"/>
-          <w:sz w:val="26"/>
-          <w:szCs w:val="26"/>
           <w:lang w:val="ru-RU"/>
         </w:rPr>
         <w:t>4 Проектирование</w:t>
@@ -1044,7 +995,7 @@
           <w:sz w:val="26"/>
           <w:szCs w:val="26"/>
         </w:rPr>
-        <w:instrText xml:space="preserve"> PAGEREF _Toc13816 \h </w:instrText>
+        <w:instrText xml:space="preserve"> PAGEREF _Toc22889 \h </w:instrText>
       </w:r>
       <w:r>
         <w:rPr>
@@ -1067,15 +1018,6 @@
           <w:rFonts w:hint="default" w:ascii="Times New Roman" w:hAnsi="Times New Roman" w:cs="Times New Roman"/>
           <w:sz w:val="26"/>
           <w:szCs w:val="26"/>
-        </w:rPr>
-        <w:fldChar w:fldCharType="end"/>
-      </w:r>
-      <w:r>
-        <w:rPr>
-          <w:rFonts w:hint="default" w:ascii="Times New Roman" w:hAnsi="Times New Roman" w:cs="Times New Roman"/>
-          <w:sz w:val="26"/>
-          <w:szCs w:val="26"/>
-          <w:lang w:val="en-US"/>
         </w:rPr>
         <w:fldChar w:fldCharType="end"/>
       </w:r>
@@ -1107,33 +1049,6 @@
           <w:szCs w:val="26"/>
         </w:rPr>
       </w:pPr>
-      <w:r>
-        <w:rPr>
-          <w:rFonts w:hint="default" w:ascii="Times New Roman" w:hAnsi="Times New Roman" w:cs="Times New Roman"/>
-          <w:sz w:val="26"/>
-          <w:szCs w:val="26"/>
-          <w:lang w:val="en-US"/>
-        </w:rPr>
-        <w:fldChar w:fldCharType="begin"/>
-      </w:r>
-      <w:r>
-        <w:rPr>
-          <w:rFonts w:hint="default" w:ascii="Times New Roman" w:hAnsi="Times New Roman" w:cs="Times New Roman"/>
-          <w:sz w:val="26"/>
-          <w:szCs w:val="26"/>
-          <w:lang w:val="en-US"/>
-        </w:rPr>
-        <w:instrText xml:space="preserve"> HYPERLINK \l _Toc19633 </w:instrText>
-      </w:r>
-      <w:r>
-        <w:rPr>
-          <w:rFonts w:hint="default" w:ascii="Times New Roman" w:hAnsi="Times New Roman" w:cs="Times New Roman"/>
-          <w:sz w:val="26"/>
-          <w:szCs w:val="26"/>
-          <w:lang w:val="en-US"/>
-        </w:rPr>
-        <w:fldChar w:fldCharType="separate"/>
-      </w:r>
       <w:r>
         <w:rPr>
           <w:rFonts w:hint="default" w:ascii="Times New Roman" w:hAnsi="Times New Roman" w:cs="Times New Roman"/>
@@ -1174,7 +1089,7 @@
           <w:sz w:val="26"/>
           <w:szCs w:val="26"/>
         </w:rPr>
-        <w:instrText xml:space="preserve"> PAGEREF _Toc19633 \h </w:instrText>
+        <w:instrText xml:space="preserve"> PAGEREF _Toc13789 \h </w:instrText>
       </w:r>
       <w:r>
         <w:rPr>
@@ -1197,15 +1112,6 @@
           <w:rFonts w:hint="default" w:ascii="Times New Roman" w:hAnsi="Times New Roman" w:cs="Times New Roman"/>
           <w:sz w:val="26"/>
           <w:szCs w:val="26"/>
-        </w:rPr>
-        <w:fldChar w:fldCharType="end"/>
-      </w:r>
-      <w:r>
-        <w:rPr>
-          <w:rFonts w:hint="default" w:ascii="Times New Roman" w:hAnsi="Times New Roman" w:cs="Times New Roman"/>
-          <w:sz w:val="26"/>
-          <w:szCs w:val="26"/>
-          <w:lang w:val="en-US"/>
         </w:rPr>
         <w:fldChar w:fldCharType="end"/>
       </w:r>
@@ -1242,33 +1148,6 @@
           <w:rFonts w:hint="default" w:ascii="Times New Roman" w:hAnsi="Times New Roman" w:cs="Times New Roman"/>
           <w:sz w:val="26"/>
           <w:szCs w:val="26"/>
-          <w:lang w:val="en-US"/>
-        </w:rPr>
-        <w:fldChar w:fldCharType="begin"/>
-      </w:r>
-      <w:r>
-        <w:rPr>
-          <w:rFonts w:hint="default" w:ascii="Times New Roman" w:hAnsi="Times New Roman" w:cs="Times New Roman"/>
-          <w:sz w:val="26"/>
-          <w:szCs w:val="26"/>
-          <w:lang w:val="en-US"/>
-        </w:rPr>
-        <w:instrText xml:space="preserve"> HYPERLINK \l _Toc21714 </w:instrText>
-      </w:r>
-      <w:r>
-        <w:rPr>
-          <w:rFonts w:hint="default" w:ascii="Times New Roman" w:hAnsi="Times New Roman" w:cs="Times New Roman"/>
-          <w:sz w:val="26"/>
-          <w:szCs w:val="26"/>
-          <w:lang w:val="en-US"/>
-        </w:rPr>
-        <w:fldChar w:fldCharType="separate"/>
-      </w:r>
-      <w:r>
-        <w:rPr>
-          <w:rFonts w:hint="default" w:ascii="Times New Roman" w:hAnsi="Times New Roman" w:cs="Times New Roman"/>
-          <w:sz w:val="26"/>
-          <w:szCs w:val="26"/>
           <w:lang w:val="ru-RU"/>
         </w:rPr>
         <w:t>6 Тестирование</w:t>
@@ -1295,7 +1174,7 @@
           <w:sz w:val="26"/>
           <w:szCs w:val="26"/>
         </w:rPr>
-        <w:instrText xml:space="preserve"> PAGEREF _Toc21714 \h </w:instrText>
+        <w:instrText xml:space="preserve"> PAGEREF _Toc31899 \h </w:instrText>
       </w:r>
       <w:r>
         <w:rPr>
@@ -1321,15 +1200,6 @@
         </w:rPr>
         <w:fldChar w:fldCharType="end"/>
       </w:r>
-      <w:r>
-        <w:rPr>
-          <w:rFonts w:hint="default" w:ascii="Times New Roman" w:hAnsi="Times New Roman" w:cs="Times New Roman"/>
-          <w:sz w:val="26"/>
-          <w:szCs w:val="26"/>
-          <w:lang w:val="en-US"/>
-        </w:rPr>
-        <w:fldChar w:fldCharType="end"/>
-      </w:r>
     </w:p>
     <w:p>
       <w:pPr>
@@ -1348,11 +1218,9 @@
         <w:adjustRightInd/>
         <w:snapToGrid/>
         <w:spacing w:after="0" w:line="360" w:lineRule="auto"/>
-        <w:ind w:left="0" w:leftChars="0" w:firstLine="0" w:firstLineChars="0"/>
         <w:textAlignment w:val="auto"/>
         <w:rPr>
           <w:rFonts w:hint="default"/>
-          <w:lang w:val="en-US"/>
         </w:rPr>
       </w:pPr>
       <w:r>
@@ -1360,7 +1228,6 @@
           <w:rFonts w:hint="default" w:ascii="Times New Roman" w:hAnsi="Times New Roman" w:cs="Times New Roman"/>
           <w:sz w:val="26"/>
           <w:szCs w:val="26"/>
-          <w:lang w:val="en-US"/>
         </w:rPr>
         <w:fldChar w:fldCharType="end"/>
       </w:r>
@@ -1374,8 +1241,10 @@
           <w:lang w:val="ru-RU"/>
         </w:rPr>
       </w:pPr>
-      <w:bookmarkStart w:id="2" w:name="_Toc11787"/>
-      <w:bookmarkStart w:id="3" w:name="_Toc13810"/>
+      <w:bookmarkStart w:id="4" w:name="_Toc11787"/>
+      <w:bookmarkStart w:id="5" w:name="_Toc13422"/>
+      <w:bookmarkStart w:id="6" w:name="_Toc2143"/>
+      <w:bookmarkStart w:id="7" w:name="_Toc14517"/>
       <w:r>
         <w:rPr>
           <w:rFonts w:hint="default"/>
@@ -1390,9 +1259,11 @@
         </w:rPr>
         <w:t>Общая постановка задачи</w:t>
       </w:r>
-      <w:bookmarkEnd w:id="1"/>
-      <w:bookmarkEnd w:id="2"/>
       <w:bookmarkEnd w:id="3"/>
+      <w:bookmarkEnd w:id="4"/>
+      <w:bookmarkEnd w:id="5"/>
+      <w:bookmarkEnd w:id="6"/>
+      <w:bookmarkEnd w:id="7"/>
     </w:p>
     <w:p>
       <w:pPr>
@@ -1651,9 +1522,11 @@
           <w:lang w:val="ru-RU"/>
         </w:rPr>
       </w:pPr>
-      <w:bookmarkStart w:id="4" w:name="_Toc32217"/>
-      <w:bookmarkStart w:id="5" w:name="_Toc12800"/>
-      <w:bookmarkStart w:id="6" w:name="_Toc1881710683"/>
+      <w:bookmarkStart w:id="8" w:name="_Toc12800"/>
+      <w:bookmarkStart w:id="9" w:name="_Toc1881710683"/>
+      <w:bookmarkStart w:id="10" w:name="_Toc11274"/>
+      <w:bookmarkStart w:id="11" w:name="_Toc31352"/>
+      <w:bookmarkStart w:id="12" w:name="_Toc1715"/>
       <w:r>
         <w:rPr>
           <w:rFonts w:hint="default"/>
@@ -1661,9 +1534,11 @@
         </w:rPr>
         <w:t>2 Постановка задачи для варианта 14</w:t>
       </w:r>
-      <w:bookmarkEnd w:id="4"/>
-      <w:bookmarkEnd w:id="5"/>
-      <w:bookmarkEnd w:id="6"/>
+      <w:bookmarkEnd w:id="8"/>
+      <w:bookmarkEnd w:id="9"/>
+      <w:bookmarkEnd w:id="10"/>
+      <w:bookmarkEnd w:id="11"/>
+      <w:bookmarkEnd w:id="12"/>
     </w:p>
     <w:p>
       <w:pPr>
@@ -1713,7 +1588,9 @@
         </w:tblBorders>
         <w:tblLayout w:type="autofit"/>
         <w:tblCellMar>
+          <w:top w:w="0" w:type="dxa"/>
           <w:left w:w="108" w:type="dxa"/>
+          <w:bottom w:w="0" w:type="dxa"/>
           <w:right w:w="108" w:type="dxa"/>
         </w:tblCellMar>
       </w:tblPr>
@@ -1734,7 +1611,9 @@
             <w:insideV w:val="single" w:color="auto" w:sz="4" w:space="0"/>
           </w:tblBorders>
           <w:tblCellMar>
+            <w:top w:w="0" w:type="dxa"/>
             <w:left w:w="108" w:type="dxa"/>
+            <w:bottom w:w="0" w:type="dxa"/>
             <w:right w:w="108" w:type="dxa"/>
           </w:tblCellMar>
         </w:tblPrEx>
@@ -1886,6 +1765,335 @@
                 <w:lang w:val="ru-RU"/>
               </w:rPr>
               <w:t>Операция над строкой</w:t>
+            </w:r>
+          </w:p>
+        </w:tc>
+      </w:tr>
+      <w:tr>
+        <w:tblPrEx>
+          <w:tblBorders>
+            <w:top w:val="single" w:color="auto" w:sz="4" w:space="0"/>
+            <w:left w:val="single" w:color="auto" w:sz="4" w:space="0"/>
+            <w:bottom w:val="single" w:color="auto" w:sz="4" w:space="0"/>
+            <w:right w:val="single" w:color="auto" w:sz="4" w:space="0"/>
+            <w:insideH w:val="single" w:color="auto" w:sz="4" w:space="0"/>
+            <w:insideV w:val="single" w:color="auto" w:sz="4" w:space="0"/>
+          </w:tblBorders>
+          <w:tblCellMar>
+            <w:top w:w="0" w:type="dxa"/>
+            <w:left w:w="108" w:type="dxa"/>
+            <w:bottom w:w="0" w:type="dxa"/>
+            <w:right w:w="108" w:type="dxa"/>
+          </w:tblCellMar>
+        </w:tblPrEx>
+        <w:tc>
+          <w:tcPr>
+            <w:tcW w:w="1249" w:type="pct"/>
+            <w:vAlign w:val="center"/>
+          </w:tcPr>
+          <w:p>
+            <w:pPr>
+              <w:pStyle w:val="39"/>
+              <w:widowControl w:val="0"/>
+              <w:bidi w:val="0"/>
+              <w:rPr>
+                <w:rFonts w:hint="default"/>
+                <w:lang w:val="ru-RU"/>
+              </w:rPr>
+            </w:pPr>
+            <w:r>
+              <w:rPr>
+                <w:rFonts w:hint="default"/>
+                <w:lang w:val="ru-RU"/>
+              </w:rPr>
+              <w:t>14</w:t>
+            </w:r>
+          </w:p>
+        </w:tc>
+        <w:tc>
+          <w:tcPr>
+            <w:tcW w:w="1250" w:type="pct"/>
+            <w:vAlign w:val="center"/>
+          </w:tcPr>
+          <w:p>
+            <w:pPr>
+              <w:pStyle w:val="39"/>
+              <w:widowControl w:val="0"/>
+              <w:bidi w:val="0"/>
+              <w:rPr>
+                <w:rFonts w:hint="default"/>
+                <w:lang w:val="ru-RU"/>
+              </w:rPr>
+            </w:pPr>
+            <w:r>
+              <w:rPr>
+                <w:rFonts w:hint="default"/>
+                <w:lang w:val="ru-RU"/>
+              </w:rPr>
+              <w:t>Удалить столбцы, начиная со столбца К1 и до столбца К2</w:t>
+            </w:r>
+          </w:p>
+        </w:tc>
+        <w:tc>
+          <w:tcPr>
+            <w:tcW w:w="1250" w:type="pct"/>
+            <w:vAlign w:val="center"/>
+          </w:tcPr>
+          <w:p>
+            <w:pPr>
+              <w:pStyle w:val="39"/>
+              <w:widowControl w:val="0"/>
+              <w:bidi w:val="0"/>
+              <w:rPr>
+                <w:rFonts w:hint="default"/>
+                <w:lang w:val="ru-RU"/>
+              </w:rPr>
+            </w:pPr>
+            <w:r>
+              <w:rPr>
+                <w:rFonts w:hint="default"/>
+                <w:lang w:val="ru-RU"/>
+              </w:rPr>
+              <w:t>Добавить строку в начало массива</w:t>
+            </w:r>
+          </w:p>
+        </w:tc>
+        <w:tc>
+          <w:tcPr>
+            <w:tcW w:w="1250" w:type="pct"/>
+            <w:vAlign w:val="center"/>
+          </w:tcPr>
+          <w:p>
+            <w:pPr>
+              <w:pStyle w:val="39"/>
+              <w:widowControl w:val="0"/>
+              <w:bidi w:val="0"/>
+              <w:rPr>
+                <w:rFonts w:hint="default"/>
+                <w:lang w:val="ru-RU"/>
+              </w:rPr>
+            </w:pPr>
+            <w:r>
+              <w:rPr>
+                <w:rFonts w:hint="default"/>
+                <w:lang w:val="ru-RU"/>
+              </w:rPr>
+              <w:t>Перевернуть все слова в предложении и отсортировать слова по убыванию длин слов.</w:t>
+            </w:r>
+          </w:p>
+        </w:tc>
+      </w:tr>
+    </w:tbl>
+    <w:p>
+      <w:pPr>
+        <w:pStyle w:val="37"/>
+        <w:bidi w:val="0"/>
+        <w:rPr>
+          <w:rFonts w:hint="default"/>
+          <w:lang w:val="ru-RU"/>
+        </w:rPr>
+      </w:pPr>
+      <w:bookmarkStart w:id="13" w:name="_Toc2182"/>
+      <w:bookmarkStart w:id="14" w:name="_Toc2067263459"/>
+      <w:bookmarkStart w:id="15" w:name="_Toc14402"/>
+      <w:bookmarkStart w:id="16" w:name="_Toc13565"/>
+      <w:bookmarkStart w:id="17" w:name="_Toc31771"/>
+      <w:r>
+        <w:rPr>
+          <w:rFonts w:hint="default"/>
+          <w:lang w:val="ru-RU"/>
+        </w:rPr>
+        <w:t>3 Анализ</w:t>
+      </w:r>
+      <w:bookmarkEnd w:id="13"/>
+      <w:bookmarkEnd w:id="14"/>
+      <w:bookmarkEnd w:id="15"/>
+      <w:bookmarkEnd w:id="16"/>
+      <w:bookmarkEnd w:id="17"/>
+    </w:p>
+    <w:p>
+      <w:pPr>
+        <w:pStyle w:val="36"/>
+        <w:rPr>
+          <w:rFonts w:hint="default"/>
+          <w:lang w:val="ru-RU"/>
+        </w:rPr>
+      </w:pPr>
+      <w:r>
+        <w:rPr>
+          <w:rFonts w:hint="default"/>
+          <w:lang w:val="ru-RU"/>
+        </w:rPr>
+        <w:t>Программа должна корректно реагировать на отсутствие объекта операции и на ввод некорректных параметров операции. Параметры операций и ограничения на них приведены в таблице 2.</w:t>
+      </w:r>
+    </w:p>
+    <w:p>
+      <w:pPr>
+        <w:pStyle w:val="40"/>
+        <w:bidi w:val="0"/>
+        <w:rPr>
+          <w:rFonts w:hint="default"/>
+          <w:lang w:val="ru-RU"/>
+        </w:rPr>
+      </w:pPr>
+      <w:r>
+        <w:rPr>
+          <w:rFonts w:hint="default"/>
+          <w:lang w:val="ru-RU"/>
+        </w:rPr>
+        <w:t>Таблица 2 - Параметры операций и ограничения на них</w:t>
+      </w:r>
+    </w:p>
+    <w:tbl>
+      <w:tblPr>
+        <w:tblStyle w:val="31"/>
+        <w:tblW w:w="0" w:type="auto"/>
+        <w:tblInd w:w="0" w:type="dxa"/>
+        <w:tblBorders>
+          <w:top w:val="single" w:color="auto" w:sz="4" w:space="0"/>
+          <w:left w:val="single" w:color="auto" w:sz="4" w:space="0"/>
+          <w:bottom w:val="single" w:color="auto" w:sz="4" w:space="0"/>
+          <w:right w:val="single" w:color="auto" w:sz="4" w:space="0"/>
+          <w:insideH w:val="single" w:color="auto" w:sz="4" w:space="0"/>
+          <w:insideV w:val="single" w:color="auto" w:sz="4" w:space="0"/>
+        </w:tblBorders>
+        <w:tblLayout w:type="autofit"/>
+        <w:tblCellMar>
+          <w:left w:w="108" w:type="dxa"/>
+          <w:right w:w="108" w:type="dxa"/>
+        </w:tblCellMar>
+      </w:tblPr>
+      <w:tblGrid>
+        <w:gridCol w:w="3190"/>
+        <w:gridCol w:w="3190"/>
+        <w:gridCol w:w="3191"/>
+      </w:tblGrid>
+      <w:tr>
+        <w:tblPrEx>
+          <w:tblBorders>
+            <w:top w:val="single" w:color="auto" w:sz="4" w:space="0"/>
+            <w:left w:val="single" w:color="auto" w:sz="4" w:space="0"/>
+            <w:bottom w:val="single" w:color="auto" w:sz="4" w:space="0"/>
+            <w:right w:val="single" w:color="auto" w:sz="4" w:space="0"/>
+            <w:insideH w:val="single" w:color="auto" w:sz="4" w:space="0"/>
+            <w:insideV w:val="single" w:color="auto" w:sz="4" w:space="0"/>
+          </w:tblBorders>
+          <w:tblCellMar>
+            <w:left w:w="108" w:type="dxa"/>
+            <w:right w:w="108" w:type="dxa"/>
+          </w:tblCellMar>
+        </w:tblPrEx>
+        <w:trPr>
+          <w:tblHeader/>
+        </w:trPr>
+        <w:tc>
+          <w:tcPr>
+            <w:tcW w:w="3190" w:type="dxa"/>
+            <w:vAlign w:val="center"/>
+          </w:tcPr>
+          <w:p>
+            <w:pPr>
+              <w:pStyle w:val="41"/>
+              <w:keepNext/>
+              <w:keepLines w:val="0"/>
+              <w:pageBreakBefore w:val="0"/>
+              <w:widowControl/>
+              <w:kinsoku/>
+              <w:wordWrap/>
+              <w:overflowPunct/>
+              <w:topLinePunct w:val="0"/>
+              <w:autoSpaceDE/>
+              <w:autoSpaceDN/>
+              <w:bidi w:val="0"/>
+              <w:adjustRightInd/>
+              <w:snapToGrid/>
+              <w:jc w:val="center"/>
+              <w:textAlignment w:val="auto"/>
+              <w:rPr>
+                <w:rFonts w:hint="default"/>
+                <w:lang w:val="ru-RU"/>
+              </w:rPr>
+            </w:pPr>
+            <w:r>
+              <w:rPr>
+                <w:rFonts w:hint="default"/>
+                <w:lang w:val="ru-RU"/>
+              </w:rPr>
+              <w:t>Операция</w:t>
+            </w:r>
+          </w:p>
+        </w:tc>
+        <w:tc>
+          <w:tcPr>
+            <w:tcW w:w="3190" w:type="dxa"/>
+            <w:vAlign w:val="center"/>
+          </w:tcPr>
+          <w:p>
+            <w:pPr>
+              <w:pStyle w:val="41"/>
+              <w:keepNext/>
+              <w:keepLines w:val="0"/>
+              <w:pageBreakBefore w:val="0"/>
+              <w:widowControl/>
+              <w:kinsoku/>
+              <w:wordWrap/>
+              <w:overflowPunct/>
+              <w:topLinePunct w:val="0"/>
+              <w:autoSpaceDE/>
+              <w:autoSpaceDN/>
+              <w:bidi w:val="0"/>
+              <w:adjustRightInd/>
+              <w:snapToGrid/>
+              <w:jc w:val="center"/>
+              <w:textAlignment w:val="auto"/>
+              <w:rPr>
+                <w:rFonts w:hint="default"/>
+                <w:lang w:val="ru-RU"/>
+              </w:rPr>
+            </w:pPr>
+            <w:r>
+              <w:rPr>
+                <w:rFonts w:hint="default"/>
+                <w:lang w:val="ru-RU"/>
+              </w:rPr>
+              <w:t>Параметры</w:t>
+            </w:r>
+          </w:p>
+        </w:tc>
+        <w:tc>
+          <w:tcPr>
+            <w:tcW w:w="3191" w:type="dxa"/>
+            <w:vAlign w:val="center"/>
+          </w:tcPr>
+          <w:p>
+            <w:pPr>
+              <w:pStyle w:val="41"/>
+              <w:keepNext/>
+              <w:keepLines w:val="0"/>
+              <w:pageBreakBefore w:val="0"/>
+              <w:widowControl/>
+              <w:kinsoku/>
+              <w:wordWrap/>
+              <w:overflowPunct/>
+              <w:topLinePunct w:val="0"/>
+              <w:autoSpaceDE/>
+              <w:autoSpaceDN/>
+              <w:bidi w:val="0"/>
+              <w:adjustRightInd/>
+              <w:snapToGrid/>
+              <w:jc w:val="center"/>
+              <w:textAlignment w:val="auto"/>
+              <w:rPr>
+                <w:rFonts w:hint="default"/>
+                <w:lang w:val="ru-RU"/>
+              </w:rPr>
+            </w:pPr>
+            <w:r>
+              <w:rPr>
+                <w:rFonts w:hint="default"/>
+                <w:lang w:val="ru-RU"/>
+              </w:rPr>
+              <w:t>Ограничение</w:t>
             </w:r>
           </w:p>
         </w:tc>
@@ -1905,129 +2113,1477 @@
             <w:right w:w="108" w:type="dxa"/>
           </w:tblCellMar>
         </w:tblPrEx>
-        <w:tc>
-          <w:tcPr>
-            <w:tcW w:w="1249" w:type="pct"/>
-            <w:vAlign w:val="center"/>
-          </w:tcPr>
-          <w:p>
-            <w:pPr>
-              <w:pStyle w:val="39"/>
-              <w:bidi w:val="0"/>
-              <w:rPr>
-                <w:rFonts w:hint="default"/>
-                <w:lang w:val="ru-RU"/>
-              </w:rPr>
-            </w:pPr>
-            <w:r>
-              <w:rPr>
-                <w:rFonts w:hint="default"/>
-                <w:lang w:val="ru-RU"/>
-              </w:rPr>
-              <w:t>14</w:t>
-            </w:r>
-          </w:p>
-        </w:tc>
-        <w:tc>
-          <w:tcPr>
-            <w:tcW w:w="1250" w:type="pct"/>
-            <w:vAlign w:val="center"/>
-          </w:tcPr>
-          <w:p>
-            <w:pPr>
-              <w:pStyle w:val="39"/>
-              <w:bidi w:val="0"/>
-              <w:rPr>
-                <w:rFonts w:hint="default"/>
-                <w:lang w:val="ru-RU"/>
-              </w:rPr>
-            </w:pPr>
-            <w:r>
-              <w:rPr>
-                <w:rFonts w:hint="default"/>
-                <w:lang w:val="ru-RU"/>
-              </w:rPr>
-              <w:t>Удалить столбцы, начиная со столбца К1 и до столбца К2</w:t>
-            </w:r>
-          </w:p>
-        </w:tc>
-        <w:tc>
-          <w:tcPr>
-            <w:tcW w:w="1250" w:type="pct"/>
-            <w:vAlign w:val="center"/>
-          </w:tcPr>
-          <w:p>
-            <w:pPr>
-              <w:pStyle w:val="39"/>
-              <w:bidi w:val="0"/>
-              <w:rPr>
-                <w:rFonts w:hint="default"/>
-                <w:lang w:val="ru-RU"/>
-              </w:rPr>
-            </w:pPr>
-            <w:r>
-              <w:rPr>
-                <w:rFonts w:hint="default"/>
-                <w:lang w:val="ru-RU"/>
-              </w:rPr>
-              <w:t>Добавить строку в начало массива</w:t>
-            </w:r>
-          </w:p>
-        </w:tc>
-        <w:tc>
-          <w:tcPr>
-            <w:tcW w:w="1250" w:type="pct"/>
-            <w:vAlign w:val="center"/>
-          </w:tcPr>
-          <w:p>
-            <w:pPr>
-              <w:pStyle w:val="39"/>
-              <w:bidi w:val="0"/>
-              <w:rPr>
-                <w:rFonts w:hint="default"/>
-                <w:lang w:val="ru-RU"/>
-              </w:rPr>
-            </w:pPr>
-            <w:r>
-              <w:rPr>
-                <w:rFonts w:hint="default"/>
-                <w:lang w:val="ru-RU"/>
-              </w:rPr>
-              <w:t>Перевернуть все слова в предложении и отсортировать слова по убыванию длин слов.</w:t>
-            </w:r>
+        <w:trPr>
+          <w:trHeight w:val="423" w:hRule="atLeast"/>
+        </w:trPr>
+        <w:tc>
+          <w:tcPr>
+            <w:tcW w:w="3190" w:type="dxa"/>
+            <w:vMerge w:val="restart"/>
+            <w:vAlign w:val="center"/>
+          </w:tcPr>
+          <w:p>
+            <w:pPr>
+              <w:pStyle w:val="39"/>
+              <w:bidi w:val="0"/>
+              <w:jc w:val="both"/>
+              <w:rPr>
+                <w:rFonts w:hint="default"/>
+                <w:lang w:val="ru-RU"/>
+              </w:rPr>
+            </w:pPr>
+            <w:r>
+              <w:rPr>
+                <w:rFonts w:hint="default"/>
+                <w:lang w:val="ru-RU"/>
+              </w:rPr>
+              <w:t>Над многомерным массивом</w:t>
+            </w:r>
+          </w:p>
+        </w:tc>
+        <w:tc>
+          <w:tcPr>
+            <w:tcW w:w="3190" w:type="dxa"/>
+            <w:vAlign w:val="center"/>
+          </w:tcPr>
+          <w:p>
+            <w:pPr>
+              <w:pStyle w:val="39"/>
+              <w:bidi w:val="0"/>
+              <w:jc w:val="both"/>
+              <w:rPr>
+                <w:rFonts w:hint="default"/>
+                <w:lang w:val="ru-RU"/>
+              </w:rPr>
+            </w:pPr>
+            <w:r>
+              <w:rPr>
+                <w:rFonts w:hint="default"/>
+                <w:lang w:val="ru-RU"/>
+              </w:rPr>
+              <w:t>К1</w:t>
+            </w:r>
+          </w:p>
+        </w:tc>
+        <w:tc>
+          <w:tcPr>
+            <w:tcW w:w="3191" w:type="dxa"/>
+            <w:vAlign w:val="center"/>
+          </w:tcPr>
+          <w:p>
+            <w:pPr>
+              <w:pStyle w:val="39"/>
+              <w:bidi w:val="0"/>
+              <w:jc w:val="both"/>
+              <w:rPr>
+                <w:rFonts w:hint="default"/>
+                <w:lang w:val="ru-RU"/>
+              </w:rPr>
+            </w:pPr>
+            <w:r>
+              <w:rPr>
+                <w:rFonts w:hint="default"/>
+                <w:lang w:val="ru-RU"/>
+              </w:rPr>
+              <w:t>Целое неотрицательное число меньше ширины массива</w:t>
+            </w:r>
+          </w:p>
+        </w:tc>
+      </w:tr>
+      <w:tr>
+        <w:tblPrEx>
+          <w:tblBorders>
+            <w:top w:val="single" w:color="auto" w:sz="4" w:space="0"/>
+            <w:left w:val="single" w:color="auto" w:sz="4" w:space="0"/>
+            <w:bottom w:val="single" w:color="auto" w:sz="4" w:space="0"/>
+            <w:right w:val="single" w:color="auto" w:sz="4" w:space="0"/>
+            <w:insideH w:val="single" w:color="auto" w:sz="4" w:space="0"/>
+            <w:insideV w:val="single" w:color="auto" w:sz="4" w:space="0"/>
+          </w:tblBorders>
+          <w:tblCellMar>
+            <w:left w:w="108" w:type="dxa"/>
+            <w:right w:w="108" w:type="dxa"/>
+          </w:tblCellMar>
+        </w:tblPrEx>
+        <w:trPr>
+          <w:trHeight w:val="423" w:hRule="atLeast"/>
+        </w:trPr>
+        <w:tc>
+          <w:tcPr>
+            <w:tcW w:w="3190" w:type="dxa"/>
+            <w:vMerge w:val="continue"/>
+            <w:vAlign w:val="center"/>
+          </w:tcPr>
+          <w:p>
+            <w:pPr>
+              <w:pStyle w:val="39"/>
+              <w:bidi w:val="0"/>
+              <w:jc w:val="both"/>
+            </w:pPr>
+          </w:p>
+        </w:tc>
+        <w:tc>
+          <w:tcPr>
+            <w:tcW w:w="3190" w:type="dxa"/>
+            <w:vAlign w:val="center"/>
+          </w:tcPr>
+          <w:p>
+            <w:pPr>
+              <w:pStyle w:val="39"/>
+              <w:bidi w:val="0"/>
+              <w:jc w:val="both"/>
+              <w:rPr>
+                <w:rFonts w:hint="default"/>
+                <w:lang w:val="ru-RU"/>
+              </w:rPr>
+            </w:pPr>
+            <w:r>
+              <w:rPr>
+                <w:rFonts w:hint="default"/>
+                <w:lang w:val="ru-RU"/>
+              </w:rPr>
+              <w:t>К2</w:t>
+            </w:r>
+          </w:p>
+        </w:tc>
+        <w:tc>
+          <w:tcPr>
+            <w:tcW w:w="3191" w:type="dxa"/>
+            <w:vAlign w:val="center"/>
+          </w:tcPr>
+          <w:p>
+            <w:pPr>
+              <w:pStyle w:val="39"/>
+              <w:bidi w:val="0"/>
+              <w:jc w:val="both"/>
+              <w:rPr>
+                <w:rFonts w:hint="default"/>
+                <w:lang w:val="ru-RU"/>
+              </w:rPr>
+            </w:pPr>
+            <w:r>
+              <w:rPr>
+                <w:rFonts w:hint="default"/>
+                <w:lang w:val="ru-RU"/>
+              </w:rPr>
+              <w:t>Целое число больше К1 и меньше ширины массива</w:t>
+            </w:r>
+          </w:p>
+        </w:tc>
+      </w:tr>
+      <w:tr>
+        <w:tblPrEx>
+          <w:tblBorders>
+            <w:top w:val="single" w:color="auto" w:sz="4" w:space="0"/>
+            <w:left w:val="single" w:color="auto" w:sz="4" w:space="0"/>
+            <w:bottom w:val="single" w:color="auto" w:sz="4" w:space="0"/>
+            <w:right w:val="single" w:color="auto" w:sz="4" w:space="0"/>
+            <w:insideH w:val="single" w:color="auto" w:sz="4" w:space="0"/>
+            <w:insideV w:val="single" w:color="auto" w:sz="4" w:space="0"/>
+          </w:tblBorders>
+          <w:tblCellMar>
+            <w:left w:w="108" w:type="dxa"/>
+            <w:right w:w="108" w:type="dxa"/>
+          </w:tblCellMar>
+        </w:tblPrEx>
+        <w:tc>
+          <w:tcPr>
+            <w:tcW w:w="3190" w:type="dxa"/>
+            <w:vAlign w:val="center"/>
+          </w:tcPr>
+          <w:p>
+            <w:pPr>
+              <w:pStyle w:val="39"/>
+              <w:bidi w:val="0"/>
+              <w:jc w:val="both"/>
+              <w:rPr>
+                <w:rFonts w:hint="default"/>
+                <w:lang w:val="ru-RU"/>
+              </w:rPr>
+            </w:pPr>
+            <w:r>
+              <w:rPr>
+                <w:rFonts w:hint="default"/>
+                <w:lang w:val="ru-RU"/>
+              </w:rPr>
+              <w:t>Над зубчатым массивом</w:t>
+            </w:r>
+          </w:p>
+        </w:tc>
+        <w:tc>
+          <w:tcPr>
+            <w:tcW w:w="3190" w:type="dxa"/>
+            <w:vAlign w:val="center"/>
+          </w:tcPr>
+          <w:p>
+            <w:pPr>
+              <w:pStyle w:val="39"/>
+              <w:bidi w:val="0"/>
+              <w:jc w:val="both"/>
+              <w:rPr>
+                <w:rFonts w:hint="default"/>
+                <w:lang w:val="ru-RU"/>
+              </w:rPr>
+            </w:pPr>
+            <w:r>
+              <w:rPr>
+                <w:rFonts w:hint="default"/>
+                <w:lang w:val="ru-RU"/>
+              </w:rPr>
+              <w:t>Элементы</w:t>
+            </w:r>
+          </w:p>
+        </w:tc>
+        <w:tc>
+          <w:tcPr>
+            <w:tcW w:w="3191" w:type="dxa"/>
+            <w:vAlign w:val="center"/>
+          </w:tcPr>
+          <w:p>
+            <w:pPr>
+              <w:pStyle w:val="39"/>
+              <w:bidi w:val="0"/>
+              <w:jc w:val="both"/>
+              <w:rPr>
+                <w:rFonts w:hint="default"/>
+                <w:lang w:val="ru-RU"/>
+              </w:rPr>
+            </w:pPr>
+            <w:r>
+              <w:rPr>
+                <w:rFonts w:hint="default"/>
+                <w:lang w:val="ru-RU"/>
+              </w:rPr>
+              <w:t>Целые числа</w:t>
+            </w:r>
+          </w:p>
+        </w:tc>
+      </w:tr>
+      <w:tr>
+        <w:tblPrEx>
+          <w:tblBorders>
+            <w:top w:val="single" w:color="auto" w:sz="4" w:space="0"/>
+            <w:left w:val="single" w:color="auto" w:sz="4" w:space="0"/>
+            <w:bottom w:val="single" w:color="auto" w:sz="4" w:space="0"/>
+            <w:right w:val="single" w:color="auto" w:sz="4" w:space="0"/>
+            <w:insideH w:val="single" w:color="auto" w:sz="4" w:space="0"/>
+            <w:insideV w:val="single" w:color="auto" w:sz="4" w:space="0"/>
+          </w:tblBorders>
+          <w:tblCellMar>
+            <w:left w:w="108" w:type="dxa"/>
+            <w:right w:w="108" w:type="dxa"/>
+          </w:tblCellMar>
+        </w:tblPrEx>
+        <w:tc>
+          <w:tcPr>
+            <w:tcW w:w="3190" w:type="dxa"/>
+            <w:vAlign w:val="center"/>
+          </w:tcPr>
+          <w:p>
+            <w:pPr>
+              <w:pStyle w:val="39"/>
+              <w:bidi w:val="0"/>
+              <w:jc w:val="both"/>
+              <w:rPr>
+                <w:rFonts w:hint="default"/>
+                <w:lang w:val="ru-RU"/>
+              </w:rPr>
+            </w:pPr>
+            <w:r>
+              <w:rPr>
+                <w:rFonts w:hint="default"/>
+                <w:lang w:val="ru-RU"/>
+              </w:rPr>
+              <w:t>Над строкой</w:t>
+            </w:r>
+          </w:p>
+        </w:tc>
+        <w:tc>
+          <w:tcPr>
+            <w:tcW w:w="3190" w:type="dxa"/>
+            <w:vAlign w:val="center"/>
+          </w:tcPr>
+          <w:p>
+            <w:pPr>
+              <w:pStyle w:val="39"/>
+              <w:bidi w:val="0"/>
+              <w:jc w:val="both"/>
+              <w:rPr>
+                <w:rFonts w:hint="default"/>
+                <w:lang w:val="ru-RU"/>
+              </w:rPr>
+            </w:pPr>
+            <w:r>
+              <w:rPr>
+                <w:rFonts w:hint="default"/>
+                <w:lang w:val="ru-RU"/>
+              </w:rPr>
+              <w:t>Нет</w:t>
+            </w:r>
+          </w:p>
+        </w:tc>
+        <w:tc>
+          <w:tcPr>
+            <w:tcW w:w="3191" w:type="dxa"/>
+            <w:vAlign w:val="center"/>
+          </w:tcPr>
+          <w:p>
+            <w:pPr>
+              <w:pStyle w:val="39"/>
+              <w:bidi w:val="0"/>
+              <w:jc w:val="both"/>
+              <w:rPr>
+                <w:rFonts w:hint="default"/>
+                <w:lang w:val="ru-RU"/>
+              </w:rPr>
+            </w:pPr>
+          </w:p>
+        </w:tc>
+      </w:tr>
+      <w:tr>
+        <w:tblPrEx>
+          <w:tblBorders>
+            <w:top w:val="single" w:color="auto" w:sz="4" w:space="0"/>
+            <w:left w:val="single" w:color="auto" w:sz="4" w:space="0"/>
+            <w:bottom w:val="single" w:color="auto" w:sz="4" w:space="0"/>
+            <w:right w:val="single" w:color="auto" w:sz="4" w:space="0"/>
+            <w:insideH w:val="single" w:color="auto" w:sz="4" w:space="0"/>
+            <w:insideV w:val="single" w:color="auto" w:sz="4" w:space="0"/>
+          </w:tblBorders>
+        </w:tblPrEx>
+        <w:tc>
+          <w:tcPr>
+            <w:tcW w:w="3190" w:type="dxa"/>
+            <w:vMerge w:val="restart"/>
+            <w:vAlign w:val="center"/>
+          </w:tcPr>
+          <w:p>
+            <w:pPr>
+              <w:pStyle w:val="39"/>
+              <w:bidi w:val="0"/>
+              <w:jc w:val="both"/>
+              <w:rPr>
+                <w:rFonts w:hint="default"/>
+                <w:lang w:val="ru-RU"/>
+              </w:rPr>
+            </w:pPr>
+            <w:r>
+              <w:rPr>
+                <w:rFonts w:hint="default"/>
+                <w:lang w:val="ru-RU"/>
+              </w:rPr>
+              <w:t>Создание многомерного массива</w:t>
+            </w:r>
+          </w:p>
+        </w:tc>
+        <w:tc>
+          <w:tcPr>
+            <w:tcW w:w="3190" w:type="dxa"/>
+            <w:shd w:val="clear" w:color="auto" w:fill="auto"/>
+            <w:vAlign w:val="center"/>
+          </w:tcPr>
+          <w:p>
+            <w:pPr>
+              <w:pStyle w:val="39"/>
+              <w:bidi w:val="0"/>
+              <w:jc w:val="both"/>
+              <w:rPr>
+                <w:rFonts w:hint="default"/>
+                <w:lang w:val="ru-RU" w:eastAsia="en-US"/>
+              </w:rPr>
+            </w:pPr>
+            <w:r>
+              <w:rPr>
+                <w:rFonts w:hint="default"/>
+                <w:lang w:val="ru-RU"/>
+              </w:rPr>
+              <w:t>Способ</w:t>
+            </w:r>
+          </w:p>
+        </w:tc>
+        <w:tc>
+          <w:tcPr>
+            <w:tcW w:w="3191" w:type="dxa"/>
+            <w:shd w:val="clear" w:color="auto" w:fill="auto"/>
+            <w:vAlign w:val="center"/>
+          </w:tcPr>
+          <w:p>
+            <w:pPr>
+              <w:pStyle w:val="39"/>
+              <w:bidi w:val="0"/>
+              <w:jc w:val="both"/>
+              <w:rPr>
+                <w:rFonts w:hint="default"/>
+                <w:lang w:val="ru-RU" w:eastAsia="en-US"/>
+              </w:rPr>
+            </w:pPr>
+            <w:r>
+              <w:rPr>
+                <w:rFonts w:hint="default"/>
+                <w:lang w:val="ru-RU"/>
+              </w:rPr>
+              <w:t>Случайно/вводом</w:t>
+            </w:r>
+          </w:p>
+        </w:tc>
+      </w:tr>
+      <w:tr>
+        <w:tblPrEx>
+          <w:tblBorders>
+            <w:top w:val="single" w:color="auto" w:sz="4" w:space="0"/>
+            <w:left w:val="single" w:color="auto" w:sz="4" w:space="0"/>
+            <w:bottom w:val="single" w:color="auto" w:sz="4" w:space="0"/>
+            <w:right w:val="single" w:color="auto" w:sz="4" w:space="0"/>
+            <w:insideH w:val="single" w:color="auto" w:sz="4" w:space="0"/>
+            <w:insideV w:val="single" w:color="auto" w:sz="4" w:space="0"/>
+          </w:tblBorders>
+          <w:tblCellMar>
+            <w:left w:w="108" w:type="dxa"/>
+            <w:right w:w="108" w:type="dxa"/>
+          </w:tblCellMar>
+        </w:tblPrEx>
+        <w:tc>
+          <w:tcPr>
+            <w:tcW w:w="3190" w:type="dxa"/>
+            <w:vMerge w:val="continue"/>
+            <w:tcBorders/>
+            <w:vAlign w:val="center"/>
+          </w:tcPr>
+          <w:p>
+            <w:pPr>
+              <w:pStyle w:val="39"/>
+              <w:bidi w:val="0"/>
+              <w:jc w:val="both"/>
+              <w:rPr>
+                <w:rFonts w:hint="default"/>
+                <w:lang w:val="ru-RU"/>
+              </w:rPr>
+            </w:pPr>
+          </w:p>
+        </w:tc>
+        <w:tc>
+          <w:tcPr>
+            <w:tcW w:w="3190" w:type="dxa"/>
+            <w:vAlign w:val="center"/>
+          </w:tcPr>
+          <w:p>
+            <w:pPr>
+              <w:pStyle w:val="39"/>
+              <w:bidi w:val="0"/>
+              <w:jc w:val="both"/>
+              <w:rPr>
+                <w:rFonts w:hint="default"/>
+                <w:lang w:val="ru-RU"/>
+              </w:rPr>
+            </w:pPr>
+            <w:r>
+              <w:rPr>
+                <w:rFonts w:hint="default"/>
+                <w:lang w:val="ru-RU"/>
+              </w:rPr>
+              <w:t>Ширина</w:t>
+            </w:r>
+          </w:p>
+        </w:tc>
+        <w:tc>
+          <w:tcPr>
+            <w:tcW w:w="3191" w:type="dxa"/>
+            <w:vAlign w:val="center"/>
+          </w:tcPr>
+          <w:p>
+            <w:pPr>
+              <w:pStyle w:val="39"/>
+              <w:bidi w:val="0"/>
+              <w:jc w:val="both"/>
+              <w:rPr>
+                <w:rFonts w:hint="default"/>
+                <w:lang w:val="ru-RU"/>
+              </w:rPr>
+            </w:pPr>
+            <w:r>
+              <w:rPr>
+                <w:rFonts w:hint="default"/>
+                <w:lang w:val="ru-RU"/>
+              </w:rPr>
+              <w:t>Целое неотрицательное число не более ограничения на объем массива</w:t>
+            </w:r>
+          </w:p>
+        </w:tc>
+      </w:tr>
+      <w:tr>
+        <w:tblPrEx>
+          <w:tblBorders>
+            <w:top w:val="single" w:color="auto" w:sz="4" w:space="0"/>
+            <w:left w:val="single" w:color="auto" w:sz="4" w:space="0"/>
+            <w:bottom w:val="single" w:color="auto" w:sz="4" w:space="0"/>
+            <w:right w:val="single" w:color="auto" w:sz="4" w:space="0"/>
+            <w:insideH w:val="single" w:color="auto" w:sz="4" w:space="0"/>
+            <w:insideV w:val="single" w:color="auto" w:sz="4" w:space="0"/>
+          </w:tblBorders>
+          <w:tblCellMar>
+            <w:left w:w="108" w:type="dxa"/>
+            <w:right w:w="108" w:type="dxa"/>
+          </w:tblCellMar>
+        </w:tblPrEx>
+        <w:tc>
+          <w:tcPr>
+            <w:tcW w:w="3190" w:type="dxa"/>
+            <w:vMerge w:val="continue"/>
+            <w:tcBorders/>
+            <w:vAlign w:val="center"/>
+          </w:tcPr>
+          <w:p>
+            <w:pPr>
+              <w:pStyle w:val="39"/>
+              <w:bidi w:val="0"/>
+              <w:jc w:val="both"/>
+              <w:rPr>
+                <w:rFonts w:hint="default"/>
+                <w:lang w:val="ru-RU"/>
+              </w:rPr>
+            </w:pPr>
+          </w:p>
+        </w:tc>
+        <w:tc>
+          <w:tcPr>
+            <w:tcW w:w="3190" w:type="dxa"/>
+            <w:vAlign w:val="center"/>
+          </w:tcPr>
+          <w:p>
+            <w:pPr>
+              <w:pStyle w:val="39"/>
+              <w:bidi w:val="0"/>
+              <w:jc w:val="both"/>
+              <w:rPr>
+                <w:rFonts w:hint="default"/>
+                <w:lang w:val="ru-RU"/>
+              </w:rPr>
+            </w:pPr>
+            <w:r>
+              <w:rPr>
+                <w:rFonts w:hint="default"/>
+                <w:lang w:val="ru-RU"/>
+              </w:rPr>
+              <w:t>Высота</w:t>
+            </w:r>
+          </w:p>
+        </w:tc>
+        <w:tc>
+          <w:tcPr>
+            <w:tcW w:w="3191" w:type="dxa"/>
+            <w:vAlign w:val="center"/>
+          </w:tcPr>
+          <w:p>
+            <w:pPr>
+              <w:pStyle w:val="39"/>
+              <w:bidi w:val="0"/>
+              <w:jc w:val="both"/>
+              <w:rPr>
+                <w:rFonts w:hint="default"/>
+                <w:lang w:val="ru-RU"/>
+              </w:rPr>
+            </w:pPr>
+            <w:r>
+              <w:rPr>
+                <w:rFonts w:hint="default"/>
+                <w:lang w:val="ru-RU"/>
+              </w:rPr>
+              <w:t>Целое неотрицательное число не более ограничения на объем массива деленного на ширину</w:t>
+            </w:r>
+          </w:p>
+        </w:tc>
+      </w:tr>
+      <w:tr>
+        <w:tblPrEx>
+          <w:tblBorders>
+            <w:top w:val="single" w:color="auto" w:sz="4" w:space="0"/>
+            <w:left w:val="single" w:color="auto" w:sz="4" w:space="0"/>
+            <w:bottom w:val="single" w:color="auto" w:sz="4" w:space="0"/>
+            <w:right w:val="single" w:color="auto" w:sz="4" w:space="0"/>
+            <w:insideH w:val="single" w:color="auto" w:sz="4" w:space="0"/>
+            <w:insideV w:val="single" w:color="auto" w:sz="4" w:space="0"/>
+          </w:tblBorders>
+          <w:tblCellMar>
+            <w:left w:w="108" w:type="dxa"/>
+            <w:right w:w="108" w:type="dxa"/>
+          </w:tblCellMar>
+        </w:tblPrEx>
+        <w:tc>
+          <w:tcPr>
+            <w:tcW w:w="3190" w:type="dxa"/>
+            <w:vMerge w:val="continue"/>
+            <w:tcBorders/>
+            <w:vAlign w:val="center"/>
+          </w:tcPr>
+          <w:p>
+            <w:pPr>
+              <w:pStyle w:val="39"/>
+              <w:bidi w:val="0"/>
+              <w:jc w:val="both"/>
+              <w:rPr>
+                <w:rFonts w:hint="default"/>
+                <w:lang w:val="ru-RU"/>
+              </w:rPr>
+            </w:pPr>
+          </w:p>
+        </w:tc>
+        <w:tc>
+          <w:tcPr>
+            <w:tcW w:w="3190" w:type="dxa"/>
+            <w:shd w:val="clear"/>
+            <w:vAlign w:val="center"/>
+          </w:tcPr>
+          <w:p>
+            <w:pPr>
+              <w:pStyle w:val="39"/>
+              <w:bidi w:val="0"/>
+              <w:jc w:val="both"/>
+              <w:rPr>
+                <w:rFonts w:hint="default"/>
+                <w:lang w:val="ru-RU" w:eastAsia="en-US"/>
+              </w:rPr>
+            </w:pPr>
+            <w:r>
+              <w:rPr>
+                <w:rFonts w:hint="default"/>
+                <w:lang w:val="ru-RU"/>
+              </w:rPr>
+              <w:t>Элементы</w:t>
+            </w:r>
+          </w:p>
+        </w:tc>
+        <w:tc>
+          <w:tcPr>
+            <w:tcW w:w="3191" w:type="dxa"/>
+            <w:shd w:val="clear"/>
+            <w:vAlign w:val="center"/>
+          </w:tcPr>
+          <w:p>
+            <w:pPr>
+              <w:pStyle w:val="39"/>
+              <w:bidi w:val="0"/>
+              <w:jc w:val="both"/>
+              <w:rPr>
+                <w:rFonts w:hint="default"/>
+                <w:lang w:val="ru-RU" w:eastAsia="en-US"/>
+              </w:rPr>
+            </w:pPr>
+            <w:r>
+              <w:rPr>
+                <w:rFonts w:hint="default"/>
+                <w:lang w:val="ru-RU"/>
+              </w:rPr>
+              <w:t>Целые числа</w:t>
+            </w:r>
+          </w:p>
+        </w:tc>
+      </w:tr>
+      <w:tr>
+        <w:tblPrEx>
+          <w:tblBorders>
+            <w:top w:val="single" w:color="auto" w:sz="4" w:space="0"/>
+            <w:left w:val="single" w:color="auto" w:sz="4" w:space="0"/>
+            <w:bottom w:val="single" w:color="auto" w:sz="4" w:space="0"/>
+            <w:right w:val="single" w:color="auto" w:sz="4" w:space="0"/>
+            <w:insideH w:val="single" w:color="auto" w:sz="4" w:space="0"/>
+            <w:insideV w:val="single" w:color="auto" w:sz="4" w:space="0"/>
+          </w:tblBorders>
+          <w:tblCellMar>
+            <w:left w:w="108" w:type="dxa"/>
+            <w:right w:w="108" w:type="dxa"/>
+          </w:tblCellMar>
+        </w:tblPrEx>
+        <w:trPr>
+          <w:trHeight w:val="485" w:hRule="atLeast"/>
+        </w:trPr>
+        <w:tc>
+          <w:tcPr>
+            <w:tcW w:w="3190" w:type="dxa"/>
+            <w:vMerge w:val="restart"/>
+            <w:tcBorders/>
+            <w:vAlign w:val="center"/>
+          </w:tcPr>
+          <w:p>
+            <w:pPr>
+              <w:pStyle w:val="39"/>
+              <w:keepNext/>
+              <w:keepLines w:val="0"/>
+              <w:pageBreakBefore w:val="0"/>
+              <w:widowControl/>
+              <w:kinsoku/>
+              <w:wordWrap/>
+              <w:overflowPunct/>
+              <w:topLinePunct w:val="0"/>
+              <w:autoSpaceDE/>
+              <w:autoSpaceDN/>
+              <w:bidi w:val="0"/>
+              <w:adjustRightInd/>
+              <w:snapToGrid/>
+              <w:jc w:val="both"/>
+              <w:textAlignment w:val="auto"/>
+              <w:rPr>
+                <w:rFonts w:hint="default"/>
+                <w:lang w:val="ru-RU"/>
+              </w:rPr>
+            </w:pPr>
+            <w:r>
+              <w:rPr>
+                <w:rFonts w:hint="default"/>
+                <w:lang w:val="ru-RU"/>
+              </w:rPr>
+              <w:t>Создание зубчатого массива</w:t>
+            </w:r>
+          </w:p>
+        </w:tc>
+        <w:tc>
+          <w:tcPr>
+            <w:tcW w:w="3190" w:type="dxa"/>
+            <w:shd w:val="clear" w:color="auto" w:fill="auto"/>
+            <w:vAlign w:val="center"/>
+          </w:tcPr>
+          <w:p>
+            <w:pPr>
+              <w:pStyle w:val="39"/>
+              <w:keepNext/>
+              <w:keepLines w:val="0"/>
+              <w:pageBreakBefore w:val="0"/>
+              <w:widowControl/>
+              <w:kinsoku/>
+              <w:wordWrap/>
+              <w:overflowPunct/>
+              <w:topLinePunct w:val="0"/>
+              <w:autoSpaceDE/>
+              <w:autoSpaceDN/>
+              <w:bidi w:val="0"/>
+              <w:adjustRightInd/>
+              <w:snapToGrid/>
+              <w:jc w:val="both"/>
+              <w:textAlignment w:val="auto"/>
+              <w:rPr>
+                <w:rFonts w:hint="default"/>
+                <w:lang w:val="ru-RU" w:eastAsia="en-US"/>
+              </w:rPr>
+            </w:pPr>
+            <w:r>
+              <w:rPr>
+                <w:rFonts w:hint="default"/>
+                <w:lang w:val="ru-RU"/>
+              </w:rPr>
+              <w:t>Способ</w:t>
+            </w:r>
+          </w:p>
+        </w:tc>
+        <w:tc>
+          <w:tcPr>
+            <w:tcW w:w="3191" w:type="dxa"/>
+            <w:shd w:val="clear" w:color="auto" w:fill="auto"/>
+            <w:vAlign w:val="center"/>
+          </w:tcPr>
+          <w:p>
+            <w:pPr>
+              <w:pStyle w:val="39"/>
+              <w:keepNext/>
+              <w:keepLines w:val="0"/>
+              <w:pageBreakBefore w:val="0"/>
+              <w:widowControl/>
+              <w:kinsoku/>
+              <w:wordWrap/>
+              <w:overflowPunct/>
+              <w:topLinePunct w:val="0"/>
+              <w:autoSpaceDE/>
+              <w:autoSpaceDN/>
+              <w:bidi w:val="0"/>
+              <w:adjustRightInd/>
+              <w:snapToGrid/>
+              <w:jc w:val="both"/>
+              <w:textAlignment w:val="auto"/>
+              <w:rPr>
+                <w:rFonts w:hint="default"/>
+                <w:lang w:val="ru-RU" w:eastAsia="en-US"/>
+              </w:rPr>
+            </w:pPr>
+            <w:r>
+              <w:rPr>
+                <w:rFonts w:hint="default"/>
+                <w:lang w:val="ru-RU"/>
+              </w:rPr>
+              <w:t>Случайно/вводом</w:t>
+            </w:r>
+          </w:p>
+        </w:tc>
+      </w:tr>
+      <w:tr>
+        <w:tblPrEx>
+          <w:tblBorders>
+            <w:top w:val="single" w:color="auto" w:sz="4" w:space="0"/>
+            <w:left w:val="single" w:color="auto" w:sz="4" w:space="0"/>
+            <w:bottom w:val="single" w:color="auto" w:sz="4" w:space="0"/>
+            <w:right w:val="single" w:color="auto" w:sz="4" w:space="0"/>
+            <w:insideH w:val="single" w:color="auto" w:sz="4" w:space="0"/>
+            <w:insideV w:val="single" w:color="auto" w:sz="4" w:space="0"/>
+          </w:tblBorders>
+          <w:tblCellMar>
+            <w:left w:w="108" w:type="dxa"/>
+            <w:right w:w="108" w:type="dxa"/>
+          </w:tblCellMar>
+        </w:tblPrEx>
+        <w:trPr>
+          <w:trHeight w:val="485" w:hRule="atLeast"/>
+        </w:trPr>
+        <w:tc>
+          <w:tcPr>
+            <w:tcW w:w="3190" w:type="dxa"/>
+            <w:vMerge w:val="continue"/>
+            <w:tcBorders/>
+            <w:vAlign w:val="center"/>
+          </w:tcPr>
+          <w:p>
+            <w:pPr>
+              <w:pStyle w:val="39"/>
+              <w:keepNext/>
+              <w:keepLines w:val="0"/>
+              <w:pageBreakBefore w:val="0"/>
+              <w:widowControl/>
+              <w:kinsoku/>
+              <w:wordWrap/>
+              <w:overflowPunct/>
+              <w:topLinePunct w:val="0"/>
+              <w:autoSpaceDE/>
+              <w:autoSpaceDN/>
+              <w:bidi w:val="0"/>
+              <w:adjustRightInd/>
+              <w:snapToGrid/>
+              <w:jc w:val="both"/>
+              <w:textAlignment w:val="auto"/>
+              <w:rPr>
+                <w:rFonts w:hint="default"/>
+                <w:lang w:val="ru-RU"/>
+              </w:rPr>
+            </w:pPr>
+          </w:p>
+        </w:tc>
+        <w:tc>
+          <w:tcPr>
+            <w:tcW w:w="3190" w:type="dxa"/>
+            <w:shd w:val="clear"/>
+            <w:vAlign w:val="center"/>
+          </w:tcPr>
+          <w:p>
+            <w:pPr>
+              <w:pStyle w:val="39"/>
+              <w:keepNext/>
+              <w:keepLines w:val="0"/>
+              <w:pageBreakBefore w:val="0"/>
+              <w:widowControl/>
+              <w:kinsoku/>
+              <w:wordWrap/>
+              <w:overflowPunct/>
+              <w:topLinePunct w:val="0"/>
+              <w:autoSpaceDE/>
+              <w:autoSpaceDN/>
+              <w:bidi w:val="0"/>
+              <w:adjustRightInd/>
+              <w:snapToGrid/>
+              <w:jc w:val="both"/>
+              <w:textAlignment w:val="auto"/>
+              <w:rPr>
+                <w:rFonts w:hint="default"/>
+                <w:lang w:val="ru-RU"/>
+              </w:rPr>
+            </w:pPr>
+            <w:r>
+              <w:rPr>
+                <w:rFonts w:hint="default"/>
+                <w:lang w:val="ru-RU"/>
+              </w:rPr>
+              <w:t>Длина</w:t>
+            </w:r>
+          </w:p>
+        </w:tc>
+        <w:tc>
+          <w:tcPr>
+            <w:tcW w:w="3191" w:type="dxa"/>
+            <w:shd w:val="clear"/>
+            <w:vAlign w:val="center"/>
+          </w:tcPr>
+          <w:p>
+            <w:pPr>
+              <w:pStyle w:val="39"/>
+              <w:keepNext/>
+              <w:keepLines w:val="0"/>
+              <w:pageBreakBefore w:val="0"/>
+              <w:widowControl/>
+              <w:kinsoku/>
+              <w:wordWrap/>
+              <w:overflowPunct/>
+              <w:topLinePunct w:val="0"/>
+              <w:autoSpaceDE/>
+              <w:autoSpaceDN/>
+              <w:bidi w:val="0"/>
+              <w:adjustRightInd/>
+              <w:snapToGrid/>
+              <w:jc w:val="both"/>
+              <w:textAlignment w:val="auto"/>
+              <w:rPr>
+                <w:rFonts w:hint="default"/>
+                <w:lang w:val="ru-RU"/>
+              </w:rPr>
+            </w:pPr>
+            <w:r>
+              <w:rPr>
+                <w:rFonts w:hint="default"/>
+                <w:lang w:val="ru-RU"/>
+              </w:rPr>
+              <w:t>Целое неотрицательное число не более ограничения на объем массива</w:t>
+            </w:r>
+          </w:p>
+        </w:tc>
+      </w:tr>
+      <w:tr>
+        <w:tblPrEx>
+          <w:tblBorders>
+            <w:top w:val="single" w:color="auto" w:sz="4" w:space="0"/>
+            <w:left w:val="single" w:color="auto" w:sz="4" w:space="0"/>
+            <w:bottom w:val="single" w:color="auto" w:sz="4" w:space="0"/>
+            <w:right w:val="single" w:color="auto" w:sz="4" w:space="0"/>
+            <w:insideH w:val="single" w:color="auto" w:sz="4" w:space="0"/>
+            <w:insideV w:val="single" w:color="auto" w:sz="4" w:space="0"/>
+          </w:tblBorders>
+          <w:tblCellMar>
+            <w:left w:w="108" w:type="dxa"/>
+            <w:right w:w="108" w:type="dxa"/>
+          </w:tblCellMar>
+        </w:tblPrEx>
+        <w:trPr>
+          <w:trHeight w:val="485" w:hRule="atLeast"/>
+        </w:trPr>
+        <w:tc>
+          <w:tcPr>
+            <w:tcW w:w="3190" w:type="dxa"/>
+            <w:vMerge w:val="continue"/>
+            <w:tcBorders/>
+            <w:vAlign w:val="center"/>
+          </w:tcPr>
+          <w:p>
+            <w:pPr>
+              <w:pStyle w:val="39"/>
+              <w:keepNext/>
+              <w:keepLines w:val="0"/>
+              <w:pageBreakBefore w:val="0"/>
+              <w:widowControl/>
+              <w:kinsoku/>
+              <w:wordWrap/>
+              <w:overflowPunct/>
+              <w:topLinePunct w:val="0"/>
+              <w:autoSpaceDE/>
+              <w:autoSpaceDN/>
+              <w:bidi w:val="0"/>
+              <w:adjustRightInd/>
+              <w:snapToGrid/>
+              <w:jc w:val="both"/>
+              <w:textAlignment w:val="auto"/>
+            </w:pPr>
+          </w:p>
+        </w:tc>
+        <w:tc>
+          <w:tcPr>
+            <w:tcW w:w="3190" w:type="dxa"/>
+            <w:shd w:val="clear"/>
+            <w:vAlign w:val="center"/>
+          </w:tcPr>
+          <w:p>
+            <w:pPr>
+              <w:pStyle w:val="39"/>
+              <w:keepNext/>
+              <w:keepLines w:val="0"/>
+              <w:pageBreakBefore w:val="0"/>
+              <w:widowControl/>
+              <w:kinsoku/>
+              <w:wordWrap/>
+              <w:overflowPunct/>
+              <w:topLinePunct w:val="0"/>
+              <w:autoSpaceDE/>
+              <w:autoSpaceDN/>
+              <w:bidi w:val="0"/>
+              <w:adjustRightInd/>
+              <w:snapToGrid/>
+              <w:jc w:val="both"/>
+              <w:textAlignment w:val="auto"/>
+              <w:rPr>
+                <w:rFonts w:hint="default"/>
+                <w:lang w:val="ru-RU"/>
+              </w:rPr>
+            </w:pPr>
+            <w:r>
+              <w:rPr>
+                <w:rFonts w:hint="default"/>
+                <w:lang w:val="ru-RU"/>
+              </w:rPr>
+              <w:t>Длина массива в массиве</w:t>
+            </w:r>
+          </w:p>
+        </w:tc>
+        <w:tc>
+          <w:tcPr>
+            <w:tcW w:w="3191" w:type="dxa"/>
+            <w:shd w:val="clear"/>
+            <w:vAlign w:val="center"/>
+          </w:tcPr>
+          <w:p>
+            <w:pPr>
+              <w:pStyle w:val="39"/>
+              <w:keepNext/>
+              <w:keepLines w:val="0"/>
+              <w:pageBreakBefore w:val="0"/>
+              <w:widowControl/>
+              <w:kinsoku/>
+              <w:wordWrap/>
+              <w:overflowPunct/>
+              <w:topLinePunct w:val="0"/>
+              <w:autoSpaceDE/>
+              <w:autoSpaceDN/>
+              <w:bidi w:val="0"/>
+              <w:adjustRightInd/>
+              <w:snapToGrid/>
+              <w:jc w:val="both"/>
+              <w:textAlignment w:val="auto"/>
+              <w:rPr>
+                <w:rFonts w:hint="default"/>
+                <w:lang w:val="ru-RU"/>
+              </w:rPr>
+            </w:pPr>
+            <w:r>
+              <w:rPr>
+                <w:rFonts w:hint="default"/>
+                <w:lang w:val="ru-RU"/>
+              </w:rPr>
+              <w:t>Целое неотрицательное число не более ограничения на объем массива</w:t>
+            </w:r>
+          </w:p>
+        </w:tc>
+      </w:tr>
+      <w:tr>
+        <w:tblPrEx>
+          <w:tblBorders>
+            <w:top w:val="single" w:color="auto" w:sz="4" w:space="0"/>
+            <w:left w:val="single" w:color="auto" w:sz="4" w:space="0"/>
+            <w:bottom w:val="single" w:color="auto" w:sz="4" w:space="0"/>
+            <w:right w:val="single" w:color="auto" w:sz="4" w:space="0"/>
+            <w:insideH w:val="single" w:color="auto" w:sz="4" w:space="0"/>
+            <w:insideV w:val="single" w:color="auto" w:sz="4" w:space="0"/>
+          </w:tblBorders>
+          <w:tblCellMar>
+            <w:left w:w="108" w:type="dxa"/>
+            <w:right w:w="108" w:type="dxa"/>
+          </w:tblCellMar>
+        </w:tblPrEx>
+        <w:trPr>
+          <w:trHeight w:val="485" w:hRule="atLeast"/>
+        </w:trPr>
+        <w:tc>
+          <w:tcPr>
+            <w:tcW w:w="3190" w:type="dxa"/>
+            <w:vMerge w:val="continue"/>
+            <w:tcBorders/>
+            <w:vAlign w:val="center"/>
+          </w:tcPr>
+          <w:p>
+            <w:pPr>
+              <w:pStyle w:val="39"/>
+              <w:keepNext/>
+              <w:keepLines w:val="0"/>
+              <w:pageBreakBefore w:val="0"/>
+              <w:widowControl/>
+              <w:kinsoku/>
+              <w:wordWrap/>
+              <w:overflowPunct/>
+              <w:topLinePunct w:val="0"/>
+              <w:autoSpaceDE/>
+              <w:autoSpaceDN/>
+              <w:bidi w:val="0"/>
+              <w:adjustRightInd/>
+              <w:snapToGrid/>
+              <w:jc w:val="both"/>
+              <w:textAlignment w:val="auto"/>
+              <w:rPr>
+                <w:rFonts w:hint="default"/>
+                <w:lang w:val="ru-RU"/>
+              </w:rPr>
+            </w:pPr>
+          </w:p>
+        </w:tc>
+        <w:tc>
+          <w:tcPr>
+            <w:tcW w:w="3190" w:type="dxa"/>
+            <w:shd w:val="clear"/>
+            <w:vAlign w:val="center"/>
+          </w:tcPr>
+          <w:p>
+            <w:pPr>
+              <w:pStyle w:val="39"/>
+              <w:keepNext/>
+              <w:keepLines w:val="0"/>
+              <w:pageBreakBefore w:val="0"/>
+              <w:widowControl/>
+              <w:kinsoku/>
+              <w:wordWrap/>
+              <w:overflowPunct/>
+              <w:topLinePunct w:val="0"/>
+              <w:autoSpaceDE/>
+              <w:autoSpaceDN/>
+              <w:bidi w:val="0"/>
+              <w:adjustRightInd/>
+              <w:snapToGrid/>
+              <w:jc w:val="both"/>
+              <w:textAlignment w:val="auto"/>
+              <w:rPr>
+                <w:rFonts w:hint="default"/>
+                <w:lang w:val="ru-RU" w:eastAsia="en-US"/>
+              </w:rPr>
+            </w:pPr>
+            <w:r>
+              <w:rPr>
+                <w:rFonts w:hint="default"/>
+                <w:lang w:val="ru-RU"/>
+              </w:rPr>
+              <w:t>Элементы</w:t>
+            </w:r>
+          </w:p>
+        </w:tc>
+        <w:tc>
+          <w:tcPr>
+            <w:tcW w:w="3191" w:type="dxa"/>
+            <w:shd w:val="clear"/>
+            <w:vAlign w:val="center"/>
+          </w:tcPr>
+          <w:p>
+            <w:pPr>
+              <w:pStyle w:val="39"/>
+              <w:keepNext/>
+              <w:keepLines w:val="0"/>
+              <w:pageBreakBefore w:val="0"/>
+              <w:widowControl/>
+              <w:kinsoku/>
+              <w:wordWrap/>
+              <w:overflowPunct/>
+              <w:topLinePunct w:val="0"/>
+              <w:autoSpaceDE/>
+              <w:autoSpaceDN/>
+              <w:bidi w:val="0"/>
+              <w:adjustRightInd/>
+              <w:snapToGrid/>
+              <w:jc w:val="both"/>
+              <w:textAlignment w:val="auto"/>
+              <w:rPr>
+                <w:rFonts w:hint="default"/>
+                <w:lang w:val="ru-RU" w:eastAsia="en-US"/>
+              </w:rPr>
+            </w:pPr>
+            <w:r>
+              <w:rPr>
+                <w:rFonts w:hint="default"/>
+                <w:lang w:val="ru-RU"/>
+              </w:rPr>
+              <w:t>Целые числа</w:t>
+            </w:r>
+          </w:p>
+        </w:tc>
+      </w:tr>
+      <w:tr>
+        <w:tblPrEx>
+          <w:tblBorders>
+            <w:top w:val="single" w:color="auto" w:sz="4" w:space="0"/>
+            <w:left w:val="single" w:color="auto" w:sz="4" w:space="0"/>
+            <w:bottom w:val="single" w:color="auto" w:sz="4" w:space="0"/>
+            <w:right w:val="single" w:color="auto" w:sz="4" w:space="0"/>
+            <w:insideH w:val="single" w:color="auto" w:sz="4" w:space="0"/>
+            <w:insideV w:val="single" w:color="auto" w:sz="4" w:space="0"/>
+          </w:tblBorders>
+          <w:tblCellMar>
+            <w:left w:w="108" w:type="dxa"/>
+            <w:right w:w="108" w:type="dxa"/>
+          </w:tblCellMar>
+        </w:tblPrEx>
+        <w:trPr>
+          <w:trHeight w:val="279" w:hRule="atLeast"/>
+        </w:trPr>
+        <w:tc>
+          <w:tcPr>
+            <w:tcW w:w="3190" w:type="dxa"/>
+            <w:vMerge w:val="restart"/>
+            <w:tcBorders/>
+            <w:vAlign w:val="center"/>
+          </w:tcPr>
+          <w:p>
+            <w:pPr>
+              <w:pStyle w:val="39"/>
+              <w:bidi w:val="0"/>
+              <w:jc w:val="both"/>
+              <w:rPr>
+                <w:rFonts w:hint="default"/>
+                <w:lang w:val="ru-RU"/>
+              </w:rPr>
+            </w:pPr>
+            <w:r>
+              <w:rPr>
+                <w:rFonts w:hint="default"/>
+                <w:lang w:val="ru-RU"/>
+              </w:rPr>
+              <w:t>Создание строки</w:t>
+            </w:r>
+          </w:p>
+        </w:tc>
+        <w:tc>
+          <w:tcPr>
+            <w:tcW w:w="3190" w:type="dxa"/>
+            <w:shd w:val="clear"/>
+            <w:vAlign w:val="center"/>
+          </w:tcPr>
+          <w:p>
+            <w:pPr>
+              <w:pStyle w:val="39"/>
+              <w:bidi w:val="0"/>
+              <w:jc w:val="both"/>
+              <w:rPr>
+                <w:rFonts w:hint="default"/>
+                <w:lang w:val="ru-RU"/>
+              </w:rPr>
+            </w:pPr>
+            <w:r>
+              <w:rPr>
+                <w:rFonts w:hint="default"/>
+                <w:lang w:val="ru-RU"/>
+              </w:rPr>
+              <w:t>Способ</w:t>
+            </w:r>
+          </w:p>
+        </w:tc>
+        <w:tc>
+          <w:tcPr>
+            <w:tcW w:w="3191" w:type="dxa"/>
+            <w:shd w:val="clear"/>
+            <w:vAlign w:val="center"/>
+          </w:tcPr>
+          <w:p>
+            <w:pPr>
+              <w:pStyle w:val="39"/>
+              <w:bidi w:val="0"/>
+              <w:jc w:val="both"/>
+              <w:rPr>
+                <w:rFonts w:hint="default"/>
+                <w:lang w:val="ru-RU"/>
+              </w:rPr>
+            </w:pPr>
+            <w:r>
+              <w:rPr>
+                <w:rFonts w:hint="default"/>
+                <w:lang w:val="ru-RU"/>
+              </w:rPr>
+              <w:t>Случайно/вводом</w:t>
+            </w:r>
+          </w:p>
+        </w:tc>
+      </w:tr>
+      <w:tr>
+        <w:tblPrEx>
+          <w:tblBorders>
+            <w:top w:val="single" w:color="auto" w:sz="4" w:space="0"/>
+            <w:left w:val="single" w:color="auto" w:sz="4" w:space="0"/>
+            <w:bottom w:val="single" w:color="auto" w:sz="4" w:space="0"/>
+            <w:right w:val="single" w:color="auto" w:sz="4" w:space="0"/>
+            <w:insideH w:val="single" w:color="auto" w:sz="4" w:space="0"/>
+            <w:insideV w:val="single" w:color="auto" w:sz="4" w:space="0"/>
+          </w:tblBorders>
+          <w:tblCellMar>
+            <w:left w:w="108" w:type="dxa"/>
+            <w:right w:w="108" w:type="dxa"/>
+          </w:tblCellMar>
+        </w:tblPrEx>
+        <w:trPr>
+          <w:trHeight w:val="278" w:hRule="atLeast"/>
+        </w:trPr>
+        <w:tc>
+          <w:tcPr>
+            <w:tcW w:w="3190" w:type="dxa"/>
+            <w:vMerge w:val="continue"/>
+            <w:tcBorders/>
+            <w:vAlign w:val="center"/>
+          </w:tcPr>
+          <w:p>
+            <w:pPr>
+              <w:pStyle w:val="39"/>
+              <w:bidi w:val="0"/>
+              <w:jc w:val="both"/>
+            </w:pPr>
+          </w:p>
+        </w:tc>
+        <w:tc>
+          <w:tcPr>
+            <w:tcW w:w="3190" w:type="dxa"/>
+            <w:shd w:val="clear"/>
+            <w:vAlign w:val="center"/>
+          </w:tcPr>
+          <w:p>
+            <w:pPr>
+              <w:pStyle w:val="39"/>
+              <w:bidi w:val="0"/>
+              <w:jc w:val="both"/>
+              <w:rPr>
+                <w:rFonts w:hint="default"/>
+                <w:lang w:val="ru-RU"/>
+              </w:rPr>
+            </w:pPr>
+            <w:r>
+              <w:rPr>
+                <w:rFonts w:hint="default"/>
+                <w:lang w:val="ru-RU"/>
+              </w:rPr>
+              <w:t>Строка</w:t>
+            </w:r>
+          </w:p>
+        </w:tc>
+        <w:tc>
+          <w:tcPr>
+            <w:tcW w:w="3191" w:type="dxa"/>
+            <w:shd w:val="clear"/>
+            <w:vAlign w:val="center"/>
+          </w:tcPr>
+          <w:p>
+            <w:pPr>
+              <w:pStyle w:val="39"/>
+              <w:bidi w:val="0"/>
+              <w:jc w:val="both"/>
+              <w:rPr>
+                <w:rFonts w:hint="default"/>
+                <w:lang w:val="ru-RU"/>
+              </w:rPr>
+            </w:pPr>
+            <w:r>
+              <w:rPr>
+                <w:rFonts w:hint="default"/>
+                <w:lang w:val="ru-RU"/>
+              </w:rPr>
+              <w:t>Нет</w:t>
+            </w:r>
+          </w:p>
+        </w:tc>
+      </w:tr>
+      <w:tr>
+        <w:tblPrEx>
+          <w:tblBorders>
+            <w:top w:val="single" w:color="auto" w:sz="4" w:space="0"/>
+            <w:left w:val="single" w:color="auto" w:sz="4" w:space="0"/>
+            <w:bottom w:val="single" w:color="auto" w:sz="4" w:space="0"/>
+            <w:right w:val="single" w:color="auto" w:sz="4" w:space="0"/>
+            <w:insideH w:val="single" w:color="auto" w:sz="4" w:space="0"/>
+            <w:insideV w:val="single" w:color="auto" w:sz="4" w:space="0"/>
+          </w:tblBorders>
+          <w:tblCellMar>
+            <w:left w:w="108" w:type="dxa"/>
+            <w:right w:w="108" w:type="dxa"/>
+          </w:tblCellMar>
+        </w:tblPrEx>
+        <w:trPr>
+          <w:trHeight w:val="278" w:hRule="atLeast"/>
+        </w:trPr>
+        <w:tc>
+          <w:tcPr>
+            <w:tcW w:w="3190" w:type="dxa"/>
+            <w:tcBorders/>
+            <w:vAlign w:val="center"/>
+          </w:tcPr>
+          <w:p>
+            <w:pPr>
+              <w:pStyle w:val="39"/>
+              <w:bidi w:val="0"/>
+              <w:jc w:val="both"/>
+              <w:rPr>
+                <w:rFonts w:hint="default"/>
+                <w:lang w:val="ru-RU"/>
+              </w:rPr>
+            </w:pPr>
+            <w:r>
+              <w:rPr>
+                <w:lang w:val="ru-RU"/>
+              </w:rPr>
+              <w:t>Вывод</w:t>
+            </w:r>
+            <w:r>
+              <w:rPr>
+                <w:rFonts w:hint="default"/>
+                <w:lang w:val="ru-RU"/>
+              </w:rPr>
+              <w:t xml:space="preserve"> многомерного масссива/зубчатого массива/строки</w:t>
+            </w:r>
+          </w:p>
+        </w:tc>
+        <w:tc>
+          <w:tcPr>
+            <w:tcW w:w="3190" w:type="dxa"/>
+            <w:shd w:val="clear"/>
+            <w:vAlign w:val="center"/>
+          </w:tcPr>
+          <w:p>
+            <w:pPr>
+              <w:pStyle w:val="39"/>
+              <w:bidi w:val="0"/>
+              <w:jc w:val="both"/>
+              <w:rPr>
+                <w:rFonts w:hint="default"/>
+                <w:lang w:val="ru-RU"/>
+              </w:rPr>
+            </w:pPr>
+            <w:r>
+              <w:rPr>
+                <w:rFonts w:hint="default"/>
+                <w:lang w:val="ru-RU"/>
+              </w:rPr>
+              <w:t>Нет</w:t>
+            </w:r>
+          </w:p>
+        </w:tc>
+        <w:tc>
+          <w:tcPr>
+            <w:tcW w:w="3191" w:type="dxa"/>
+            <w:shd w:val="clear"/>
+            <w:vAlign w:val="center"/>
+          </w:tcPr>
+          <w:p>
+            <w:pPr>
+              <w:pStyle w:val="39"/>
+              <w:bidi w:val="0"/>
+              <w:jc w:val="both"/>
+              <w:rPr>
+                <w:rFonts w:hint="default"/>
+                <w:lang w:val="ru-RU"/>
+              </w:rPr>
+            </w:pPr>
           </w:p>
         </w:tc>
       </w:tr>
     </w:tbl>
     <w:p>
       <w:pPr>
-        <w:pStyle w:val="37"/>
+        <w:pStyle w:val="36"/>
+        <w:keepNext w:val="0"/>
+        <w:keepLines w:val="0"/>
+        <w:pageBreakBefore w:val="0"/>
+        <w:widowControl/>
+        <w:kinsoku/>
+        <w:wordWrap/>
+        <w:overflowPunct/>
+        <w:topLinePunct w:val="0"/>
+        <w:autoSpaceDE/>
+        <w:autoSpaceDN/>
         <w:bidi w:val="0"/>
+        <w:adjustRightInd/>
+        <w:snapToGrid/>
+        <w:spacing w:before="240"/>
+        <w:ind w:firstLine="709"/>
+        <w:textAlignment w:val="auto"/>
         <w:rPr>
           <w:rFonts w:hint="default"/>
           <w:lang w:val="ru-RU"/>
-        </w:rPr>
-      </w:pPr>
-      <w:bookmarkStart w:id="7" w:name="_Toc2182"/>
-      <w:bookmarkStart w:id="8" w:name="_Toc2067263459"/>
-      <w:bookmarkStart w:id="9" w:name="_Toc16214"/>
-      <w:r>
-        <w:rPr>
-          <w:rFonts w:hint="default"/>
-          <w:lang w:val="ru-RU"/>
-        </w:rPr>
-        <w:t>3 Анализ</w:t>
-      </w:r>
-      <w:bookmarkEnd w:id="7"/>
-      <w:bookmarkEnd w:id="8"/>
-      <w:bookmarkEnd w:id="9"/>
-    </w:p>
-    <w:p>
-      <w:pPr>
-        <w:pStyle w:val="36"/>
-        <w:rPr>
-          <w:rFonts w:hint="default"/>
-          <w:lang w:val="en-US"/>
         </w:rPr>
       </w:pPr>
       <w:r>
@@ -2035,10 +3591,36 @@
           <w:rFonts w:hint="default"/>
           <w:lang w:val="ru-RU"/>
         </w:rPr>
-        <w:t xml:space="preserve">Программа должна </w:t>
+        <w:t xml:space="preserve">Нужно наличие команд второго уровня задающих способ создания объектов. Также нужны команда </w:t>
       </w:r>
-      <w:bookmarkStart w:id="17" w:name="_GoBack"/>
-      <w:bookmarkEnd w:id="17"/>
+      <w:r>
+        <w:rPr>
+          <w:rFonts w:hint="default"/>
+          <w:lang w:val="en-US"/>
+        </w:rPr>
+        <w:t xml:space="preserve">help </w:t>
+      </w:r>
+      <w:r>
+        <w:rPr>
+          <w:rFonts w:hint="default"/>
+          <w:lang w:val="ru-RU"/>
+        </w:rPr>
+        <w:t xml:space="preserve">обоих уровней для вывода инструкции и команда </w:t>
+      </w:r>
+      <w:r>
+        <w:rPr>
+          <w:rFonts w:hint="default"/>
+          <w:lang w:val="en-US"/>
+        </w:rPr>
+        <w:t xml:space="preserve">stop </w:t>
+      </w:r>
+      <w:r>
+        <w:rPr>
+          <w:rFonts w:hint="default"/>
+          <w:lang w:val="ru-RU"/>
+        </w:rPr>
+        <w:t>для остановки программы</w:t>
+      </w:r>
     </w:p>
     <w:p>
       <w:pPr>
@@ -2049,9 +3631,11 @@
           <w:lang w:val="ru-RU"/>
         </w:rPr>
       </w:pPr>
-      <w:bookmarkStart w:id="10" w:name="_Toc13816"/>
-      <w:bookmarkStart w:id="11" w:name="_Toc30832"/>
-      <w:bookmarkStart w:id="12" w:name="_Toc359030600"/>
+      <w:bookmarkStart w:id="18" w:name="_Toc30832"/>
+      <w:bookmarkStart w:id="19" w:name="_Toc359030600"/>
+      <w:bookmarkStart w:id="20" w:name="_Toc32611"/>
+      <w:bookmarkStart w:id="21" w:name="_Toc15539"/>
+      <w:bookmarkStart w:id="22" w:name="_Toc22889"/>
       <w:r>
         <w:rPr>
           <w:rFonts w:hint="default"/>
@@ -2059,9 +3643,11 @@
         </w:rPr>
         <w:t>4 Проектирование</w:t>
       </w:r>
-      <w:bookmarkEnd w:id="10"/>
-      <w:bookmarkEnd w:id="11"/>
-      <w:bookmarkEnd w:id="12"/>
+      <w:bookmarkEnd w:id="18"/>
+      <w:bookmarkEnd w:id="19"/>
+      <w:bookmarkEnd w:id="20"/>
+      <w:bookmarkEnd w:id="21"/>
+      <w:bookmarkEnd w:id="22"/>
     </w:p>
     <w:p>
       <w:pPr>
@@ -2311,6 +3897,8 @@
           </wp:inline>
         </w:drawing>
       </w:r>
+      <w:bookmarkStart w:id="31" w:name="_GoBack"/>
+      <w:bookmarkEnd w:id="31"/>
     </w:p>
     <w:p>
       <w:pPr>
@@ -2961,8 +4549,10 @@
           <w:lang w:val="ru-RU"/>
         </w:rPr>
       </w:pPr>
-      <w:bookmarkStart w:id="13" w:name="_Toc15921"/>
-      <w:bookmarkStart w:id="14" w:name="_Toc19633"/>
+      <w:bookmarkStart w:id="23" w:name="_Toc15921"/>
+      <w:bookmarkStart w:id="24" w:name="_Toc22480"/>
+      <w:bookmarkStart w:id="25" w:name="_Toc693"/>
+      <w:bookmarkStart w:id="26" w:name="_Toc13789"/>
       <w:r>
         <w:rPr>
           <w:rFonts w:hint="default"/>
@@ -2977,8 +4567,10 @@
         </w:rPr>
         <w:t>Программирование</w:t>
       </w:r>
-      <w:bookmarkEnd w:id="13"/>
-      <w:bookmarkEnd w:id="14"/>
+      <w:bookmarkEnd w:id="23"/>
+      <w:bookmarkEnd w:id="24"/>
+      <w:bookmarkEnd w:id="25"/>
+      <w:bookmarkEnd w:id="26"/>
     </w:p>
     <w:p>
       <w:pPr>
@@ -3070,8 +4662,10 @@
           <w:lang w:val="ru-RU"/>
         </w:rPr>
       </w:pPr>
-      <w:bookmarkStart w:id="15" w:name="_Toc21714"/>
-      <w:bookmarkStart w:id="16" w:name="_Toc7331"/>
+      <w:bookmarkStart w:id="27" w:name="_Toc7331"/>
+      <w:bookmarkStart w:id="28" w:name="_Toc12680"/>
+      <w:bookmarkStart w:id="29" w:name="_Toc20595"/>
+      <w:bookmarkStart w:id="30" w:name="_Toc31899"/>
       <w:r>
         <w:rPr>
           <w:rFonts w:hint="default"/>
@@ -3079,8 +4673,10 @@
         </w:rPr>
         <w:t>6 Тестирование</w:t>
       </w:r>
-      <w:bookmarkEnd w:id="15"/>
-      <w:bookmarkEnd w:id="16"/>
+      <w:bookmarkEnd w:id="27"/>
+      <w:bookmarkEnd w:id="28"/>
+      <w:bookmarkEnd w:id="29"/>
+      <w:bookmarkEnd w:id="30"/>
     </w:p>
     <w:p>
       <w:pPr>
@@ -6542,12 +8138,6 @@
             <w:insideH w:val="single" w:color="auto" w:sz="4" w:space="0"/>
             <w:insideV w:val="single" w:color="auto" w:sz="4" w:space="0"/>
           </w:tblBorders>
-          <w:tblCellMar>
-            <w:top w:w="0" w:type="dxa"/>
-            <w:left w:w="108" w:type="dxa"/>
-            <w:bottom w:w="0" w:type="dxa"/>
-            <w:right w:w="108" w:type="dxa"/>
-          </w:tblCellMar>
         </w:tblPrEx>
         <w:trPr>
           <w:trHeight w:val="300" w:hRule="atLeast"/>
@@ -6891,14 +8481,6 @@
       </w:tr>
       <w:tr>
         <w:tblPrEx>
-          <w:tblBorders>
-            <w:top w:val="single" w:color="auto" w:sz="4" w:space="0"/>
-            <w:left w:val="single" w:color="auto" w:sz="4" w:space="0"/>
-            <w:bottom w:val="single" w:color="auto" w:sz="4" w:space="0"/>
-            <w:right w:val="single" w:color="auto" w:sz="4" w:space="0"/>
-            <w:insideH w:val="single" w:color="auto" w:sz="4" w:space="0"/>
-            <w:insideV w:val="single" w:color="auto" w:sz="4" w:space="0"/>
-          </w:tblBorders>
           <w:tblCellMar>
             <w:top w:w="0" w:type="dxa"/>
             <w:left w:w="108" w:type="dxa"/>
@@ -13334,12 +14916,6 @@
             <w:insideH w:val="single" w:color="auto" w:sz="4" w:space="0"/>
             <w:insideV w:val="single" w:color="auto" w:sz="4" w:space="0"/>
           </w:tblBorders>
-          <w:tblCellMar>
-            <w:top w:w="0" w:type="dxa"/>
-            <w:left w:w="108" w:type="dxa"/>
-            <w:bottom w:w="0" w:type="dxa"/>
-            <w:right w:w="108" w:type="dxa"/>
-          </w:tblCellMar>
         </w:tblPrEx>
         <w:trPr>
           <w:trHeight w:val="505" w:hRule="atLeast"/>
@@ -14668,12 +16244,6 @@
             <w:insideH w:val="single" w:color="auto" w:sz="4" w:space="0"/>
             <w:insideV w:val="single" w:color="auto" w:sz="4" w:space="0"/>
           </w:tblBorders>
-          <w:tblCellMar>
-            <w:top w:w="0" w:type="dxa"/>
-            <w:left w:w="108" w:type="dxa"/>
-            <w:bottom w:w="0" w:type="dxa"/>
-            <w:right w:w="108" w:type="dxa"/>
-          </w:tblCellMar>
         </w:tblPrEx>
         <w:trPr>
           <w:trHeight w:val="505" w:hRule="atLeast"/>
@@ -16101,6 +17671,12 @@
             <w:insideH w:val="single" w:color="auto" w:sz="4" w:space="0"/>
             <w:insideV w:val="single" w:color="auto" w:sz="4" w:space="0"/>
           </w:tblBorders>
+          <w:tblCellMar>
+            <w:top w:w="0" w:type="dxa"/>
+            <w:left w:w="108" w:type="dxa"/>
+            <w:bottom w:w="0" w:type="dxa"/>
+            <w:right w:w="108" w:type="dxa"/>
+          </w:tblCellMar>
         </w:tblPrEx>
         <w:trPr>
           <w:trHeight w:val="300" w:hRule="atLeast"/>
@@ -17056,6 +18632,12 @@
             <w:insideH w:val="single" w:color="auto" w:sz="4" w:space="0"/>
             <w:insideV w:val="single" w:color="auto" w:sz="4" w:space="0"/>
           </w:tblBorders>
+          <w:tblCellMar>
+            <w:top w:w="0" w:type="dxa"/>
+            <w:left w:w="108" w:type="dxa"/>
+            <w:bottom w:w="0" w:type="dxa"/>
+            <w:right w:w="108" w:type="dxa"/>
+          </w:tblCellMar>
         </w:tblPrEx>
         <w:trPr>
           <w:trHeight w:val="300" w:hRule="atLeast"/>
@@ -23260,12 +24842,6 @@
             <w:insideH w:val="single" w:color="auto" w:sz="4" w:space="0"/>
             <w:insideV w:val="single" w:color="auto" w:sz="4" w:space="0"/>
           </w:tblBorders>
-          <w:tblCellMar>
-            <w:top w:w="0" w:type="dxa"/>
-            <w:left w:w="108" w:type="dxa"/>
-            <w:bottom w:w="0" w:type="dxa"/>
-            <w:right w:w="108" w:type="dxa"/>
-          </w:tblCellMar>
         </w:tblPrEx>
         <w:trPr>
           <w:trHeight w:val="300" w:hRule="atLeast"/>
@@ -28512,6 +30088,12 @@
             <w:insideH w:val="single" w:color="auto" w:sz="4" w:space="0"/>
             <w:insideV w:val="single" w:color="auto" w:sz="4" w:space="0"/>
           </w:tblBorders>
+          <w:tblCellMar>
+            <w:top w:w="0" w:type="dxa"/>
+            <w:left w:w="108" w:type="dxa"/>
+            <w:bottom w:w="0" w:type="dxa"/>
+            <w:right w:w="108" w:type="dxa"/>
+          </w:tblCellMar>
         </w:tblPrEx>
         <w:trPr>
           <w:cantSplit/>
@@ -29645,12 +31227,6 @@
             <w:insideH w:val="single" w:color="auto" w:sz="4" w:space="0"/>
             <w:insideV w:val="single" w:color="auto" w:sz="4" w:space="0"/>
           </w:tblBorders>
-          <w:tblCellMar>
-            <w:top w:w="0" w:type="dxa"/>
-            <w:left w:w="108" w:type="dxa"/>
-            <w:bottom w:w="0" w:type="dxa"/>
-            <w:right w:w="108" w:type="dxa"/>
-          </w:tblCellMar>
         </w:tblPrEx>
         <w:trPr>
           <w:cantSplit/>
@@ -29947,12 +31523,6 @@
             <w:insideH w:val="single" w:color="auto" w:sz="4" w:space="0"/>
             <w:insideV w:val="single" w:color="auto" w:sz="4" w:space="0"/>
           </w:tblBorders>
-          <w:tblCellMar>
-            <w:top w:w="0" w:type="dxa"/>
-            <w:left w:w="108" w:type="dxa"/>
-            <w:bottom w:w="0" w:type="dxa"/>
-            <w:right w:w="108" w:type="dxa"/>
-          </w:tblCellMar>
         </w:tblPrEx>
         <w:trPr>
           <w:cantSplit/>
@@ -35700,12 +37270,6 @@
             <w:insideH w:val="single" w:color="auto" w:sz="4" w:space="0"/>
             <w:insideV w:val="single" w:color="auto" w:sz="4" w:space="0"/>
           </w:tblBorders>
-          <w:tblCellMar>
-            <w:top w:w="0" w:type="dxa"/>
-            <w:left w:w="108" w:type="dxa"/>
-            <w:bottom w:w="0" w:type="dxa"/>
-            <w:right w:w="108" w:type="dxa"/>
-          </w:tblCellMar>
         </w:tblPrEx>
         <w:trPr>
           <w:cantSplit/>
@@ -36074,12 +37638,6 @@
             <w:insideH w:val="single" w:color="auto" w:sz="4" w:space="0"/>
             <w:insideV w:val="single" w:color="auto" w:sz="4" w:space="0"/>
           </w:tblBorders>
-          <w:tblCellMar>
-            <w:top w:w="0" w:type="dxa"/>
-            <w:left w:w="108" w:type="dxa"/>
-            <w:bottom w:w="0" w:type="dxa"/>
-            <w:right w:w="108" w:type="dxa"/>
-          </w:tblCellMar>
         </w:tblPrEx>
         <w:trPr>
           <w:cantSplit/>

</xml_diff>

<commit_message>
Project stage in document finished
</commit_message>
<xml_diff>
--- a/Отчет.docx
+++ b/Отчет.docx
@@ -549,9 +549,9 @@
           <w:lang w:val="ru-RU"/>
         </w:rPr>
       </w:pPr>
-      <w:bookmarkStart w:id="0" w:name="_Toc14570"/>
-      <w:bookmarkStart w:id="1" w:name="_Toc13967"/>
-      <w:bookmarkStart w:id="2" w:name="_Toc22934"/>
+      <w:bookmarkStart w:id="0" w:name="_Toc13967"/>
+      <w:bookmarkStart w:id="1" w:name="_Toc22934"/>
+      <w:bookmarkStart w:id="2" w:name="_Toc14570"/>
       <w:bookmarkStart w:id="3" w:name="_Toc527942920"/>
       <w:r>
         <w:rPr>
@@ -1242,9 +1242,9 @@
         </w:rPr>
       </w:pPr>
       <w:bookmarkStart w:id="4" w:name="_Toc11787"/>
-      <w:bookmarkStart w:id="5" w:name="_Toc13422"/>
+      <w:bookmarkStart w:id="5" w:name="_Toc14517"/>
       <w:bookmarkStart w:id="6" w:name="_Toc2143"/>
-      <w:bookmarkStart w:id="7" w:name="_Toc14517"/>
+      <w:bookmarkStart w:id="7" w:name="_Toc13422"/>
       <w:r>
         <w:rPr>
           <w:rFonts w:hint="default"/>
@@ -1893,11 +1893,11 @@
           <w:lang w:val="ru-RU"/>
         </w:rPr>
       </w:pPr>
-      <w:bookmarkStart w:id="13" w:name="_Toc2182"/>
-      <w:bookmarkStart w:id="14" w:name="_Toc2067263459"/>
+      <w:bookmarkStart w:id="13" w:name="_Toc2067263459"/>
+      <w:bookmarkStart w:id="14" w:name="_Toc31771"/>
       <w:bookmarkStart w:id="15" w:name="_Toc14402"/>
-      <w:bookmarkStart w:id="16" w:name="_Toc13565"/>
-      <w:bookmarkStart w:id="17" w:name="_Toc31771"/>
+      <w:bookmarkStart w:id="16" w:name="_Toc2182"/>
+      <w:bookmarkStart w:id="17" w:name="_Toc13565"/>
       <w:r>
         <w:rPr>
           <w:rFonts w:hint="default"/>
@@ -1959,7 +1959,9 @@
         </w:tblBorders>
         <w:tblLayout w:type="autofit"/>
         <w:tblCellMar>
+          <w:top w:w="0" w:type="dxa"/>
           <w:left w:w="108" w:type="dxa"/>
+          <w:bottom w:w="0" w:type="dxa"/>
           <w:right w:w="108" w:type="dxa"/>
         </w:tblCellMar>
       </w:tblPr>
@@ -1979,7 +1981,9 @@
             <w:insideV w:val="single" w:color="auto" w:sz="4" w:space="0"/>
           </w:tblBorders>
           <w:tblCellMar>
+            <w:top w:w="0" w:type="dxa"/>
             <w:left w:w="108" w:type="dxa"/>
+            <w:bottom w:w="0" w:type="dxa"/>
             <w:right w:w="108" w:type="dxa"/>
           </w:tblCellMar>
         </w:tblPrEx>
@@ -2109,7 +2113,9 @@
             <w:insideV w:val="single" w:color="auto" w:sz="4" w:space="0"/>
           </w:tblBorders>
           <w:tblCellMar>
+            <w:top w:w="0" w:type="dxa"/>
             <w:left w:w="108" w:type="dxa"/>
+            <w:bottom w:w="0" w:type="dxa"/>
             <w:right w:w="108" w:type="dxa"/>
           </w:tblCellMar>
         </w:tblPrEx>
@@ -2125,6 +2131,7 @@
           <w:p>
             <w:pPr>
               <w:pStyle w:val="39"/>
+              <w:widowControl w:val="0"/>
               <w:bidi w:val="0"/>
               <w:jc w:val="both"/>
               <w:rPr>
@@ -2149,6 +2156,7 @@
           <w:p>
             <w:pPr>
               <w:pStyle w:val="39"/>
+              <w:widowControl w:val="0"/>
               <w:bidi w:val="0"/>
               <w:jc w:val="both"/>
               <w:rPr>
@@ -2173,6 +2181,7 @@
           <w:p>
             <w:pPr>
               <w:pStyle w:val="39"/>
+              <w:widowControl w:val="0"/>
               <w:bidi w:val="0"/>
               <w:jc w:val="both"/>
               <w:rPr>
@@ -2201,7 +2210,9 @@
             <w:insideV w:val="single" w:color="auto" w:sz="4" w:space="0"/>
           </w:tblBorders>
           <w:tblCellMar>
+            <w:top w:w="0" w:type="dxa"/>
             <w:left w:w="108" w:type="dxa"/>
+            <w:bottom w:w="0" w:type="dxa"/>
             <w:right w:w="108" w:type="dxa"/>
           </w:tblCellMar>
         </w:tblPrEx>
@@ -2217,6 +2228,7 @@
           <w:p>
             <w:pPr>
               <w:pStyle w:val="39"/>
+              <w:widowControl w:val="0"/>
               <w:bidi w:val="0"/>
               <w:jc w:val="both"/>
             </w:pPr>
@@ -2230,6 +2242,7 @@
           <w:p>
             <w:pPr>
               <w:pStyle w:val="39"/>
+              <w:widowControl w:val="0"/>
               <w:bidi w:val="0"/>
               <w:jc w:val="both"/>
               <w:rPr>
@@ -2254,6 +2267,7 @@
           <w:p>
             <w:pPr>
               <w:pStyle w:val="39"/>
+              <w:widowControl w:val="0"/>
               <w:bidi w:val="0"/>
               <w:jc w:val="both"/>
               <w:rPr>
@@ -2282,7 +2296,9 @@
             <w:insideV w:val="single" w:color="auto" w:sz="4" w:space="0"/>
           </w:tblBorders>
           <w:tblCellMar>
+            <w:top w:w="0" w:type="dxa"/>
             <w:left w:w="108" w:type="dxa"/>
+            <w:bottom w:w="0" w:type="dxa"/>
             <w:right w:w="108" w:type="dxa"/>
           </w:tblCellMar>
         </w:tblPrEx>
@@ -2294,6 +2310,7 @@
           <w:p>
             <w:pPr>
               <w:pStyle w:val="39"/>
+              <w:widowControl w:val="0"/>
               <w:bidi w:val="0"/>
               <w:jc w:val="both"/>
               <w:rPr>
@@ -2318,6 +2335,7 @@
           <w:p>
             <w:pPr>
               <w:pStyle w:val="39"/>
+              <w:widowControl w:val="0"/>
               <w:bidi w:val="0"/>
               <w:jc w:val="both"/>
               <w:rPr>
@@ -2342,6 +2360,7 @@
           <w:p>
             <w:pPr>
               <w:pStyle w:val="39"/>
+              <w:widowControl w:val="0"/>
               <w:bidi w:val="0"/>
               <w:jc w:val="both"/>
               <w:rPr>
@@ -2370,7 +2389,9 @@
             <w:insideV w:val="single" w:color="auto" w:sz="4" w:space="0"/>
           </w:tblBorders>
           <w:tblCellMar>
+            <w:top w:w="0" w:type="dxa"/>
             <w:left w:w="108" w:type="dxa"/>
+            <w:bottom w:w="0" w:type="dxa"/>
             <w:right w:w="108" w:type="dxa"/>
           </w:tblCellMar>
         </w:tblPrEx>
@@ -2382,6 +2403,7 @@
           <w:p>
             <w:pPr>
               <w:pStyle w:val="39"/>
+              <w:widowControl w:val="0"/>
               <w:bidi w:val="0"/>
               <w:jc w:val="both"/>
               <w:rPr>
@@ -2406,6 +2428,7 @@
           <w:p>
             <w:pPr>
               <w:pStyle w:val="39"/>
+              <w:widowControl w:val="0"/>
               <w:bidi w:val="0"/>
               <w:jc w:val="both"/>
               <w:rPr>
@@ -2430,6 +2453,7 @@
           <w:p>
             <w:pPr>
               <w:pStyle w:val="39"/>
+              <w:widowControl w:val="0"/>
               <w:bidi w:val="0"/>
               <w:jc w:val="both"/>
               <w:rPr>
@@ -2437,93 +2461,6 @@
                 <w:lang w:val="ru-RU"/>
               </w:rPr>
             </w:pPr>
-          </w:p>
-        </w:tc>
-      </w:tr>
-      <w:tr>
-        <w:tblPrEx>
-          <w:tblBorders>
-            <w:top w:val="single" w:color="auto" w:sz="4" w:space="0"/>
-            <w:left w:val="single" w:color="auto" w:sz="4" w:space="0"/>
-            <w:bottom w:val="single" w:color="auto" w:sz="4" w:space="0"/>
-            <w:right w:val="single" w:color="auto" w:sz="4" w:space="0"/>
-            <w:insideH w:val="single" w:color="auto" w:sz="4" w:space="0"/>
-            <w:insideV w:val="single" w:color="auto" w:sz="4" w:space="0"/>
-          </w:tblBorders>
-        </w:tblPrEx>
-        <w:tc>
-          <w:tcPr>
-            <w:tcW w:w="3190" w:type="dxa"/>
-            <w:vMerge w:val="restart"/>
-            <w:vAlign w:val="center"/>
-          </w:tcPr>
-          <w:p>
-            <w:pPr>
-              <w:pStyle w:val="39"/>
-              <w:bidi w:val="0"/>
-              <w:jc w:val="both"/>
-              <w:rPr>
-                <w:rFonts w:hint="default"/>
-                <w:lang w:val="ru-RU"/>
-              </w:rPr>
-            </w:pPr>
-            <w:r>
-              <w:rPr>
-                <w:rFonts w:hint="default"/>
-                <w:lang w:val="ru-RU"/>
-              </w:rPr>
-              <w:t>Создание многомерного массива</w:t>
-            </w:r>
-          </w:p>
-        </w:tc>
-        <w:tc>
-          <w:tcPr>
-            <w:tcW w:w="3190" w:type="dxa"/>
-            <w:shd w:val="clear" w:color="auto" w:fill="auto"/>
-            <w:vAlign w:val="center"/>
-          </w:tcPr>
-          <w:p>
-            <w:pPr>
-              <w:pStyle w:val="39"/>
-              <w:bidi w:val="0"/>
-              <w:jc w:val="both"/>
-              <w:rPr>
-                <w:rFonts w:hint="default"/>
-                <w:lang w:val="ru-RU" w:eastAsia="en-US"/>
-              </w:rPr>
-            </w:pPr>
-            <w:r>
-              <w:rPr>
-                <w:rFonts w:hint="default"/>
-                <w:lang w:val="ru-RU"/>
-              </w:rPr>
-              <w:t>Способ</w:t>
-            </w:r>
-          </w:p>
-        </w:tc>
-        <w:tc>
-          <w:tcPr>
-            <w:tcW w:w="3191" w:type="dxa"/>
-            <w:shd w:val="clear" w:color="auto" w:fill="auto"/>
-            <w:vAlign w:val="center"/>
-          </w:tcPr>
-          <w:p>
-            <w:pPr>
-              <w:pStyle w:val="39"/>
-              <w:bidi w:val="0"/>
-              <w:jc w:val="both"/>
-              <w:rPr>
-                <w:rFonts w:hint="default"/>
-                <w:lang w:val="ru-RU" w:eastAsia="en-US"/>
-              </w:rPr>
-            </w:pPr>
-            <w:r>
-              <w:rPr>
-                <w:rFonts w:hint="default"/>
-                <w:lang w:val="ru-RU"/>
-              </w:rPr>
-              <w:t>Случайно/вводом</w:t>
-            </w:r>
           </w:p>
         </w:tc>
       </w:tr>
@@ -2538,20 +2475,22 @@
             <w:insideV w:val="single" w:color="auto" w:sz="4" w:space="0"/>
           </w:tblBorders>
           <w:tblCellMar>
+            <w:top w:w="0" w:type="dxa"/>
             <w:left w:w="108" w:type="dxa"/>
+            <w:bottom w:w="0" w:type="dxa"/>
             <w:right w:w="108" w:type="dxa"/>
           </w:tblCellMar>
         </w:tblPrEx>
         <w:tc>
           <w:tcPr>
             <w:tcW w:w="3190" w:type="dxa"/>
-            <w:vMerge w:val="continue"/>
-            <w:tcBorders/>
-            <w:vAlign w:val="center"/>
-          </w:tcPr>
-          <w:p>
-            <w:pPr>
-              <w:pStyle w:val="39"/>
+            <w:vMerge w:val="restart"/>
+            <w:vAlign w:val="center"/>
+          </w:tcPr>
+          <w:p>
+            <w:pPr>
+              <w:pStyle w:val="39"/>
+              <w:widowControl w:val="0"/>
               <w:bidi w:val="0"/>
               <w:jc w:val="both"/>
               <w:rPr>
@@ -2559,53 +2498,64 @@
                 <w:lang w:val="ru-RU"/>
               </w:rPr>
             </w:pPr>
+            <w:r>
+              <w:rPr>
+                <w:rFonts w:hint="default"/>
+                <w:lang w:val="ru-RU"/>
+              </w:rPr>
+              <w:t>Создание многомерного массива</w:t>
+            </w:r>
           </w:p>
         </w:tc>
         <w:tc>
           <w:tcPr>
             <w:tcW w:w="3190" w:type="dxa"/>
-            <w:vAlign w:val="center"/>
-          </w:tcPr>
-          <w:p>
-            <w:pPr>
-              <w:pStyle w:val="39"/>
+            <w:shd w:val="clear" w:color="auto" w:fill="auto"/>
+            <w:vAlign w:val="center"/>
+          </w:tcPr>
+          <w:p>
+            <w:pPr>
+              <w:pStyle w:val="39"/>
+              <w:widowControl w:val="0"/>
               <w:bidi w:val="0"/>
               <w:jc w:val="both"/>
               <w:rPr>
                 <w:rFonts w:hint="default"/>
-                <w:lang w:val="ru-RU"/>
-              </w:rPr>
-            </w:pPr>
-            <w:r>
-              <w:rPr>
-                <w:rFonts w:hint="default"/>
-                <w:lang w:val="ru-RU"/>
-              </w:rPr>
-              <w:t>Ширина</w:t>
+                <w:lang w:val="ru-RU" w:eastAsia="en-US"/>
+              </w:rPr>
+            </w:pPr>
+            <w:r>
+              <w:rPr>
+                <w:rFonts w:hint="default"/>
+                <w:lang w:val="ru-RU"/>
+              </w:rPr>
+              <w:t>Способ</w:t>
             </w:r>
           </w:p>
         </w:tc>
         <w:tc>
           <w:tcPr>
             <w:tcW w:w="3191" w:type="dxa"/>
-            <w:vAlign w:val="center"/>
-          </w:tcPr>
-          <w:p>
-            <w:pPr>
-              <w:pStyle w:val="39"/>
+            <w:shd w:val="clear" w:color="auto" w:fill="auto"/>
+            <w:vAlign w:val="center"/>
+          </w:tcPr>
+          <w:p>
+            <w:pPr>
+              <w:pStyle w:val="39"/>
+              <w:widowControl w:val="0"/>
               <w:bidi w:val="0"/>
               <w:jc w:val="both"/>
               <w:rPr>
                 <w:rFonts w:hint="default"/>
-                <w:lang w:val="ru-RU"/>
-              </w:rPr>
-            </w:pPr>
-            <w:r>
-              <w:rPr>
-                <w:rFonts w:hint="default"/>
-                <w:lang w:val="ru-RU"/>
-              </w:rPr>
-              <w:t>Целое неотрицательное число не более ограничения на объем массива</w:t>
+                <w:lang w:val="ru-RU" w:eastAsia="en-US"/>
+              </w:rPr>
+            </w:pPr>
+            <w:r>
+              <w:rPr>
+                <w:rFonts w:hint="default"/>
+                <w:lang w:val="ru-RU"/>
+              </w:rPr>
+              <w:t>Случайно/вводом</w:t>
             </w:r>
           </w:p>
         </w:tc>
@@ -2621,7 +2571,9 @@
             <w:insideV w:val="single" w:color="auto" w:sz="4" w:space="0"/>
           </w:tblBorders>
           <w:tblCellMar>
+            <w:top w:w="0" w:type="dxa"/>
             <w:left w:w="108" w:type="dxa"/>
+            <w:bottom w:w="0" w:type="dxa"/>
             <w:right w:w="108" w:type="dxa"/>
           </w:tblCellMar>
         </w:tblPrEx>
@@ -2629,12 +2581,12 @@
           <w:tcPr>
             <w:tcW w:w="3190" w:type="dxa"/>
             <w:vMerge w:val="continue"/>
-            <w:tcBorders/>
-            <w:vAlign w:val="center"/>
-          </w:tcPr>
-          <w:p>
-            <w:pPr>
-              <w:pStyle w:val="39"/>
+            <w:vAlign w:val="center"/>
+          </w:tcPr>
+          <w:p>
+            <w:pPr>
+              <w:pStyle w:val="39"/>
+              <w:widowControl w:val="0"/>
               <w:bidi w:val="0"/>
               <w:jc w:val="both"/>
               <w:rPr>
@@ -2652,6 +2604,7 @@
           <w:p>
             <w:pPr>
               <w:pStyle w:val="39"/>
+              <w:widowControl w:val="0"/>
               <w:bidi w:val="0"/>
               <w:jc w:val="both"/>
               <w:rPr>
@@ -2664,7 +2617,7 @@
                 <w:rFonts w:hint="default"/>
                 <w:lang w:val="ru-RU"/>
               </w:rPr>
-              <w:t>Высота</w:t>
+              <w:t>Ширина</w:t>
             </w:r>
           </w:p>
         </w:tc>
@@ -2676,6 +2629,7 @@
           <w:p>
             <w:pPr>
               <w:pStyle w:val="39"/>
+              <w:widowControl w:val="0"/>
               <w:bidi w:val="0"/>
               <w:jc w:val="both"/>
               <w:rPr>
@@ -2688,7 +2642,7 @@
                 <w:rFonts w:hint="default"/>
                 <w:lang w:val="ru-RU"/>
               </w:rPr>
-              <w:t>Целое неотрицательное число не более ограничения на объем массива деленного на ширину</w:t>
+              <w:t>Целое неотрицательное число не более ограничения на объем массива</w:t>
             </w:r>
           </w:p>
         </w:tc>
@@ -2704,7 +2658,9 @@
             <w:insideV w:val="single" w:color="auto" w:sz="4" w:space="0"/>
           </w:tblBorders>
           <w:tblCellMar>
+            <w:top w:w="0" w:type="dxa"/>
             <w:left w:w="108" w:type="dxa"/>
+            <w:bottom w:w="0" w:type="dxa"/>
             <w:right w:w="108" w:type="dxa"/>
           </w:tblCellMar>
         </w:tblPrEx>
@@ -2712,12 +2668,12 @@
           <w:tcPr>
             <w:tcW w:w="3190" w:type="dxa"/>
             <w:vMerge w:val="continue"/>
-            <w:tcBorders/>
-            <w:vAlign w:val="center"/>
-          </w:tcPr>
-          <w:p>
-            <w:pPr>
-              <w:pStyle w:val="39"/>
+            <w:vAlign w:val="center"/>
+          </w:tcPr>
+          <w:p>
+            <w:pPr>
+              <w:pStyle w:val="39"/>
+              <w:widowControl w:val="0"/>
               <w:bidi w:val="0"/>
               <w:jc w:val="both"/>
               <w:rPr>
@@ -2730,50 +2686,50 @@
         <w:tc>
           <w:tcPr>
             <w:tcW w:w="3190" w:type="dxa"/>
-            <w:shd w:val="clear"/>
-            <w:vAlign w:val="center"/>
-          </w:tcPr>
-          <w:p>
-            <w:pPr>
-              <w:pStyle w:val="39"/>
+            <w:vAlign w:val="center"/>
+          </w:tcPr>
+          <w:p>
+            <w:pPr>
+              <w:pStyle w:val="39"/>
+              <w:widowControl w:val="0"/>
               <w:bidi w:val="0"/>
               <w:jc w:val="both"/>
               <w:rPr>
                 <w:rFonts w:hint="default"/>
-                <w:lang w:val="ru-RU" w:eastAsia="en-US"/>
-              </w:rPr>
-            </w:pPr>
-            <w:r>
-              <w:rPr>
-                <w:rFonts w:hint="default"/>
-                <w:lang w:val="ru-RU"/>
-              </w:rPr>
-              <w:t>Элементы</w:t>
+                <w:lang w:val="ru-RU"/>
+              </w:rPr>
+            </w:pPr>
+            <w:r>
+              <w:rPr>
+                <w:rFonts w:hint="default"/>
+                <w:lang w:val="ru-RU"/>
+              </w:rPr>
+              <w:t>Высота</w:t>
             </w:r>
           </w:p>
         </w:tc>
         <w:tc>
           <w:tcPr>
             <w:tcW w:w="3191" w:type="dxa"/>
-            <w:shd w:val="clear"/>
-            <w:vAlign w:val="center"/>
-          </w:tcPr>
-          <w:p>
-            <w:pPr>
-              <w:pStyle w:val="39"/>
+            <w:vAlign w:val="center"/>
+          </w:tcPr>
+          <w:p>
+            <w:pPr>
+              <w:pStyle w:val="39"/>
+              <w:widowControl w:val="0"/>
               <w:bidi w:val="0"/>
               <w:jc w:val="both"/>
               <w:rPr>
                 <w:rFonts w:hint="default"/>
-                <w:lang w:val="ru-RU" w:eastAsia="en-US"/>
-              </w:rPr>
-            </w:pPr>
-            <w:r>
-              <w:rPr>
-                <w:rFonts w:hint="default"/>
-                <w:lang w:val="ru-RU"/>
-              </w:rPr>
-              <w:t>Целые числа</w:t>
+                <w:lang w:val="ru-RU"/>
+              </w:rPr>
+            </w:pPr>
+            <w:r>
+              <w:rPr>
+                <w:rFonts w:hint="default"/>
+                <w:lang w:val="ru-RU"/>
+              </w:rPr>
+              <w:t>Целое неотрицательное число не более ограничения на объем массива деленного на ширину</w:t>
             </w:r>
           </w:p>
         </w:tc>
@@ -2789,50 +2745,29 @@
             <w:insideV w:val="single" w:color="auto" w:sz="4" w:space="0"/>
           </w:tblBorders>
           <w:tblCellMar>
+            <w:top w:w="0" w:type="dxa"/>
             <w:left w:w="108" w:type="dxa"/>
+            <w:bottom w:w="0" w:type="dxa"/>
             <w:right w:w="108" w:type="dxa"/>
           </w:tblCellMar>
         </w:tblPrEx>
-        <w:trPr>
-          <w:trHeight w:val="485" w:hRule="atLeast"/>
-        </w:trPr>
         <w:tc>
           <w:tcPr>
             <w:tcW w:w="3190" w:type="dxa"/>
-            <w:vMerge w:val="restart"/>
-            <w:tcBorders/>
-            <w:vAlign w:val="center"/>
-          </w:tcPr>
-          <w:p>
-            <w:pPr>
-              <w:pStyle w:val="39"/>
-              <w:keepNext/>
-              <w:keepLines w:val="0"/>
-              <w:pageBreakBefore w:val="0"/>
-              <w:widowControl/>
-              <w:kinsoku/>
-              <w:wordWrap/>
-              <w:overflowPunct/>
-              <w:topLinePunct w:val="0"/>
-              <w:autoSpaceDE/>
-              <w:autoSpaceDN/>
-              <w:bidi w:val="0"/>
-              <w:adjustRightInd/>
-              <w:snapToGrid/>
+            <w:vMerge w:val="continue"/>
+            <w:vAlign w:val="center"/>
+          </w:tcPr>
+          <w:p>
+            <w:pPr>
+              <w:pStyle w:val="39"/>
+              <w:widowControl w:val="0"/>
+              <w:bidi w:val="0"/>
               <w:jc w:val="both"/>
-              <w:textAlignment w:val="auto"/>
-              <w:rPr>
-                <w:rFonts w:hint="default"/>
-                <w:lang w:val="ru-RU"/>
-              </w:rPr>
-            </w:pPr>
-            <w:r>
-              <w:rPr>
-                <w:rFonts w:hint="default"/>
-                <w:lang w:val="ru-RU"/>
-              </w:rPr>
-              <w:t>Создание зубчатого массива</w:t>
-            </w:r>
+              <w:rPr>
+                <w:rFonts w:hint="default"/>
+                <w:lang w:val="ru-RU"/>
+              </w:rPr>
+            </w:pPr>
           </w:p>
         </w:tc>
         <w:tc>
@@ -2844,21 +2779,9 @@
           <w:p>
             <w:pPr>
               <w:pStyle w:val="39"/>
-              <w:keepNext/>
-              <w:keepLines w:val="0"/>
-              <w:pageBreakBefore w:val="0"/>
-              <w:widowControl/>
-              <w:kinsoku/>
-              <w:wordWrap/>
-              <w:overflowPunct/>
-              <w:topLinePunct w:val="0"/>
-              <w:autoSpaceDE/>
-              <w:autoSpaceDN/>
-              <w:bidi w:val="0"/>
-              <w:adjustRightInd/>
-              <w:snapToGrid/>
+              <w:widowControl w:val="0"/>
+              <w:bidi w:val="0"/>
               <w:jc w:val="both"/>
-              <w:textAlignment w:val="auto"/>
               <w:rPr>
                 <w:rFonts w:hint="default"/>
                 <w:lang w:val="ru-RU" w:eastAsia="en-US"/>
@@ -2869,7 +2792,7 @@
                 <w:rFonts w:hint="default"/>
                 <w:lang w:val="ru-RU"/>
               </w:rPr>
-              <w:t>Способ</w:t>
+              <w:t>Элементы</w:t>
             </w:r>
           </w:p>
         </w:tc>
@@ -2882,21 +2805,9 @@
           <w:p>
             <w:pPr>
               <w:pStyle w:val="39"/>
-              <w:keepNext/>
-              <w:keepLines w:val="0"/>
-              <w:pageBreakBefore w:val="0"/>
-              <w:widowControl/>
-              <w:kinsoku/>
-              <w:wordWrap/>
-              <w:overflowPunct/>
-              <w:topLinePunct w:val="0"/>
-              <w:autoSpaceDE/>
-              <w:autoSpaceDN/>
-              <w:bidi w:val="0"/>
-              <w:adjustRightInd/>
-              <w:snapToGrid/>
+              <w:widowControl w:val="0"/>
+              <w:bidi w:val="0"/>
               <w:jc w:val="both"/>
-              <w:textAlignment w:val="auto"/>
               <w:rPr>
                 <w:rFonts w:hint="default"/>
                 <w:lang w:val="ru-RU" w:eastAsia="en-US"/>
@@ -2907,7 +2818,7 @@
                 <w:rFonts w:hint="default"/>
                 <w:lang w:val="ru-RU"/>
               </w:rPr>
-              <w:t>Случайно/вводом</w:t>
+              <w:t>Целые числа</w:t>
             </w:r>
           </w:p>
         </w:tc>
@@ -2923,7 +2834,9 @@
             <w:insideV w:val="single" w:color="auto" w:sz="4" w:space="0"/>
           </w:tblBorders>
           <w:tblCellMar>
+            <w:top w:w="0" w:type="dxa"/>
             <w:left w:w="108" w:type="dxa"/>
+            <w:bottom w:w="0" w:type="dxa"/>
             <w:right w:w="108" w:type="dxa"/>
           </w:tblCellMar>
         </w:tblPrEx>
@@ -2933,8 +2846,7 @@
         <w:tc>
           <w:tcPr>
             <w:tcW w:w="3190" w:type="dxa"/>
-            <w:vMerge w:val="continue"/>
-            <w:tcBorders/>
+            <w:vMerge w:val="restart"/>
             <w:vAlign w:val="center"/>
           </w:tcPr>
           <w:p>
@@ -2960,12 +2872,19 @@
                 <w:lang w:val="ru-RU"/>
               </w:rPr>
             </w:pPr>
+            <w:r>
+              <w:rPr>
+                <w:rFonts w:hint="default"/>
+                <w:lang w:val="ru-RU"/>
+              </w:rPr>
+              <w:t>Создание зубчатого массива</w:t>
+            </w:r>
           </w:p>
         </w:tc>
         <w:tc>
           <w:tcPr>
             <w:tcW w:w="3190" w:type="dxa"/>
-            <w:shd w:val="clear"/>
+            <w:shd w:val="clear" w:color="auto" w:fill="auto"/>
             <w:vAlign w:val="center"/>
           </w:tcPr>
           <w:p>
@@ -2988,22 +2907,22 @@
               <w:textAlignment w:val="auto"/>
               <w:rPr>
                 <w:rFonts w:hint="default"/>
-                <w:lang w:val="ru-RU"/>
-              </w:rPr>
-            </w:pPr>
-            <w:r>
-              <w:rPr>
-                <w:rFonts w:hint="default"/>
-                <w:lang w:val="ru-RU"/>
-              </w:rPr>
-              <w:t>Длина</w:t>
+                <w:lang w:val="ru-RU" w:eastAsia="en-US"/>
+              </w:rPr>
+            </w:pPr>
+            <w:r>
+              <w:rPr>
+                <w:rFonts w:hint="default"/>
+                <w:lang w:val="ru-RU"/>
+              </w:rPr>
+              <w:t>Способ</w:t>
             </w:r>
           </w:p>
         </w:tc>
         <w:tc>
           <w:tcPr>
             <w:tcW w:w="3191" w:type="dxa"/>
-            <w:shd w:val="clear"/>
+            <w:shd w:val="clear" w:color="auto" w:fill="auto"/>
             <w:vAlign w:val="center"/>
           </w:tcPr>
           <w:p>
@@ -3026,15 +2945,15 @@
               <w:textAlignment w:val="auto"/>
               <w:rPr>
                 <w:rFonts w:hint="default"/>
-                <w:lang w:val="ru-RU"/>
-              </w:rPr>
-            </w:pPr>
-            <w:r>
-              <w:rPr>
-                <w:rFonts w:hint="default"/>
-                <w:lang w:val="ru-RU"/>
-              </w:rPr>
-              <w:t>Целое неотрицательное число не более ограничения на объем массива</w:t>
+                <w:lang w:val="ru-RU" w:eastAsia="en-US"/>
+              </w:rPr>
+            </w:pPr>
+            <w:r>
+              <w:rPr>
+                <w:rFonts w:hint="default"/>
+                <w:lang w:val="ru-RU"/>
+              </w:rPr>
+              <w:t>Случайно/вводом</w:t>
             </w:r>
           </w:p>
         </w:tc>
@@ -3050,7 +2969,9 @@
             <w:insideV w:val="single" w:color="auto" w:sz="4" w:space="0"/>
           </w:tblBorders>
           <w:tblCellMar>
+            <w:top w:w="0" w:type="dxa"/>
             <w:left w:w="108" w:type="dxa"/>
+            <w:bottom w:w="0" w:type="dxa"/>
             <w:right w:w="108" w:type="dxa"/>
           </w:tblCellMar>
         </w:tblPrEx>
@@ -3061,7 +2982,6 @@
           <w:tcPr>
             <w:tcW w:w="3190" w:type="dxa"/>
             <w:vMerge w:val="continue"/>
-            <w:tcBorders/>
             <w:vAlign w:val="center"/>
           </w:tcPr>
           <w:p>
@@ -3082,13 +3002,17 @@
               <w:snapToGrid/>
               <w:jc w:val="both"/>
               <w:textAlignment w:val="auto"/>
+              <w:rPr>
+                <w:rFonts w:hint="default"/>
+                <w:lang w:val="ru-RU"/>
+              </w:rPr>
             </w:pPr>
           </w:p>
         </w:tc>
         <w:tc>
           <w:tcPr>
             <w:tcW w:w="3190" w:type="dxa"/>
-            <w:shd w:val="clear"/>
+            <w:shd w:val="clear" w:color="auto" w:fill="auto"/>
             <w:vAlign w:val="center"/>
           </w:tcPr>
           <w:p>
@@ -3119,14 +3043,14 @@
                 <w:rFonts w:hint="default"/>
                 <w:lang w:val="ru-RU"/>
               </w:rPr>
-              <w:t>Длина массива в массиве</w:t>
+              <w:t>Длина</w:t>
             </w:r>
           </w:p>
         </w:tc>
         <w:tc>
           <w:tcPr>
             <w:tcW w:w="3191" w:type="dxa"/>
-            <w:shd w:val="clear"/>
+            <w:shd w:val="clear" w:color="auto" w:fill="auto"/>
             <w:vAlign w:val="center"/>
           </w:tcPr>
           <w:p>
@@ -3173,7 +3097,9 @@
             <w:insideV w:val="single" w:color="auto" w:sz="4" w:space="0"/>
           </w:tblBorders>
           <w:tblCellMar>
+            <w:top w:w="0" w:type="dxa"/>
             <w:left w:w="108" w:type="dxa"/>
+            <w:bottom w:w="0" w:type="dxa"/>
             <w:right w:w="108" w:type="dxa"/>
           </w:tblCellMar>
         </w:tblPrEx>
@@ -3184,7 +3110,6 @@
           <w:tcPr>
             <w:tcW w:w="3190" w:type="dxa"/>
             <w:vMerge w:val="continue"/>
-            <w:tcBorders/>
             <w:vAlign w:val="center"/>
           </w:tcPr>
           <w:p>
@@ -3205,17 +3130,13 @@
               <w:snapToGrid/>
               <w:jc w:val="both"/>
               <w:textAlignment w:val="auto"/>
-              <w:rPr>
-                <w:rFonts w:hint="default"/>
-                <w:lang w:val="ru-RU"/>
-              </w:rPr>
             </w:pPr>
           </w:p>
         </w:tc>
         <w:tc>
           <w:tcPr>
             <w:tcW w:w="3190" w:type="dxa"/>
-            <w:shd w:val="clear"/>
+            <w:shd w:val="clear" w:color="auto" w:fill="auto"/>
             <w:vAlign w:val="center"/>
           </w:tcPr>
           <w:p>
@@ -3238,22 +3159,22 @@
               <w:textAlignment w:val="auto"/>
               <w:rPr>
                 <w:rFonts w:hint="default"/>
-                <w:lang w:val="ru-RU" w:eastAsia="en-US"/>
-              </w:rPr>
-            </w:pPr>
-            <w:r>
-              <w:rPr>
-                <w:rFonts w:hint="default"/>
-                <w:lang w:val="ru-RU"/>
-              </w:rPr>
-              <w:t>Элементы</w:t>
+                <w:lang w:val="ru-RU"/>
+              </w:rPr>
+            </w:pPr>
+            <w:r>
+              <w:rPr>
+                <w:rFonts w:hint="default"/>
+                <w:lang w:val="ru-RU"/>
+              </w:rPr>
+              <w:t>Длина массива в массиве</w:t>
             </w:r>
           </w:p>
         </w:tc>
         <w:tc>
           <w:tcPr>
             <w:tcW w:w="3191" w:type="dxa"/>
-            <w:shd w:val="clear"/>
+            <w:shd w:val="clear" w:color="auto" w:fill="auto"/>
             <w:vAlign w:val="center"/>
           </w:tcPr>
           <w:p>
@@ -3276,15 +3197,15 @@
               <w:textAlignment w:val="auto"/>
               <w:rPr>
                 <w:rFonts w:hint="default"/>
-                <w:lang w:val="ru-RU" w:eastAsia="en-US"/>
-              </w:rPr>
-            </w:pPr>
-            <w:r>
-              <w:rPr>
-                <w:rFonts w:hint="default"/>
-                <w:lang w:val="ru-RU"/>
-              </w:rPr>
-              <w:t>Целые числа</w:t>
+                <w:lang w:val="ru-RU"/>
+              </w:rPr>
+            </w:pPr>
+            <w:r>
+              <w:rPr>
+                <w:rFonts w:hint="default"/>
+                <w:lang w:val="ru-RU"/>
+              </w:rPr>
+              <w:t>Целое неотрицательное число не более ограничения на объем массива</w:t>
             </w:r>
           </w:p>
         </w:tc>
@@ -3300,86 +3221,119 @@
             <w:insideV w:val="single" w:color="auto" w:sz="4" w:space="0"/>
           </w:tblBorders>
           <w:tblCellMar>
+            <w:top w:w="0" w:type="dxa"/>
             <w:left w:w="108" w:type="dxa"/>
+            <w:bottom w:w="0" w:type="dxa"/>
             <w:right w:w="108" w:type="dxa"/>
           </w:tblCellMar>
         </w:tblPrEx>
         <w:trPr>
-          <w:trHeight w:val="279" w:hRule="atLeast"/>
+          <w:trHeight w:val="485" w:hRule="atLeast"/>
         </w:trPr>
         <w:tc>
           <w:tcPr>
             <w:tcW w:w="3190" w:type="dxa"/>
-            <w:vMerge w:val="restart"/>
-            <w:tcBorders/>
-            <w:vAlign w:val="center"/>
-          </w:tcPr>
-          <w:p>
-            <w:pPr>
-              <w:pStyle w:val="39"/>
-              <w:bidi w:val="0"/>
+            <w:vMerge w:val="continue"/>
+            <w:vAlign w:val="center"/>
+          </w:tcPr>
+          <w:p>
+            <w:pPr>
+              <w:pStyle w:val="39"/>
+              <w:keepNext/>
+              <w:keepLines w:val="0"/>
+              <w:pageBreakBefore w:val="0"/>
+              <w:widowControl/>
+              <w:kinsoku/>
+              <w:wordWrap/>
+              <w:overflowPunct/>
+              <w:topLinePunct w:val="0"/>
+              <w:autoSpaceDE/>
+              <w:autoSpaceDN/>
+              <w:bidi w:val="0"/>
+              <w:adjustRightInd/>
+              <w:snapToGrid/>
               <w:jc w:val="both"/>
-              <w:rPr>
-                <w:rFonts w:hint="default"/>
-                <w:lang w:val="ru-RU"/>
-              </w:rPr>
-            </w:pPr>
-            <w:r>
-              <w:rPr>
-                <w:rFonts w:hint="default"/>
-                <w:lang w:val="ru-RU"/>
-              </w:rPr>
-              <w:t>Создание строки</w:t>
-            </w:r>
+              <w:textAlignment w:val="auto"/>
+              <w:rPr>
+                <w:rFonts w:hint="default"/>
+                <w:lang w:val="ru-RU"/>
+              </w:rPr>
+            </w:pPr>
           </w:p>
         </w:tc>
         <w:tc>
           <w:tcPr>
             <w:tcW w:w="3190" w:type="dxa"/>
-            <w:shd w:val="clear"/>
-            <w:vAlign w:val="center"/>
-          </w:tcPr>
-          <w:p>
-            <w:pPr>
-              <w:pStyle w:val="39"/>
-              <w:bidi w:val="0"/>
+            <w:shd w:val="clear" w:color="auto" w:fill="auto"/>
+            <w:vAlign w:val="center"/>
+          </w:tcPr>
+          <w:p>
+            <w:pPr>
+              <w:pStyle w:val="39"/>
+              <w:keepNext/>
+              <w:keepLines w:val="0"/>
+              <w:pageBreakBefore w:val="0"/>
+              <w:widowControl/>
+              <w:kinsoku/>
+              <w:wordWrap/>
+              <w:overflowPunct/>
+              <w:topLinePunct w:val="0"/>
+              <w:autoSpaceDE/>
+              <w:autoSpaceDN/>
+              <w:bidi w:val="0"/>
+              <w:adjustRightInd/>
+              <w:snapToGrid/>
               <w:jc w:val="both"/>
-              <w:rPr>
-                <w:rFonts w:hint="default"/>
-                <w:lang w:val="ru-RU"/>
-              </w:rPr>
-            </w:pPr>
-            <w:r>
-              <w:rPr>
-                <w:rFonts w:hint="default"/>
-                <w:lang w:val="ru-RU"/>
-              </w:rPr>
-              <w:t>Способ</w:t>
+              <w:textAlignment w:val="auto"/>
+              <w:rPr>
+                <w:rFonts w:hint="default"/>
+                <w:lang w:val="ru-RU" w:eastAsia="en-US"/>
+              </w:rPr>
+            </w:pPr>
+            <w:r>
+              <w:rPr>
+                <w:rFonts w:hint="default"/>
+                <w:lang w:val="ru-RU"/>
+              </w:rPr>
+              <w:t>Элементы</w:t>
             </w:r>
           </w:p>
         </w:tc>
         <w:tc>
           <w:tcPr>
             <w:tcW w:w="3191" w:type="dxa"/>
-            <w:shd w:val="clear"/>
-            <w:vAlign w:val="center"/>
-          </w:tcPr>
-          <w:p>
-            <w:pPr>
-              <w:pStyle w:val="39"/>
-              <w:bidi w:val="0"/>
+            <w:shd w:val="clear" w:color="auto" w:fill="auto"/>
+            <w:vAlign w:val="center"/>
+          </w:tcPr>
+          <w:p>
+            <w:pPr>
+              <w:pStyle w:val="39"/>
+              <w:keepNext/>
+              <w:keepLines w:val="0"/>
+              <w:pageBreakBefore w:val="0"/>
+              <w:widowControl/>
+              <w:kinsoku/>
+              <w:wordWrap/>
+              <w:overflowPunct/>
+              <w:topLinePunct w:val="0"/>
+              <w:autoSpaceDE/>
+              <w:autoSpaceDN/>
+              <w:bidi w:val="0"/>
+              <w:adjustRightInd/>
+              <w:snapToGrid/>
               <w:jc w:val="both"/>
-              <w:rPr>
-                <w:rFonts w:hint="default"/>
-                <w:lang w:val="ru-RU"/>
-              </w:rPr>
-            </w:pPr>
-            <w:r>
-              <w:rPr>
-                <w:rFonts w:hint="default"/>
-                <w:lang w:val="ru-RU"/>
-              </w:rPr>
-              <w:t>Случайно/вводом</w:t>
+              <w:textAlignment w:val="auto"/>
+              <w:rPr>
+                <w:rFonts w:hint="default"/>
+                <w:lang w:val="ru-RU" w:eastAsia="en-US"/>
+              </w:rPr>
+            </w:pPr>
+            <w:r>
+              <w:rPr>
+                <w:rFonts w:hint="default"/>
+                <w:lang w:val="ru-RU"/>
+              </w:rPr>
+              <w:t>Целые числа</w:t>
             </w:r>
           </w:p>
         </w:tc>
@@ -3395,37 +3349,51 @@
             <w:insideV w:val="single" w:color="auto" w:sz="4" w:space="0"/>
           </w:tblBorders>
           <w:tblCellMar>
+            <w:top w:w="0" w:type="dxa"/>
             <w:left w:w="108" w:type="dxa"/>
+            <w:bottom w:w="0" w:type="dxa"/>
             <w:right w:w="108" w:type="dxa"/>
           </w:tblCellMar>
         </w:tblPrEx>
         <w:trPr>
-          <w:trHeight w:val="278" w:hRule="atLeast"/>
+          <w:trHeight w:val="279" w:hRule="atLeast"/>
         </w:trPr>
         <w:tc>
           <w:tcPr>
             <w:tcW w:w="3190" w:type="dxa"/>
-            <w:vMerge w:val="continue"/>
-            <w:tcBorders/>
-            <w:vAlign w:val="center"/>
-          </w:tcPr>
-          <w:p>
-            <w:pPr>
-              <w:pStyle w:val="39"/>
+            <w:vMerge w:val="restart"/>
+            <w:vAlign w:val="center"/>
+          </w:tcPr>
+          <w:p>
+            <w:pPr>
+              <w:pStyle w:val="39"/>
+              <w:widowControl w:val="0"/>
               <w:bidi w:val="0"/>
               <w:jc w:val="both"/>
-            </w:pPr>
+              <w:rPr>
+                <w:rFonts w:hint="default"/>
+                <w:lang w:val="ru-RU"/>
+              </w:rPr>
+            </w:pPr>
+            <w:r>
+              <w:rPr>
+                <w:rFonts w:hint="default"/>
+                <w:lang w:val="ru-RU"/>
+              </w:rPr>
+              <w:t>Создание строки</w:t>
+            </w:r>
           </w:p>
         </w:tc>
         <w:tc>
           <w:tcPr>
             <w:tcW w:w="3190" w:type="dxa"/>
-            <w:shd w:val="clear"/>
-            <w:vAlign w:val="center"/>
-          </w:tcPr>
-          <w:p>
-            <w:pPr>
-              <w:pStyle w:val="39"/>
+            <w:shd w:val="clear" w:color="auto" w:fill="auto"/>
+            <w:vAlign w:val="center"/>
+          </w:tcPr>
+          <w:p>
+            <w:pPr>
+              <w:pStyle w:val="39"/>
+              <w:widowControl w:val="0"/>
               <w:bidi w:val="0"/>
               <w:jc w:val="both"/>
               <w:rPr>
@@ -3438,19 +3406,20 @@
                 <w:rFonts w:hint="default"/>
                 <w:lang w:val="ru-RU"/>
               </w:rPr>
-              <w:t>Строка</w:t>
+              <w:t>Способ</w:t>
             </w:r>
           </w:p>
         </w:tc>
         <w:tc>
           <w:tcPr>
             <w:tcW w:w="3191" w:type="dxa"/>
-            <w:shd w:val="clear"/>
-            <w:vAlign w:val="center"/>
-          </w:tcPr>
-          <w:p>
-            <w:pPr>
-              <w:pStyle w:val="39"/>
+            <w:shd w:val="clear" w:color="auto" w:fill="auto"/>
+            <w:vAlign w:val="center"/>
+          </w:tcPr>
+          <w:p>
+            <w:pPr>
+              <w:pStyle w:val="39"/>
+              <w:widowControl w:val="0"/>
               <w:bidi w:val="0"/>
               <w:jc w:val="both"/>
               <w:rPr>
@@ -3463,7 +3432,7 @@
                 <w:rFonts w:hint="default"/>
                 <w:lang w:val="ru-RU"/>
               </w:rPr>
-              <w:t>Нет</w:t>
+              <w:t>Случайно/вводом</w:t>
             </w:r>
           </w:p>
         </w:tc>
@@ -3479,7 +3448,9 @@
             <w:insideV w:val="single" w:color="auto" w:sz="4" w:space="0"/>
           </w:tblBorders>
           <w:tblCellMar>
+            <w:top w:w="0" w:type="dxa"/>
             <w:left w:w="108" w:type="dxa"/>
+            <w:bottom w:w="0" w:type="dxa"/>
             <w:right w:w="108" w:type="dxa"/>
           </w:tblCellMar>
         </w:tblPrEx>
@@ -3489,14 +3460,102 @@
         <w:tc>
           <w:tcPr>
             <w:tcW w:w="3190" w:type="dxa"/>
-            <w:tcBorders/>
-            <w:vAlign w:val="center"/>
-          </w:tcPr>
-          <w:p>
-            <w:pPr>
-              <w:pStyle w:val="39"/>
+            <w:vMerge w:val="continue"/>
+            <w:vAlign w:val="center"/>
+          </w:tcPr>
+          <w:p>
+            <w:pPr>
+              <w:pStyle w:val="39"/>
+              <w:widowControl w:val="0"/>
               <w:bidi w:val="0"/>
               <w:jc w:val="both"/>
+            </w:pPr>
+          </w:p>
+        </w:tc>
+        <w:tc>
+          <w:tcPr>
+            <w:tcW w:w="3190" w:type="dxa"/>
+            <w:shd w:val="clear" w:color="auto" w:fill="auto"/>
+            <w:vAlign w:val="center"/>
+          </w:tcPr>
+          <w:p>
+            <w:pPr>
+              <w:pStyle w:val="39"/>
+              <w:widowControl w:val="0"/>
+              <w:bidi w:val="0"/>
+              <w:jc w:val="both"/>
+              <w:rPr>
+                <w:rFonts w:hint="default"/>
+                <w:lang w:val="ru-RU"/>
+              </w:rPr>
+            </w:pPr>
+            <w:r>
+              <w:rPr>
+                <w:rFonts w:hint="default"/>
+                <w:lang w:val="ru-RU"/>
+              </w:rPr>
+              <w:t>Строка</w:t>
+            </w:r>
+          </w:p>
+        </w:tc>
+        <w:tc>
+          <w:tcPr>
+            <w:tcW w:w="3191" w:type="dxa"/>
+            <w:shd w:val="clear" w:color="auto" w:fill="auto"/>
+            <w:vAlign w:val="center"/>
+          </w:tcPr>
+          <w:p>
+            <w:pPr>
+              <w:pStyle w:val="39"/>
+              <w:widowControl w:val="0"/>
+              <w:bidi w:val="0"/>
+              <w:jc w:val="both"/>
+              <w:rPr>
+                <w:rFonts w:hint="default"/>
+                <w:lang w:val="ru-RU"/>
+              </w:rPr>
+            </w:pPr>
+            <w:r>
+              <w:rPr>
+                <w:rFonts w:hint="default"/>
+                <w:lang w:val="ru-RU"/>
+              </w:rPr>
+              <w:t>Нет</w:t>
+            </w:r>
+          </w:p>
+        </w:tc>
+      </w:tr>
+      <w:tr>
+        <w:tblPrEx>
+          <w:tblBorders>
+            <w:top w:val="single" w:color="auto" w:sz="4" w:space="0"/>
+            <w:left w:val="single" w:color="auto" w:sz="4" w:space="0"/>
+            <w:bottom w:val="single" w:color="auto" w:sz="4" w:space="0"/>
+            <w:right w:val="single" w:color="auto" w:sz="4" w:space="0"/>
+            <w:insideH w:val="single" w:color="auto" w:sz="4" w:space="0"/>
+            <w:insideV w:val="single" w:color="auto" w:sz="4" w:space="0"/>
+          </w:tblBorders>
+          <w:tblCellMar>
+            <w:top w:w="0" w:type="dxa"/>
+            <w:left w:w="108" w:type="dxa"/>
+            <w:bottom w:w="0" w:type="dxa"/>
+            <w:right w:w="108" w:type="dxa"/>
+          </w:tblCellMar>
+        </w:tblPrEx>
+        <w:trPr>
+          <w:trHeight w:val="278" w:hRule="atLeast"/>
+        </w:trPr>
+        <w:tc>
+          <w:tcPr>
+            <w:tcW w:w="3190" w:type="dxa"/>
+            <w:vAlign w:val="center"/>
+          </w:tcPr>
+          <w:p>
+            <w:pPr>
+              <w:pStyle w:val="39"/>
+              <w:widowControl w:val="0"/>
+              <w:bidi w:val="0"/>
+              <w:jc w:val="both"/>
               <w:rPr>
                 <w:rFonts w:hint="default"/>
                 <w:lang w:val="ru-RU"/>
@@ -3520,12 +3579,13 @@
         <w:tc>
           <w:tcPr>
             <w:tcW w:w="3190" w:type="dxa"/>
-            <w:shd w:val="clear"/>
-            <w:vAlign w:val="center"/>
-          </w:tcPr>
-          <w:p>
-            <w:pPr>
-              <w:pStyle w:val="39"/>
+            <w:shd w:val="clear" w:color="auto" w:fill="auto"/>
+            <w:vAlign w:val="center"/>
+          </w:tcPr>
+          <w:p>
+            <w:pPr>
+              <w:pStyle w:val="39"/>
+              <w:widowControl w:val="0"/>
               <w:bidi w:val="0"/>
               <w:jc w:val="both"/>
               <w:rPr>
@@ -3545,12 +3605,13 @@
         <w:tc>
           <w:tcPr>
             <w:tcW w:w="3191" w:type="dxa"/>
-            <w:shd w:val="clear"/>
-            <w:vAlign w:val="center"/>
-          </w:tcPr>
-          <w:p>
-            <w:pPr>
-              <w:pStyle w:val="39"/>
+            <w:shd w:val="clear" w:color="auto" w:fill="auto"/>
+            <w:vAlign w:val="center"/>
+          </w:tcPr>
+          <w:p>
+            <w:pPr>
+              <w:pStyle w:val="39"/>
+              <w:widowControl w:val="0"/>
               <w:bidi w:val="0"/>
               <w:jc w:val="both"/>
               <w:rPr>
@@ -3631,11 +3692,11 @@
           <w:lang w:val="ru-RU"/>
         </w:rPr>
       </w:pPr>
-      <w:bookmarkStart w:id="18" w:name="_Toc30832"/>
-      <w:bookmarkStart w:id="19" w:name="_Toc359030600"/>
-      <w:bookmarkStart w:id="20" w:name="_Toc32611"/>
-      <w:bookmarkStart w:id="21" w:name="_Toc15539"/>
-      <w:bookmarkStart w:id="22" w:name="_Toc22889"/>
+      <w:bookmarkStart w:id="18" w:name="_Toc359030600"/>
+      <w:bookmarkStart w:id="19" w:name="_Toc15539"/>
+      <w:bookmarkStart w:id="20" w:name="_Toc22889"/>
+      <w:bookmarkStart w:id="21" w:name="_Toc32611"/>
+      <w:bookmarkStart w:id="22" w:name="_Toc30832"/>
       <w:r>
         <w:rPr>
           <w:rFonts w:hint="default"/>
@@ -3692,12 +3753,12 @@
           <w:rFonts w:hint="default"/>
           <w:lang w:val="ru-RU"/>
         </w:rPr>
-        <w:t>Блок-схемы выполнения команд создания, добавления, удаления, перемещения, сортировки, поиска первого отрицательного числа и бинарного поиска приведены ра рисунках 1 - 8.</w:t>
+        <w:t>Функции планируемые к реализации представлены в таблице 3.</w:t>
       </w:r>
     </w:p>
     <w:p>
       <w:pPr>
-        <w:pStyle w:val="43"/>
+        <w:pStyle w:val="40"/>
         <w:bidi w:val="0"/>
         <w:rPr>
           <w:rFonts w:hint="default"/>
@@ -3709,837 +3770,1135 @@
           <w:rFonts w:hint="default"/>
           <w:lang w:val="ru-RU"/>
         </w:rPr>
-        <w:drawing>
-          <wp:inline distT="0" distB="0" distL="114300" distR="114300">
-            <wp:extent cx="5176520" cy="9011285"/>
-            <wp:effectExtent l="0" t="0" r="5080" b="5715"/>
-            <wp:docPr id="1" name="Изображение 1" descr="Create diagram (1)"/>
-            <wp:cNvGraphicFramePr>
-              <a:graphicFrameLocks xmlns:a="http://schemas.openxmlformats.org/drawingml/2006/main" noChangeAspect="1"/>
-            </wp:cNvGraphicFramePr>
-            <a:graphic xmlns:a="http://schemas.openxmlformats.org/drawingml/2006/main">
-              <a:graphicData uri="http://schemas.openxmlformats.org/drawingml/2006/picture">
-                <pic:pic xmlns:pic="http://schemas.openxmlformats.org/drawingml/2006/picture">
-                  <pic:nvPicPr>
-                    <pic:cNvPr id="1" name="Изображение 1" descr="Create diagram (1)"/>
-                    <pic:cNvPicPr>
-                      <a:picLocks noChangeAspect="1"/>
-                    </pic:cNvPicPr>
-                  </pic:nvPicPr>
-                  <pic:blipFill>
-                    <a:blip r:embed="rId10"/>
-                    <a:stretch>
-                      <a:fillRect/>
-                    </a:stretch>
-                  </pic:blipFill>
-                  <pic:spPr>
-                    <a:xfrm>
-                      <a:off x="0" y="0"/>
-                      <a:ext cx="5176520" cy="9011285"/>
-                    </a:xfrm>
-                    <a:prstGeom prst="rect">
-                      <a:avLst/>
-                    </a:prstGeom>
-                    <a:noFill/>
-                    <a:ln>
-                      <a:noFill/>
-                    </a:ln>
-                  </pic:spPr>
-                </pic:pic>
-              </a:graphicData>
-            </a:graphic>
-          </wp:inline>
-        </w:drawing>
+        <w:t>Таблица 2 - Описание планируемых функций</w:t>
       </w:r>
     </w:p>
-    <w:p>
-      <w:pPr>
-        <w:pStyle w:val="42"/>
-        <w:rPr>
-          <w:rFonts w:hint="default"/>
-          <w:lang w:val="ru-RU"/>
-        </w:rPr>
-      </w:pPr>
-      <w:r>
-        <w:rPr>
-          <w:rFonts w:hint="default"/>
-          <w:lang w:val="ru-RU"/>
-        </w:rPr>
-        <w:t>Рисунок 1 - Блок-схема кманды создания</w:t>
-      </w:r>
-    </w:p>
-    <w:p>
-      <w:pPr>
-        <w:pStyle w:val="43"/>
-        <w:bidi w:val="0"/>
-        <w:rPr>
-          <w:rFonts w:hint="default"/>
-          <w:lang w:val="ru-RU"/>
-        </w:rPr>
-      </w:pPr>
-      <w:r>
-        <w:rPr>
-          <w:rFonts w:hint="default"/>
-          <w:lang w:val="ru-RU"/>
-        </w:rPr>
-        <w:drawing>
-          <wp:inline distT="0" distB="0" distL="114300" distR="114300">
-            <wp:extent cx="5683885" cy="7790180"/>
-            <wp:effectExtent l="0" t="0" r="5715" b="7620"/>
-            <wp:docPr id="2" name="Изображение 2" descr="Add diagram"/>
-            <wp:cNvGraphicFramePr>
-              <a:graphicFrameLocks xmlns:a="http://schemas.openxmlformats.org/drawingml/2006/main" noChangeAspect="1"/>
-            </wp:cNvGraphicFramePr>
-            <a:graphic xmlns:a="http://schemas.openxmlformats.org/drawingml/2006/main">
-              <a:graphicData uri="http://schemas.openxmlformats.org/drawingml/2006/picture">
-                <pic:pic xmlns:pic="http://schemas.openxmlformats.org/drawingml/2006/picture">
-                  <pic:nvPicPr>
-                    <pic:cNvPr id="2" name="Изображение 2" descr="Add diagram"/>
-                    <pic:cNvPicPr>
-                      <a:picLocks noChangeAspect="1"/>
-                    </pic:cNvPicPr>
-                  </pic:nvPicPr>
-                  <pic:blipFill>
-                    <a:blip r:embed="rId11"/>
-                    <a:stretch>
-                      <a:fillRect/>
-                    </a:stretch>
-                  </pic:blipFill>
-                  <pic:spPr>
-                    <a:xfrm>
-                      <a:off x="0" y="0"/>
-                      <a:ext cx="5683885" cy="7790180"/>
-                    </a:xfrm>
-                    <a:prstGeom prst="rect">
-                      <a:avLst/>
-                    </a:prstGeom>
-                    <a:noFill/>
-                    <a:ln>
-                      <a:noFill/>
-                    </a:ln>
-                  </pic:spPr>
-                </pic:pic>
-              </a:graphicData>
-            </a:graphic>
-          </wp:inline>
-        </w:drawing>
-      </w:r>
-    </w:p>
-    <w:p>
-      <w:pPr>
-        <w:pStyle w:val="42"/>
-        <w:rPr>
-          <w:rFonts w:hint="default"/>
-          <w:lang w:val="ru-RU"/>
-        </w:rPr>
-      </w:pPr>
-      <w:r>
-        <w:rPr>
-          <w:rFonts w:hint="default"/>
-          <w:lang w:val="ru-RU"/>
-        </w:rPr>
-        <w:t>Рисунок 2 - Блок-схема команды добавления</w:t>
-      </w:r>
-    </w:p>
-    <w:p>
-      <w:pPr>
-        <w:pStyle w:val="43"/>
-        <w:bidi w:val="0"/>
-        <w:rPr>
-          <w:rFonts w:hint="default"/>
-          <w:lang w:val="ru-RU"/>
-        </w:rPr>
-      </w:pPr>
-      <w:r>
-        <w:rPr>
-          <w:rFonts w:hint="default"/>
-          <w:lang w:val="ru-RU"/>
-        </w:rPr>
-        <w:drawing>
-          <wp:inline distT="0" distB="0" distL="114300" distR="114300">
-            <wp:extent cx="5414645" cy="7723505"/>
-            <wp:effectExtent l="0" t="0" r="20955" b="23495"/>
-            <wp:docPr id="3" name="Изображение 4" descr="Removing diagramm"/>
-            <wp:cNvGraphicFramePr>
-              <a:graphicFrameLocks xmlns:a="http://schemas.openxmlformats.org/drawingml/2006/main" noChangeAspect="1"/>
-            </wp:cNvGraphicFramePr>
-            <a:graphic xmlns:a="http://schemas.openxmlformats.org/drawingml/2006/main">
-              <a:graphicData uri="http://schemas.openxmlformats.org/drawingml/2006/picture">
-                <pic:pic xmlns:pic="http://schemas.openxmlformats.org/drawingml/2006/picture">
-                  <pic:nvPicPr>
-                    <pic:cNvPr id="3" name="Изображение 4" descr="Removing diagramm"/>
-                    <pic:cNvPicPr>
-                      <a:picLocks noChangeAspect="1"/>
-                    </pic:cNvPicPr>
-                  </pic:nvPicPr>
-                  <pic:blipFill>
-                    <a:blip r:embed="rId12"/>
-                    <a:stretch>
-                      <a:fillRect/>
-                    </a:stretch>
-                  </pic:blipFill>
-                  <pic:spPr>
-                    <a:xfrm>
-                      <a:off x="0" y="0"/>
-                      <a:ext cx="5414645" cy="7723505"/>
-                    </a:xfrm>
-                    <a:prstGeom prst="rect">
-                      <a:avLst/>
-                    </a:prstGeom>
-                    <a:noFill/>
-                    <a:ln>
-                      <a:noFill/>
-                    </a:ln>
-                  </pic:spPr>
-                </pic:pic>
-              </a:graphicData>
-            </a:graphic>
-          </wp:inline>
-        </w:drawing>
-      </w:r>
-      <w:bookmarkStart w:id="31" w:name="_GoBack"/>
-      <w:bookmarkEnd w:id="31"/>
-    </w:p>
-    <w:p>
-      <w:pPr>
-        <w:pStyle w:val="42"/>
-        <w:rPr>
-          <w:rFonts w:hint="default"/>
-          <w:lang w:val="ru-RU"/>
-        </w:rPr>
-      </w:pPr>
-      <w:r>
-        <w:rPr>
-          <w:rFonts w:hint="default"/>
-          <w:lang w:val="ru-RU"/>
-        </w:rPr>
-        <w:t>Рисунок 3 - Блок-схема команды удаления</w:t>
-      </w:r>
-    </w:p>
-    <w:p>
-      <w:pPr>
-        <w:pStyle w:val="43"/>
-        <w:rPr>
-          <w:rFonts w:hint="default"/>
-          <w:lang w:val="ru-RU"/>
-        </w:rPr>
-      </w:pPr>
-      <w:r>
-        <w:rPr>
-          <w:rFonts w:hint="default"/>
-          <w:lang w:val="ru-RU"/>
-        </w:rPr>
-        <w:drawing>
-          <wp:inline distT="0" distB="0" distL="114300" distR="114300">
-            <wp:extent cx="5086985" cy="8984615"/>
-            <wp:effectExtent l="0" t="0" r="18415" b="6985"/>
-            <wp:docPr id="4" name="Изображение 5" descr="Move diagramm"/>
-            <wp:cNvGraphicFramePr>
-              <a:graphicFrameLocks xmlns:a="http://schemas.openxmlformats.org/drawingml/2006/main" noChangeAspect="1"/>
-            </wp:cNvGraphicFramePr>
-            <a:graphic xmlns:a="http://schemas.openxmlformats.org/drawingml/2006/main">
-              <a:graphicData uri="http://schemas.openxmlformats.org/drawingml/2006/picture">
-                <pic:pic xmlns:pic="http://schemas.openxmlformats.org/drawingml/2006/picture">
-                  <pic:nvPicPr>
-                    <pic:cNvPr id="4" name="Изображение 5" descr="Move diagramm"/>
-                    <pic:cNvPicPr>
-                      <a:picLocks noChangeAspect="1"/>
-                    </pic:cNvPicPr>
-                  </pic:nvPicPr>
-                  <pic:blipFill>
-                    <a:blip r:embed="rId13"/>
-                    <a:stretch>
-                      <a:fillRect/>
-                    </a:stretch>
-                  </pic:blipFill>
-                  <pic:spPr>
-                    <a:xfrm>
-                      <a:off x="0" y="0"/>
-                      <a:ext cx="5086985" cy="8984615"/>
-                    </a:xfrm>
-                    <a:prstGeom prst="rect">
-                      <a:avLst/>
-                    </a:prstGeom>
-                    <a:noFill/>
-                    <a:ln>
-                      <a:noFill/>
-                    </a:ln>
-                  </pic:spPr>
-                </pic:pic>
-              </a:graphicData>
-            </a:graphic>
-          </wp:inline>
-        </w:drawing>
-      </w:r>
-    </w:p>
-    <w:p>
-      <w:pPr>
-        <w:pStyle w:val="42"/>
-        <w:rPr>
-          <w:rFonts w:hint="default"/>
-          <w:lang w:val="ru-RU"/>
-        </w:rPr>
-      </w:pPr>
-      <w:r>
-        <w:rPr>
-          <w:rFonts w:hint="default"/>
-          <w:lang w:val="ru-RU"/>
-        </w:rPr>
-        <w:t>Рисунок 4 - Блок-схема команды перемещения</w:t>
-      </w:r>
-    </w:p>
-    <w:p>
-      <w:pPr>
-        <w:pStyle w:val="43"/>
-        <w:rPr>
-          <w:rFonts w:hint="default"/>
-          <w:lang w:val="ru-RU"/>
-        </w:rPr>
-      </w:pPr>
-      <w:r>
-        <w:rPr>
-          <w:rFonts w:hint="default"/>
-          <w:lang w:val="ru-RU"/>
-        </w:rPr>
-        <w:drawing>
-          <wp:inline distT="0" distB="0" distL="114300" distR="114300">
-            <wp:extent cx="5591810" cy="7296785"/>
-            <wp:effectExtent l="0" t="0" r="21590" b="18415"/>
-            <wp:docPr id="5" name="Изображение 6" descr="Sort diagramm"/>
-            <wp:cNvGraphicFramePr>
-              <a:graphicFrameLocks xmlns:a="http://schemas.openxmlformats.org/drawingml/2006/main" noChangeAspect="1"/>
-            </wp:cNvGraphicFramePr>
-            <a:graphic xmlns:a="http://schemas.openxmlformats.org/drawingml/2006/main">
-              <a:graphicData uri="http://schemas.openxmlformats.org/drawingml/2006/picture">
-                <pic:pic xmlns:pic="http://schemas.openxmlformats.org/drawingml/2006/picture">
-                  <pic:nvPicPr>
-                    <pic:cNvPr id="5" name="Изображение 6" descr="Sort diagramm"/>
-                    <pic:cNvPicPr>
-                      <a:picLocks noChangeAspect="1"/>
-                    </pic:cNvPicPr>
-                  </pic:nvPicPr>
-                  <pic:blipFill>
-                    <a:blip r:embed="rId14"/>
-                    <a:stretch>
-                      <a:fillRect/>
-                    </a:stretch>
-                  </pic:blipFill>
-                  <pic:spPr>
-                    <a:xfrm>
-                      <a:off x="0" y="0"/>
-                      <a:ext cx="5591810" cy="7296785"/>
-                    </a:xfrm>
-                    <a:prstGeom prst="rect">
-                      <a:avLst/>
-                    </a:prstGeom>
-                    <a:noFill/>
-                    <a:ln>
-                      <a:noFill/>
-                    </a:ln>
-                  </pic:spPr>
-                </pic:pic>
-              </a:graphicData>
-            </a:graphic>
-          </wp:inline>
-        </w:drawing>
-      </w:r>
-    </w:p>
-    <w:p>
-      <w:pPr>
-        <w:pStyle w:val="42"/>
-        <w:rPr>
-          <w:rFonts w:hint="default"/>
-          <w:lang w:val="ru-RU"/>
-        </w:rPr>
-      </w:pPr>
-      <w:r>
-        <w:rPr>
-          <w:rFonts w:hint="default"/>
-          <w:lang w:val="ru-RU"/>
-        </w:rPr>
-        <w:t>Рисунок 5 - Блок-схема команды сортировки</w:t>
-      </w:r>
-    </w:p>
-    <w:p>
-      <w:pPr>
-        <w:pStyle w:val="43"/>
-        <w:rPr>
-          <w:rFonts w:hint="default"/>
-          <w:lang w:val="ru-RU"/>
-        </w:rPr>
-      </w:pPr>
-      <w:r>
-        <w:rPr>
-          <w:rFonts w:hint="default"/>
-          <w:lang w:val="ru-RU"/>
-        </w:rPr>
-        <w:drawing>
-          <wp:inline distT="0" distB="0" distL="114300" distR="114300">
-            <wp:extent cx="5488940" cy="8204200"/>
-            <wp:effectExtent l="0" t="0" r="22860" b="0"/>
-            <wp:docPr id="6" name="Изображение 7" descr="First negative diogramm"/>
-            <wp:cNvGraphicFramePr>
-              <a:graphicFrameLocks xmlns:a="http://schemas.openxmlformats.org/drawingml/2006/main" noChangeAspect="1"/>
-            </wp:cNvGraphicFramePr>
-            <a:graphic xmlns:a="http://schemas.openxmlformats.org/drawingml/2006/main">
-              <a:graphicData uri="http://schemas.openxmlformats.org/drawingml/2006/picture">
-                <pic:pic xmlns:pic="http://schemas.openxmlformats.org/drawingml/2006/picture">
-                  <pic:nvPicPr>
-                    <pic:cNvPr id="6" name="Изображение 7" descr="First negative diogramm"/>
-                    <pic:cNvPicPr>
-                      <a:picLocks noChangeAspect="1"/>
-                    </pic:cNvPicPr>
-                  </pic:nvPicPr>
-                  <pic:blipFill>
-                    <a:blip r:embed="rId15"/>
-                    <a:stretch>
-                      <a:fillRect/>
-                    </a:stretch>
-                  </pic:blipFill>
-                  <pic:spPr>
-                    <a:xfrm>
-                      <a:off x="0" y="0"/>
-                      <a:ext cx="5488940" cy="8204200"/>
-                    </a:xfrm>
-                    <a:prstGeom prst="rect">
-                      <a:avLst/>
-                    </a:prstGeom>
-                    <a:noFill/>
-                    <a:ln>
-                      <a:noFill/>
-                    </a:ln>
-                  </pic:spPr>
-                </pic:pic>
-              </a:graphicData>
-            </a:graphic>
-          </wp:inline>
-        </w:drawing>
-      </w:r>
-    </w:p>
-    <w:p>
-      <w:pPr>
-        <w:pStyle w:val="42"/>
-        <w:rPr>
-          <w:rFonts w:hint="default"/>
-          <w:lang w:val="ru-RU"/>
-        </w:rPr>
-      </w:pPr>
-      <w:r>
-        <w:rPr>
-          <w:rFonts w:hint="default"/>
-          <w:lang w:val="ru-RU"/>
-        </w:rPr>
-        <w:t>Рисунок 6 - Блок-схема команды поиска первого отрицательного элемента</w:t>
-      </w:r>
-    </w:p>
-    <w:p>
-      <w:pPr>
-        <w:pStyle w:val="43"/>
-        <w:rPr>
-          <w:rFonts w:hint="default"/>
-          <w:lang w:val="ru-RU"/>
-        </w:rPr>
-      </w:pPr>
-      <w:r>
-        <w:rPr>
-          <w:rFonts w:hint="default"/>
-          <w:lang w:val="ru-RU"/>
-        </w:rPr>
-        <w:drawing>
-          <wp:inline distT="0" distB="0" distL="114300" distR="114300">
-            <wp:extent cx="5713730" cy="7066915"/>
-            <wp:effectExtent l="0" t="0" r="1270" b="19685"/>
-            <wp:docPr id="7" name="Изображение 8" descr="Bin search diogramm part 1"/>
-            <wp:cNvGraphicFramePr>
-              <a:graphicFrameLocks xmlns:a="http://schemas.openxmlformats.org/drawingml/2006/main" noChangeAspect="1"/>
-            </wp:cNvGraphicFramePr>
-            <a:graphic xmlns:a="http://schemas.openxmlformats.org/drawingml/2006/main">
-              <a:graphicData uri="http://schemas.openxmlformats.org/drawingml/2006/picture">
-                <pic:pic xmlns:pic="http://schemas.openxmlformats.org/drawingml/2006/picture">
-                  <pic:nvPicPr>
-                    <pic:cNvPr id="7" name="Изображение 8" descr="Bin search diogramm part 1"/>
-                    <pic:cNvPicPr>
-                      <a:picLocks noChangeAspect="1"/>
-                    </pic:cNvPicPr>
-                  </pic:nvPicPr>
-                  <pic:blipFill>
-                    <a:blip r:embed="rId16"/>
-                    <a:stretch>
-                      <a:fillRect/>
-                    </a:stretch>
-                  </pic:blipFill>
-                  <pic:spPr>
-                    <a:xfrm>
-                      <a:off x="0" y="0"/>
-                      <a:ext cx="5713730" cy="7066915"/>
-                    </a:xfrm>
-                    <a:prstGeom prst="rect">
-                      <a:avLst/>
-                    </a:prstGeom>
-                    <a:noFill/>
-                    <a:ln>
-                      <a:noFill/>
-                    </a:ln>
-                  </pic:spPr>
-                </pic:pic>
-              </a:graphicData>
-            </a:graphic>
-          </wp:inline>
-        </w:drawing>
-      </w:r>
-    </w:p>
-    <w:p>
-      <w:pPr>
-        <w:pStyle w:val="42"/>
-        <w:rPr>
-          <w:rFonts w:hint="default"/>
-          <w:lang w:val="ru-RU"/>
-        </w:rPr>
-      </w:pPr>
-      <w:r>
-        <w:rPr>
-          <w:rFonts w:hint="default"/>
-          <w:lang w:val="ru-RU"/>
-        </w:rPr>
-        <w:t>Рисунок 7 - Блок-схема команды бинарного поиска (часть 1)</w:t>
-      </w:r>
-    </w:p>
-    <w:p>
-      <w:pPr>
-        <w:pStyle w:val="43"/>
-        <w:rPr>
-          <w:rFonts w:hint="default"/>
-          <w:lang w:val="ru-RU"/>
-        </w:rPr>
-      </w:pPr>
-      <w:r>
-        <w:rPr>
-          <w:rFonts w:hint="default"/>
-          <w:lang w:val="ru-RU"/>
-        </w:rPr>
-        <w:drawing>
-          <wp:inline distT="0" distB="0" distL="114300" distR="114300">
-            <wp:extent cx="5207635" cy="8647430"/>
-            <wp:effectExtent l="0" t="0" r="24765" b="13970"/>
-            <wp:docPr id="8" name="Изображение 9" descr="Bin search diagramm part 2"/>
-            <wp:cNvGraphicFramePr>
-              <a:graphicFrameLocks xmlns:a="http://schemas.openxmlformats.org/drawingml/2006/main" noChangeAspect="1"/>
-            </wp:cNvGraphicFramePr>
-            <a:graphic xmlns:a="http://schemas.openxmlformats.org/drawingml/2006/main">
-              <a:graphicData uri="http://schemas.openxmlformats.org/drawingml/2006/picture">
-                <pic:pic xmlns:pic="http://schemas.openxmlformats.org/drawingml/2006/picture">
-                  <pic:nvPicPr>
-                    <pic:cNvPr id="8" name="Изображение 9" descr="Bin search diagramm part 2"/>
-                    <pic:cNvPicPr>
-                      <a:picLocks noChangeAspect="1"/>
-                    </pic:cNvPicPr>
-                  </pic:nvPicPr>
-                  <pic:blipFill>
-                    <a:blip r:embed="rId17"/>
-                    <a:stretch>
-                      <a:fillRect/>
-                    </a:stretch>
-                  </pic:blipFill>
-                  <pic:spPr>
-                    <a:xfrm>
-                      <a:off x="0" y="0"/>
-                      <a:ext cx="5207635" cy="8647430"/>
-                    </a:xfrm>
-                    <a:prstGeom prst="rect">
-                      <a:avLst/>
-                    </a:prstGeom>
-                    <a:noFill/>
-                    <a:ln>
-                      <a:noFill/>
-                    </a:ln>
-                  </pic:spPr>
-                </pic:pic>
-              </a:graphicData>
-            </a:graphic>
-          </wp:inline>
-        </w:drawing>
-      </w:r>
-    </w:p>
-    <w:p>
-      <w:pPr>
-        <w:pStyle w:val="42"/>
-        <w:rPr>
-          <w:rFonts w:hint="default"/>
-          <w:lang w:val="ru-RU"/>
-        </w:rPr>
-      </w:pPr>
-      <w:r>
-        <w:rPr>
-          <w:rFonts w:hint="default"/>
-          <w:lang w:val="ru-RU"/>
-        </w:rPr>
-        <w:t>Рисунок 8 - Блок-схема команды бинарного поиска (часть 2)</w:t>
-      </w:r>
-    </w:p>
-    <w:p>
-      <w:pPr>
-        <w:pStyle w:val="36"/>
-        <w:bidi w:val="0"/>
-        <w:rPr>
-          <w:rFonts w:hint="default"/>
-          <w:lang w:val="ru-RU"/>
-        </w:rPr>
-      </w:pPr>
-      <w:r>
-        <w:rPr>
-          <w:rFonts w:hint="default"/>
-          <w:lang w:val="ru-RU"/>
-        </w:rPr>
-        <w:t>В блок-схемах используются подпрограммы вывода сообщения об изменении массива, вывода сообщения о создании массива, перезаписи массива. Их блок-схемы представлены на рисунках 9-11.</w:t>
-      </w:r>
-    </w:p>
-    <w:p>
-      <w:pPr>
-        <w:pStyle w:val="43"/>
-        <w:bidi w:val="0"/>
-        <w:rPr>
-          <w:rFonts w:hint="default"/>
-          <w:lang w:val="en-US"/>
-        </w:rPr>
-      </w:pPr>
-      <w:r>
-        <w:rPr>
-          <w:rFonts w:hint="default"/>
-          <w:lang w:val="en-US"/>
-        </w:rPr>
-        <w:drawing>
-          <wp:inline distT="0" distB="0" distL="114300" distR="114300">
-            <wp:extent cx="1779270" cy="7586345"/>
-            <wp:effectExtent l="0" t="0" r="24130" b="8255"/>
-            <wp:docPr id="9" name="Изображение 10" descr="Set array diagram"/>
-            <wp:cNvGraphicFramePr>
-              <a:graphicFrameLocks xmlns:a="http://schemas.openxmlformats.org/drawingml/2006/main" noChangeAspect="1"/>
-            </wp:cNvGraphicFramePr>
-            <a:graphic xmlns:a="http://schemas.openxmlformats.org/drawingml/2006/main">
-              <a:graphicData uri="http://schemas.openxmlformats.org/drawingml/2006/picture">
-                <pic:pic xmlns:pic="http://schemas.openxmlformats.org/drawingml/2006/picture">
-                  <pic:nvPicPr>
-                    <pic:cNvPr id="9" name="Изображение 10" descr="Set array diagram"/>
-                    <pic:cNvPicPr>
-                      <a:picLocks noChangeAspect="1"/>
-                    </pic:cNvPicPr>
-                  </pic:nvPicPr>
-                  <pic:blipFill>
-                    <a:blip r:embed="rId18"/>
-                    <a:stretch>
-                      <a:fillRect/>
-                    </a:stretch>
-                  </pic:blipFill>
-                  <pic:spPr>
-                    <a:xfrm>
-                      <a:off x="0" y="0"/>
-                      <a:ext cx="1779270" cy="7586345"/>
-                    </a:xfrm>
-                    <a:prstGeom prst="rect">
-                      <a:avLst/>
-                    </a:prstGeom>
-                    <a:noFill/>
-                    <a:ln>
-                      <a:noFill/>
-                    </a:ln>
-                  </pic:spPr>
-                </pic:pic>
-              </a:graphicData>
-            </a:graphic>
-          </wp:inline>
-        </w:drawing>
-      </w:r>
-    </w:p>
-    <w:p>
-      <w:pPr>
-        <w:pStyle w:val="42"/>
-        <w:rPr>
-          <w:rFonts w:hint="default"/>
-          <w:lang w:val="ru-RU"/>
-        </w:rPr>
-      </w:pPr>
-      <w:r>
-        <w:rPr>
-          <w:rFonts w:hint="default"/>
-          <w:lang w:val="ru-RU"/>
-        </w:rPr>
-        <w:t>Рисунок 9 - Блок-схема подпрограммы перезаписи массива</w:t>
-      </w:r>
-    </w:p>
-    <w:p>
-      <w:pPr>
-        <w:pStyle w:val="43"/>
-        <w:rPr>
-          <w:rFonts w:hint="default"/>
-          <w:lang w:val="ru-RU"/>
-        </w:rPr>
-      </w:pPr>
-      <w:r>
-        <w:rPr>
-          <w:rFonts w:hint="default"/>
-          <w:lang w:val="ru-RU"/>
-        </w:rPr>
-        <w:drawing>
-          <wp:inline distT="0" distB="0" distL="114300" distR="114300">
-            <wp:extent cx="2696845" cy="2881630"/>
-            <wp:effectExtent l="0" t="0" r="20955" b="13970"/>
-            <wp:docPr id="10" name="Изображение 12" descr="Change message diagramm (1)"/>
-            <wp:cNvGraphicFramePr>
-              <a:graphicFrameLocks xmlns:a="http://schemas.openxmlformats.org/drawingml/2006/main" noChangeAspect="1"/>
-            </wp:cNvGraphicFramePr>
-            <a:graphic xmlns:a="http://schemas.openxmlformats.org/drawingml/2006/main">
-              <a:graphicData uri="http://schemas.openxmlformats.org/drawingml/2006/picture">
-                <pic:pic xmlns:pic="http://schemas.openxmlformats.org/drawingml/2006/picture">
-                  <pic:nvPicPr>
-                    <pic:cNvPr id="10" name="Изображение 12" descr="Change message diagramm (1)"/>
-                    <pic:cNvPicPr>
-                      <a:picLocks noChangeAspect="1"/>
-                    </pic:cNvPicPr>
-                  </pic:nvPicPr>
-                  <pic:blipFill>
-                    <a:blip r:embed="rId19"/>
-                    <a:stretch>
-                      <a:fillRect/>
-                    </a:stretch>
-                  </pic:blipFill>
-                  <pic:spPr>
-                    <a:xfrm>
-                      <a:off x="0" y="0"/>
-                      <a:ext cx="2696845" cy="2881630"/>
-                    </a:xfrm>
-                    <a:prstGeom prst="rect">
-                      <a:avLst/>
-                    </a:prstGeom>
-                    <a:noFill/>
-                    <a:ln>
-                      <a:noFill/>
-                    </a:ln>
-                  </pic:spPr>
-                </pic:pic>
-              </a:graphicData>
-            </a:graphic>
-          </wp:inline>
-        </w:drawing>
-      </w:r>
-    </w:p>
-    <w:p>
-      <w:pPr>
-        <w:pStyle w:val="42"/>
-        <w:keepNext w:val="0"/>
-        <w:keepLines w:val="0"/>
-        <w:pageBreakBefore w:val="0"/>
-        <w:widowControl/>
-        <w:kinsoku/>
-        <w:wordWrap/>
-        <w:overflowPunct/>
-        <w:topLinePunct w:val="0"/>
-        <w:autoSpaceDE/>
-        <w:autoSpaceDN/>
-        <w:bidi w:val="0"/>
-        <w:adjustRightInd/>
-        <w:snapToGrid/>
-        <w:spacing w:after="120"/>
-        <w:textAlignment w:val="auto"/>
-        <w:rPr>
-          <w:rFonts w:hint="default"/>
-          <w:lang w:val="ru-RU"/>
-        </w:rPr>
-      </w:pPr>
-      <w:r>
-        <w:rPr>
-          <w:rFonts w:hint="default"/>
-          <w:lang w:val="ru-RU"/>
-        </w:rPr>
-        <w:t>Рисунок 10 - Блок-схема подпрограммы сообщения о изменении массива</w:t>
-      </w:r>
-    </w:p>
-    <w:p>
-      <w:pPr>
-        <w:pStyle w:val="43"/>
-        <w:keepNext/>
-        <w:keepLines w:val="0"/>
-        <w:pageBreakBefore w:val="0"/>
-        <w:widowControl/>
-        <w:kinsoku/>
-        <w:wordWrap/>
-        <w:overflowPunct/>
-        <w:topLinePunct w:val="0"/>
-        <w:autoSpaceDE/>
-        <w:autoSpaceDN/>
-        <w:bidi w:val="0"/>
-        <w:adjustRightInd/>
-        <w:snapToGrid/>
-        <w:spacing w:before="120"/>
-        <w:textAlignment w:val="auto"/>
-        <w:rPr>
-          <w:rFonts w:hint="default"/>
-          <w:lang w:val="ru-RU"/>
-        </w:rPr>
-      </w:pPr>
-      <w:r>
-        <w:rPr>
-          <w:rFonts w:hint="default"/>
-          <w:lang w:val="ru-RU"/>
-        </w:rPr>
-        <w:drawing>
-          <wp:inline distT="0" distB="0" distL="114300" distR="114300">
-            <wp:extent cx="3653155" cy="3885565"/>
-            <wp:effectExtent l="0" t="0" r="4445" b="635"/>
-            <wp:docPr id="11" name="Изображение 13" descr="Create message"/>
-            <wp:cNvGraphicFramePr>
-              <a:graphicFrameLocks xmlns:a="http://schemas.openxmlformats.org/drawingml/2006/main" noChangeAspect="1"/>
-            </wp:cNvGraphicFramePr>
-            <a:graphic xmlns:a="http://schemas.openxmlformats.org/drawingml/2006/main">
-              <a:graphicData uri="http://schemas.openxmlformats.org/drawingml/2006/picture">
-                <pic:pic xmlns:pic="http://schemas.openxmlformats.org/drawingml/2006/picture">
-                  <pic:nvPicPr>
-                    <pic:cNvPr id="11" name="Изображение 13" descr="Create message"/>
-                    <pic:cNvPicPr>
-                      <a:picLocks noChangeAspect="1"/>
-                    </pic:cNvPicPr>
-                  </pic:nvPicPr>
-                  <pic:blipFill>
-                    <a:blip r:embed="rId20"/>
-                    <a:stretch>
-                      <a:fillRect/>
-                    </a:stretch>
-                  </pic:blipFill>
-                  <pic:spPr>
-                    <a:xfrm>
-                      <a:off x="0" y="0"/>
-                      <a:ext cx="3653155" cy="3885565"/>
-                    </a:xfrm>
-                    <a:prstGeom prst="rect">
-                      <a:avLst/>
-                    </a:prstGeom>
-                    <a:noFill/>
-                    <a:ln>
-                      <a:noFill/>
-                    </a:ln>
-                  </pic:spPr>
-                </pic:pic>
-              </a:graphicData>
-            </a:graphic>
-          </wp:inline>
-        </w:drawing>
-      </w:r>
-    </w:p>
-    <w:p>
-      <w:pPr>
-        <w:pStyle w:val="42"/>
-        <w:rPr>
-          <w:rFonts w:hint="default"/>
-          <w:lang w:val="ru-RU"/>
-        </w:rPr>
-      </w:pPr>
-      <w:r>
-        <w:rPr>
-          <w:rFonts w:hint="default"/>
-          <w:lang w:val="ru-RU"/>
-        </w:rPr>
-        <w:t>Рисунок 11 - Блок-схема подпрограммы сообщения о создании массива</w:t>
-      </w:r>
-    </w:p>
+    <w:tbl>
+      <w:tblPr>
+        <w:tblStyle w:val="31"/>
+        <w:tblW w:w="4998" w:type="pct"/>
+        <w:tblInd w:w="0" w:type="dxa"/>
+        <w:tblBorders>
+          <w:top w:val="single" w:color="auto" w:sz="4" w:space="0"/>
+          <w:left w:val="single" w:color="auto" w:sz="4" w:space="0"/>
+          <w:bottom w:val="single" w:color="auto" w:sz="4" w:space="0"/>
+          <w:right w:val="single" w:color="auto" w:sz="4" w:space="0"/>
+          <w:insideH w:val="single" w:color="auto" w:sz="4" w:space="0"/>
+          <w:insideV w:val="single" w:color="auto" w:sz="4" w:space="0"/>
+        </w:tblBorders>
+        <w:tblLayout w:type="autofit"/>
+        <w:tblCellMar>
+          <w:left w:w="108" w:type="dxa"/>
+          <w:right w:w="108" w:type="dxa"/>
+        </w:tblCellMar>
+      </w:tblPr>
+      <w:tblGrid>
+        <w:gridCol w:w="3014"/>
+        <w:gridCol w:w="3537"/>
+        <w:gridCol w:w="3016"/>
+      </w:tblGrid>
+      <w:tr>
+        <w:tblPrEx>
+          <w:tblBorders>
+            <w:top w:val="single" w:color="auto" w:sz="4" w:space="0"/>
+            <w:left w:val="single" w:color="auto" w:sz="4" w:space="0"/>
+            <w:bottom w:val="single" w:color="auto" w:sz="4" w:space="0"/>
+            <w:right w:val="single" w:color="auto" w:sz="4" w:space="0"/>
+            <w:insideH w:val="single" w:color="auto" w:sz="4" w:space="0"/>
+            <w:insideV w:val="single" w:color="auto" w:sz="4" w:space="0"/>
+          </w:tblBorders>
+          <w:tblCellMar>
+            <w:left w:w="108" w:type="dxa"/>
+            <w:right w:w="108" w:type="dxa"/>
+          </w:tblCellMar>
+        </w:tblPrEx>
+        <w:trPr>
+          <w:cantSplit/>
+          <w:tblHeader/>
+        </w:trPr>
+        <w:tc>
+          <w:tcPr>
+            <w:tcW w:w="1575" w:type="pct"/>
+            <w:vAlign w:val="center"/>
+          </w:tcPr>
+          <w:p>
+            <w:pPr>
+              <w:pStyle w:val="41"/>
+              <w:keepNext/>
+              <w:keepLines w:val="0"/>
+              <w:pageBreakBefore w:val="0"/>
+              <w:widowControl/>
+              <w:kinsoku/>
+              <w:wordWrap/>
+              <w:overflowPunct/>
+              <w:topLinePunct w:val="0"/>
+              <w:autoSpaceDE/>
+              <w:autoSpaceDN/>
+              <w:bidi w:val="0"/>
+              <w:adjustRightInd/>
+              <w:snapToGrid/>
+              <w:jc w:val="center"/>
+              <w:textAlignment w:val="auto"/>
+              <w:rPr>
+                <w:rFonts w:hint="default"/>
+                <w:lang w:val="ru-RU"/>
+              </w:rPr>
+            </w:pPr>
+            <w:r>
+              <w:rPr>
+                <w:rFonts w:hint="default"/>
+                <w:lang w:val="ru-RU"/>
+              </w:rPr>
+              <w:t>Функция</w:t>
+            </w:r>
+          </w:p>
+        </w:tc>
+        <w:tc>
+          <w:tcPr>
+            <w:tcW w:w="1848" w:type="pct"/>
+            <w:vAlign w:val="center"/>
+          </w:tcPr>
+          <w:p>
+            <w:pPr>
+              <w:pStyle w:val="41"/>
+              <w:keepNext/>
+              <w:keepLines w:val="0"/>
+              <w:pageBreakBefore w:val="0"/>
+              <w:widowControl/>
+              <w:kinsoku/>
+              <w:wordWrap/>
+              <w:overflowPunct/>
+              <w:topLinePunct w:val="0"/>
+              <w:autoSpaceDE/>
+              <w:autoSpaceDN/>
+              <w:bidi w:val="0"/>
+              <w:adjustRightInd/>
+              <w:snapToGrid/>
+              <w:jc w:val="center"/>
+              <w:textAlignment w:val="auto"/>
+              <w:rPr>
+                <w:rFonts w:hint="default"/>
+                <w:lang w:val="ru-RU"/>
+              </w:rPr>
+            </w:pPr>
+            <w:r>
+              <w:rPr>
+                <w:rFonts w:hint="default"/>
+                <w:lang w:val="ru-RU"/>
+              </w:rPr>
+              <w:t>Сигнатура</w:t>
+            </w:r>
+          </w:p>
+        </w:tc>
+        <w:tc>
+          <w:tcPr>
+            <w:tcW w:w="1576" w:type="pct"/>
+            <w:vAlign w:val="center"/>
+          </w:tcPr>
+          <w:p>
+            <w:pPr>
+              <w:pStyle w:val="41"/>
+              <w:keepNext/>
+              <w:keepLines w:val="0"/>
+              <w:pageBreakBefore w:val="0"/>
+              <w:widowControl/>
+              <w:kinsoku/>
+              <w:wordWrap/>
+              <w:overflowPunct/>
+              <w:topLinePunct w:val="0"/>
+              <w:autoSpaceDE/>
+              <w:autoSpaceDN/>
+              <w:bidi w:val="0"/>
+              <w:adjustRightInd/>
+              <w:snapToGrid/>
+              <w:jc w:val="center"/>
+              <w:textAlignment w:val="auto"/>
+              <w:rPr>
+                <w:rFonts w:hint="default"/>
+                <w:lang w:val="ru-RU"/>
+              </w:rPr>
+            </w:pPr>
+            <w:r>
+              <w:rPr>
+                <w:rFonts w:hint="default"/>
+                <w:lang w:val="ru-RU"/>
+              </w:rPr>
+              <w:t>Описание</w:t>
+            </w:r>
+          </w:p>
+        </w:tc>
+      </w:tr>
+      <w:tr>
+        <w:tblPrEx>
+          <w:tblBorders>
+            <w:top w:val="single" w:color="auto" w:sz="4" w:space="0"/>
+            <w:left w:val="single" w:color="auto" w:sz="4" w:space="0"/>
+            <w:bottom w:val="single" w:color="auto" w:sz="4" w:space="0"/>
+            <w:right w:val="single" w:color="auto" w:sz="4" w:space="0"/>
+            <w:insideH w:val="single" w:color="auto" w:sz="4" w:space="0"/>
+            <w:insideV w:val="single" w:color="auto" w:sz="4" w:space="0"/>
+          </w:tblBorders>
+          <w:tblCellMar>
+            <w:left w:w="108" w:type="dxa"/>
+            <w:right w:w="108" w:type="dxa"/>
+          </w:tblCellMar>
+        </w:tblPrEx>
+        <w:trPr>
+          <w:cantSplit/>
+        </w:trPr>
+        <w:tc>
+          <w:tcPr>
+            <w:tcW w:w="1575" w:type="pct"/>
+            <w:vAlign w:val="center"/>
+          </w:tcPr>
+          <w:p>
+            <w:pPr>
+              <w:pStyle w:val="39"/>
+              <w:bidi w:val="0"/>
+              <w:jc w:val="both"/>
+              <w:rPr>
+                <w:rFonts w:hint="default"/>
+                <w:lang w:val="ru-RU"/>
+              </w:rPr>
+            </w:pPr>
+            <w:r>
+              <w:rPr>
+                <w:rFonts w:hint="default"/>
+                <w:lang w:val="ru-RU"/>
+              </w:rPr>
+              <w:t>DisplayMatrix</w:t>
+            </w:r>
+          </w:p>
+        </w:tc>
+        <w:tc>
+          <w:tcPr>
+            <w:tcW w:w="1848" w:type="pct"/>
+            <w:vAlign w:val="center"/>
+          </w:tcPr>
+          <w:p>
+            <w:pPr>
+              <w:pStyle w:val="39"/>
+              <w:bidi w:val="0"/>
+              <w:jc w:val="both"/>
+              <w:rPr>
+                <w:rFonts w:hint="default"/>
+                <w:lang w:val="ru-RU"/>
+              </w:rPr>
+            </w:pPr>
+            <w:r>
+              <w:rPr>
+                <w:rFonts w:hint="default"/>
+                <w:lang w:val="ru-RU"/>
+              </w:rPr>
+              <w:t>void DisplayMatrix()</w:t>
+            </w:r>
+          </w:p>
+        </w:tc>
+        <w:tc>
+          <w:tcPr>
+            <w:tcW w:w="1576" w:type="pct"/>
+            <w:vAlign w:val="center"/>
+          </w:tcPr>
+          <w:p>
+            <w:pPr>
+              <w:pStyle w:val="39"/>
+              <w:bidi w:val="0"/>
+              <w:jc w:val="both"/>
+              <w:rPr>
+                <w:rFonts w:hint="default"/>
+                <w:lang w:val="ru-RU"/>
+              </w:rPr>
+            </w:pPr>
+            <w:r>
+              <w:rPr>
+                <w:rFonts w:hint="default"/>
+                <w:lang w:val="ru-RU"/>
+              </w:rPr>
+              <w:t>Печатает двумерный массив</w:t>
+            </w:r>
+          </w:p>
+        </w:tc>
+      </w:tr>
+      <w:tr>
+        <w:tblPrEx>
+          <w:tblBorders>
+            <w:top w:val="single" w:color="auto" w:sz="4" w:space="0"/>
+            <w:left w:val="single" w:color="auto" w:sz="4" w:space="0"/>
+            <w:bottom w:val="single" w:color="auto" w:sz="4" w:space="0"/>
+            <w:right w:val="single" w:color="auto" w:sz="4" w:space="0"/>
+            <w:insideH w:val="single" w:color="auto" w:sz="4" w:space="0"/>
+            <w:insideV w:val="single" w:color="auto" w:sz="4" w:space="0"/>
+          </w:tblBorders>
+          <w:tblCellMar>
+            <w:left w:w="108" w:type="dxa"/>
+            <w:right w:w="108" w:type="dxa"/>
+          </w:tblCellMar>
+        </w:tblPrEx>
+        <w:trPr>
+          <w:cantSplit/>
+        </w:trPr>
+        <w:tc>
+          <w:tcPr>
+            <w:tcW w:w="1575" w:type="pct"/>
+            <w:vAlign w:val="center"/>
+          </w:tcPr>
+          <w:p>
+            <w:pPr>
+              <w:pStyle w:val="39"/>
+              <w:bidi w:val="0"/>
+              <w:jc w:val="both"/>
+              <w:rPr>
+                <w:rFonts w:hint="default"/>
+                <w:lang w:val="ru-RU"/>
+              </w:rPr>
+            </w:pPr>
+            <w:r>
+              <w:rPr>
+                <w:rFonts w:hint="default"/>
+                <w:lang w:val="ru-RU"/>
+              </w:rPr>
+              <w:t>RandomLine</w:t>
+            </w:r>
+          </w:p>
+        </w:tc>
+        <w:tc>
+          <w:tcPr>
+            <w:tcW w:w="1848" w:type="pct"/>
+            <w:vAlign w:val="center"/>
+          </w:tcPr>
+          <w:p>
+            <w:pPr>
+              <w:pStyle w:val="39"/>
+              <w:bidi w:val="0"/>
+              <w:jc w:val="both"/>
+              <w:rPr>
+                <w:rFonts w:hint="default"/>
+                <w:lang w:val="ru-RU"/>
+              </w:rPr>
+            </w:pPr>
+            <w:r>
+              <w:rPr>
+                <w:rFonts w:hint="default"/>
+                <w:lang w:val="ru-RU"/>
+              </w:rPr>
+              <w:t>int[] RandomLine()</w:t>
+            </w:r>
+          </w:p>
+        </w:tc>
+        <w:tc>
+          <w:tcPr>
+            <w:tcW w:w="1576" w:type="pct"/>
+            <w:vAlign w:val="center"/>
+          </w:tcPr>
+          <w:p>
+            <w:pPr>
+              <w:pStyle w:val="39"/>
+              <w:bidi w:val="0"/>
+              <w:jc w:val="both"/>
+              <w:rPr>
+                <w:rFonts w:hint="default"/>
+                <w:lang w:val="ru-RU"/>
+              </w:rPr>
+            </w:pPr>
+            <w:r>
+              <w:rPr>
+                <w:rFonts w:hint="default"/>
+                <w:lang w:val="ru-RU"/>
+              </w:rPr>
+              <w:t>Запрашивает у пользователя длину следующей строки зубчатого массива и создаёт такую строку заполненную случайными числами</w:t>
+            </w:r>
+          </w:p>
+        </w:tc>
+      </w:tr>
+      <w:tr>
+        <w:tblPrEx>
+          <w:tblBorders>
+            <w:top w:val="single" w:color="auto" w:sz="4" w:space="0"/>
+            <w:left w:val="single" w:color="auto" w:sz="4" w:space="0"/>
+            <w:bottom w:val="single" w:color="auto" w:sz="4" w:space="0"/>
+            <w:right w:val="single" w:color="auto" w:sz="4" w:space="0"/>
+            <w:insideH w:val="single" w:color="auto" w:sz="4" w:space="0"/>
+            <w:insideV w:val="single" w:color="auto" w:sz="4" w:space="0"/>
+          </w:tblBorders>
+          <w:tblCellMar>
+            <w:left w:w="108" w:type="dxa"/>
+            <w:right w:w="108" w:type="dxa"/>
+          </w:tblCellMar>
+        </w:tblPrEx>
+        <w:trPr>
+          <w:cantSplit/>
+        </w:trPr>
+        <w:tc>
+          <w:tcPr>
+            <w:tcW w:w="1575" w:type="pct"/>
+            <w:vAlign w:val="center"/>
+          </w:tcPr>
+          <w:p>
+            <w:pPr>
+              <w:pStyle w:val="39"/>
+              <w:bidi w:val="0"/>
+              <w:jc w:val="both"/>
+              <w:rPr>
+                <w:rFonts w:hint="default"/>
+                <w:lang w:val="ru-RU"/>
+              </w:rPr>
+            </w:pPr>
+            <w:r>
+              <w:rPr>
+                <w:rFonts w:hint="default"/>
+                <w:lang w:val="ru-RU"/>
+              </w:rPr>
+              <w:t>InputLine</w:t>
+            </w:r>
+          </w:p>
+        </w:tc>
+        <w:tc>
+          <w:tcPr>
+            <w:tcW w:w="1848" w:type="pct"/>
+            <w:vAlign w:val="center"/>
+          </w:tcPr>
+          <w:p>
+            <w:pPr>
+              <w:pStyle w:val="39"/>
+              <w:bidi w:val="0"/>
+              <w:jc w:val="both"/>
+              <w:rPr>
+                <w:rFonts w:hint="default"/>
+                <w:lang w:val="ru-RU"/>
+              </w:rPr>
+            </w:pPr>
+            <w:r>
+              <w:rPr>
+                <w:rFonts w:hint="default"/>
+                <w:lang w:val="ru-RU"/>
+              </w:rPr>
+              <w:t>int[] InputLine()</w:t>
+            </w:r>
+          </w:p>
+        </w:tc>
+        <w:tc>
+          <w:tcPr>
+            <w:tcW w:w="1576" w:type="pct"/>
+            <w:vAlign w:val="center"/>
+          </w:tcPr>
+          <w:p>
+            <w:pPr>
+              <w:pStyle w:val="39"/>
+              <w:bidi w:val="0"/>
+              <w:jc w:val="both"/>
+              <w:rPr>
+                <w:rFonts w:hint="default"/>
+                <w:lang w:val="ru-RU"/>
+              </w:rPr>
+            </w:pPr>
+            <w:r>
+              <w:rPr>
+                <w:rFonts w:hint="default"/>
+                <w:lang w:val="ru-RU"/>
+              </w:rPr>
+              <w:t>Запрашивает у пользователя длину следующей строки зубчатого массива и</w:t>
+            </w:r>
+            <w:r>
+              <w:rPr>
+                <w:rFonts w:hint="default"/>
+                <w:lang w:val="en-US"/>
+              </w:rPr>
+              <w:t xml:space="preserve"> </w:t>
+            </w:r>
+            <w:r>
+              <w:rPr>
+                <w:rFonts w:hint="default"/>
+                <w:lang w:val="ru-RU"/>
+              </w:rPr>
+              <w:t>числа в ней</w:t>
+            </w:r>
+          </w:p>
+        </w:tc>
+      </w:tr>
+      <w:tr>
+        <w:tblPrEx>
+          <w:tblBorders>
+            <w:top w:val="single" w:color="auto" w:sz="4" w:space="0"/>
+            <w:left w:val="single" w:color="auto" w:sz="4" w:space="0"/>
+            <w:bottom w:val="single" w:color="auto" w:sz="4" w:space="0"/>
+            <w:right w:val="single" w:color="auto" w:sz="4" w:space="0"/>
+            <w:insideH w:val="single" w:color="auto" w:sz="4" w:space="0"/>
+            <w:insideV w:val="single" w:color="auto" w:sz="4" w:space="0"/>
+          </w:tblBorders>
+          <w:tblCellMar>
+            <w:left w:w="108" w:type="dxa"/>
+            <w:right w:w="108" w:type="dxa"/>
+          </w:tblCellMar>
+        </w:tblPrEx>
+        <w:trPr>
+          <w:cantSplit/>
+        </w:trPr>
+        <w:tc>
+          <w:tcPr>
+            <w:tcW w:w="1575" w:type="pct"/>
+            <w:vAlign w:val="center"/>
+          </w:tcPr>
+          <w:p>
+            <w:pPr>
+              <w:pStyle w:val="39"/>
+              <w:bidi w:val="0"/>
+              <w:jc w:val="both"/>
+              <w:rPr>
+                <w:rFonts w:hint="default"/>
+                <w:lang w:val="ru-RU"/>
+              </w:rPr>
+            </w:pPr>
+            <w:r>
+              <w:rPr>
+                <w:rFonts w:hint="default"/>
+                <w:lang w:val="ru-RU"/>
+              </w:rPr>
+              <w:t>GetLength</w:t>
+            </w:r>
+          </w:p>
+        </w:tc>
+        <w:tc>
+          <w:tcPr>
+            <w:tcW w:w="1848" w:type="pct"/>
+            <w:vAlign w:val="center"/>
+          </w:tcPr>
+          <w:p>
+            <w:pPr>
+              <w:pStyle w:val="39"/>
+              <w:bidi w:val="0"/>
+              <w:jc w:val="both"/>
+              <w:rPr>
+                <w:rFonts w:hint="default"/>
+                <w:lang w:val="ru-RU"/>
+              </w:rPr>
+            </w:pPr>
+            <w:r>
+              <w:rPr>
+                <w:rFonts w:hint="default"/>
+                <w:lang w:val="ru-RU"/>
+              </w:rPr>
+              <w:t>int GetLength()</w:t>
+            </w:r>
+          </w:p>
+        </w:tc>
+        <w:tc>
+          <w:tcPr>
+            <w:tcW w:w="1576" w:type="pct"/>
+            <w:vAlign w:val="center"/>
+          </w:tcPr>
+          <w:p>
+            <w:pPr>
+              <w:pStyle w:val="39"/>
+              <w:bidi w:val="0"/>
+              <w:jc w:val="both"/>
+              <w:rPr>
+                <w:rFonts w:hint="default"/>
+                <w:lang w:val="ru-RU"/>
+              </w:rPr>
+            </w:pPr>
+            <w:r>
+              <w:rPr>
+                <w:rFonts w:hint="default"/>
+                <w:lang w:val="ru-RU"/>
+              </w:rPr>
+              <w:t>Запрашивает у пользователя длину следующей строки зубчатого массива</w:t>
+            </w:r>
+          </w:p>
+        </w:tc>
+      </w:tr>
+      <w:tr>
+        <w:tblPrEx>
+          <w:tblBorders>
+            <w:top w:val="single" w:color="auto" w:sz="4" w:space="0"/>
+            <w:left w:val="single" w:color="auto" w:sz="4" w:space="0"/>
+            <w:bottom w:val="single" w:color="auto" w:sz="4" w:space="0"/>
+            <w:right w:val="single" w:color="auto" w:sz="4" w:space="0"/>
+            <w:insideH w:val="single" w:color="auto" w:sz="4" w:space="0"/>
+            <w:insideV w:val="single" w:color="auto" w:sz="4" w:space="0"/>
+          </w:tblBorders>
+          <w:tblCellMar>
+            <w:left w:w="108" w:type="dxa"/>
+            <w:right w:w="108" w:type="dxa"/>
+          </w:tblCellMar>
+        </w:tblPrEx>
+        <w:trPr>
+          <w:cantSplit/>
+        </w:trPr>
+        <w:tc>
+          <w:tcPr>
+            <w:tcW w:w="1575" w:type="pct"/>
+            <w:vAlign w:val="center"/>
+          </w:tcPr>
+          <w:p>
+            <w:pPr>
+              <w:pStyle w:val="39"/>
+              <w:bidi w:val="0"/>
+              <w:jc w:val="both"/>
+              <w:rPr>
+                <w:rFonts w:hint="default"/>
+                <w:lang w:val="ru-RU"/>
+              </w:rPr>
+            </w:pPr>
+            <w:r>
+              <w:rPr>
+                <w:rFonts w:hint="default"/>
+                <w:lang w:val="ru-RU"/>
+              </w:rPr>
+              <w:t>DisplayArray</w:t>
+            </w:r>
+          </w:p>
+        </w:tc>
+        <w:tc>
+          <w:tcPr>
+            <w:tcW w:w="1848" w:type="pct"/>
+            <w:vAlign w:val="center"/>
+          </w:tcPr>
+          <w:p>
+            <w:pPr>
+              <w:pStyle w:val="39"/>
+              <w:bidi w:val="0"/>
+              <w:jc w:val="both"/>
+              <w:rPr>
+                <w:rFonts w:hint="default"/>
+                <w:lang w:val="ru-RU"/>
+              </w:rPr>
+            </w:pPr>
+            <w:r>
+              <w:rPr>
+                <w:rFonts w:hint="default"/>
+                <w:lang w:val="ru-RU"/>
+              </w:rPr>
+              <w:t>void DisplayArray()</w:t>
+            </w:r>
+          </w:p>
+        </w:tc>
+        <w:tc>
+          <w:tcPr>
+            <w:tcW w:w="1576" w:type="pct"/>
+            <w:vAlign w:val="center"/>
+          </w:tcPr>
+          <w:p>
+            <w:pPr>
+              <w:pStyle w:val="39"/>
+              <w:bidi w:val="0"/>
+              <w:jc w:val="both"/>
+              <w:rPr>
+                <w:rFonts w:hint="default"/>
+                <w:lang w:val="ru-RU"/>
+              </w:rPr>
+            </w:pPr>
+            <w:r>
+              <w:rPr>
+                <w:rFonts w:hint="default"/>
+                <w:lang w:val="ru-RU"/>
+              </w:rPr>
+              <w:t>Печатает зубчатый массив</w:t>
+            </w:r>
+          </w:p>
+        </w:tc>
+      </w:tr>
+      <w:tr>
+        <w:tblPrEx>
+          <w:tblBorders>
+            <w:top w:val="single" w:color="auto" w:sz="4" w:space="0"/>
+            <w:left w:val="single" w:color="auto" w:sz="4" w:space="0"/>
+            <w:bottom w:val="single" w:color="auto" w:sz="4" w:space="0"/>
+            <w:right w:val="single" w:color="auto" w:sz="4" w:space="0"/>
+            <w:insideH w:val="single" w:color="auto" w:sz="4" w:space="0"/>
+            <w:insideV w:val="single" w:color="auto" w:sz="4" w:space="0"/>
+          </w:tblBorders>
+          <w:tblCellMar>
+            <w:left w:w="108" w:type="dxa"/>
+            <w:right w:w="108" w:type="dxa"/>
+          </w:tblCellMar>
+        </w:tblPrEx>
+        <w:trPr>
+          <w:cantSplit/>
+        </w:trPr>
+        <w:tc>
+          <w:tcPr>
+            <w:tcW w:w="1575" w:type="pct"/>
+            <w:vAlign w:val="center"/>
+          </w:tcPr>
+          <w:p>
+            <w:pPr>
+              <w:pStyle w:val="39"/>
+              <w:bidi w:val="0"/>
+              <w:jc w:val="both"/>
+              <w:rPr>
+                <w:rFonts w:hint="default"/>
+                <w:lang w:val="ru-RU"/>
+              </w:rPr>
+            </w:pPr>
+            <w:r>
+              <w:rPr>
+                <w:rFonts w:hint="default"/>
+                <w:lang w:val="ru-RU"/>
+              </w:rPr>
+              <w:t>ChainInput</w:t>
+            </w:r>
+          </w:p>
+        </w:tc>
+        <w:tc>
+          <w:tcPr>
+            <w:tcW w:w="1848" w:type="pct"/>
+            <w:vAlign w:val="center"/>
+          </w:tcPr>
+          <w:p>
+            <w:pPr>
+              <w:pStyle w:val="39"/>
+              <w:bidi w:val="0"/>
+              <w:jc w:val="both"/>
+              <w:rPr>
+                <w:rFonts w:hint="default"/>
+                <w:lang w:val="ru-RU"/>
+              </w:rPr>
+            </w:pPr>
+            <w:r>
+              <w:rPr>
+                <w:rFonts w:hint="default"/>
+                <w:lang w:val="ru-RU"/>
+              </w:rPr>
+              <w:t>void ChainInput&lt;T&gt;(out T rez, Func&lt;T&gt; inputF, IEnumerable&lt;(Predicate&lt;T&gt;, string)&gt; checkChain)</w:t>
+            </w:r>
+          </w:p>
+        </w:tc>
+        <w:tc>
+          <w:tcPr>
+            <w:tcW w:w="1576" w:type="pct"/>
+            <w:vAlign w:val="center"/>
+          </w:tcPr>
+          <w:p>
+            <w:pPr>
+              <w:pStyle w:val="39"/>
+              <w:bidi w:val="0"/>
+              <w:jc w:val="both"/>
+              <w:rPr>
+                <w:rFonts w:hint="default"/>
+                <w:lang w:val="ru-RU"/>
+              </w:rPr>
+            </w:pPr>
+            <w:r>
+              <w:rPr>
+                <w:rFonts w:hint="default"/>
+                <w:lang w:val="ru-RU"/>
+              </w:rPr>
+              <w:t>Принимает последовательность проверок корректности вводимого значения, при необходимости выводит соответствующее проверке сообщение о некорректности ввода и перезапускает ввод</w:t>
+            </w:r>
+          </w:p>
+        </w:tc>
+      </w:tr>
+      <w:tr>
+        <w:tblPrEx>
+          <w:tblBorders>
+            <w:top w:val="single" w:color="auto" w:sz="4" w:space="0"/>
+            <w:left w:val="single" w:color="auto" w:sz="4" w:space="0"/>
+            <w:bottom w:val="single" w:color="auto" w:sz="4" w:space="0"/>
+            <w:right w:val="single" w:color="auto" w:sz="4" w:space="0"/>
+            <w:insideH w:val="single" w:color="auto" w:sz="4" w:space="0"/>
+            <w:insideV w:val="single" w:color="auto" w:sz="4" w:space="0"/>
+          </w:tblBorders>
+          <w:tblCellMar>
+            <w:left w:w="108" w:type="dxa"/>
+            <w:right w:w="108" w:type="dxa"/>
+          </w:tblCellMar>
+        </w:tblPrEx>
+        <w:trPr>
+          <w:cantSplit/>
+        </w:trPr>
+        <w:tc>
+          <w:tcPr>
+            <w:tcW w:w="1575" w:type="pct"/>
+            <w:vAlign w:val="center"/>
+          </w:tcPr>
+          <w:p>
+            <w:pPr>
+              <w:pStyle w:val="39"/>
+              <w:bidi w:val="0"/>
+              <w:jc w:val="both"/>
+              <w:rPr>
+                <w:rFonts w:hint="default"/>
+                <w:lang w:val="ru-RU"/>
+              </w:rPr>
+            </w:pPr>
+            <w:r>
+              <w:rPr>
+                <w:rFonts w:hint="default"/>
+                <w:lang w:val="ru-RU"/>
+              </w:rPr>
+              <w:t>MyMap</w:t>
+            </w:r>
+          </w:p>
+        </w:tc>
+        <w:tc>
+          <w:tcPr>
+            <w:tcW w:w="1848" w:type="pct"/>
+            <w:vAlign w:val="center"/>
+          </w:tcPr>
+          <w:p>
+            <w:pPr>
+              <w:pStyle w:val="39"/>
+              <w:bidi w:val="0"/>
+              <w:jc w:val="both"/>
+              <w:rPr>
+                <w:rFonts w:hint="default"/>
+                <w:lang w:val="ru-RU"/>
+              </w:rPr>
+            </w:pPr>
+            <w:r>
+              <w:rPr>
+                <w:rFonts w:hint="default"/>
+                <w:lang w:val="ru-RU"/>
+              </w:rPr>
+              <w:t>IEnumerable&lt;Out&gt; MyMap&lt;Out, In&gt;(IEnumerable&lt;In&gt; input, Func&lt;In, int, Out&gt; fun)</w:t>
+            </w:r>
+          </w:p>
+        </w:tc>
+        <w:tc>
+          <w:tcPr>
+            <w:tcW w:w="1576" w:type="pct"/>
+            <w:vAlign w:val="center"/>
+          </w:tcPr>
+          <w:p>
+            <w:pPr>
+              <w:pStyle w:val="39"/>
+              <w:bidi w:val="0"/>
+              <w:jc w:val="both"/>
+              <w:rPr>
+                <w:rFonts w:hint="default"/>
+                <w:lang w:val="en-US"/>
+              </w:rPr>
+            </w:pPr>
+            <w:r>
+              <w:rPr>
+                <w:rFonts w:hint="default"/>
+                <w:lang w:val="ru-RU"/>
+              </w:rPr>
+              <w:t xml:space="preserve">Моя реализация </w:t>
+            </w:r>
+            <w:r>
+              <w:rPr>
+                <w:rFonts w:hint="default"/>
+                <w:lang w:val="en-US"/>
+              </w:rPr>
+              <w:t>Select</w:t>
+            </w:r>
+          </w:p>
+        </w:tc>
+      </w:tr>
+      <w:tr>
+        <w:tblPrEx>
+          <w:tblBorders>
+            <w:top w:val="single" w:color="auto" w:sz="4" w:space="0"/>
+            <w:left w:val="single" w:color="auto" w:sz="4" w:space="0"/>
+            <w:bottom w:val="single" w:color="auto" w:sz="4" w:space="0"/>
+            <w:right w:val="single" w:color="auto" w:sz="4" w:space="0"/>
+            <w:insideH w:val="single" w:color="auto" w:sz="4" w:space="0"/>
+            <w:insideV w:val="single" w:color="auto" w:sz="4" w:space="0"/>
+          </w:tblBorders>
+          <w:tblCellMar>
+            <w:left w:w="108" w:type="dxa"/>
+            <w:right w:w="108" w:type="dxa"/>
+          </w:tblCellMar>
+        </w:tblPrEx>
+        <w:trPr>
+          <w:cantSplit/>
+        </w:trPr>
+        <w:tc>
+          <w:tcPr>
+            <w:tcW w:w="1575" w:type="pct"/>
+            <w:vAlign w:val="center"/>
+          </w:tcPr>
+          <w:p>
+            <w:pPr>
+              <w:pStyle w:val="39"/>
+              <w:bidi w:val="0"/>
+              <w:jc w:val="both"/>
+              <w:rPr>
+                <w:rFonts w:hint="default"/>
+                <w:lang w:val="ru-RU"/>
+              </w:rPr>
+            </w:pPr>
+            <w:r>
+              <w:rPr>
+                <w:rFonts w:hint="default"/>
+                <w:lang w:val="ru-RU"/>
+              </w:rPr>
+              <w:t>Sort</w:t>
+            </w:r>
+          </w:p>
+        </w:tc>
+        <w:tc>
+          <w:tcPr>
+            <w:tcW w:w="1848" w:type="pct"/>
+            <w:vAlign w:val="center"/>
+          </w:tcPr>
+          <w:p>
+            <w:pPr>
+              <w:pStyle w:val="39"/>
+              <w:bidi w:val="0"/>
+              <w:jc w:val="both"/>
+              <w:rPr>
+                <w:rFonts w:hint="default"/>
+                <w:lang w:val="en-US"/>
+              </w:rPr>
+            </w:pPr>
+            <w:r>
+              <w:rPr>
+                <w:rFonts w:hint="default"/>
+                <w:lang w:val="ru-RU"/>
+              </w:rPr>
+              <w:t>IEnumerable&lt;T&gt; Sort&lt;T&gt;(IEnumerable&lt;T&gt; str, Func&lt;T, T, bool&gt; func) where T : IComparable&lt;T&gt;</w:t>
+            </w:r>
+          </w:p>
+        </w:tc>
+        <w:tc>
+          <w:tcPr>
+            <w:tcW w:w="1576" w:type="pct"/>
+            <w:vAlign w:val="center"/>
+          </w:tcPr>
+          <w:p>
+            <w:pPr>
+              <w:pStyle w:val="39"/>
+              <w:bidi w:val="0"/>
+              <w:jc w:val="both"/>
+              <w:rPr>
+                <w:rFonts w:hint="default"/>
+                <w:lang w:val="ru-RU"/>
+              </w:rPr>
+            </w:pPr>
+            <w:r>
+              <w:rPr>
+                <w:rFonts w:hint="default"/>
+                <w:lang w:val="ru-RU"/>
+              </w:rPr>
+              <w:t>Сортировка</w:t>
+            </w:r>
+          </w:p>
+        </w:tc>
+      </w:tr>
+      <w:tr>
+        <w:tblPrEx>
+          <w:tblBorders>
+            <w:top w:val="single" w:color="auto" w:sz="4" w:space="0"/>
+            <w:left w:val="single" w:color="auto" w:sz="4" w:space="0"/>
+            <w:bottom w:val="single" w:color="auto" w:sz="4" w:space="0"/>
+            <w:right w:val="single" w:color="auto" w:sz="4" w:space="0"/>
+            <w:insideH w:val="single" w:color="auto" w:sz="4" w:space="0"/>
+            <w:insideV w:val="single" w:color="auto" w:sz="4" w:space="0"/>
+          </w:tblBorders>
+          <w:tblCellMar>
+            <w:left w:w="108" w:type="dxa"/>
+            <w:right w:w="108" w:type="dxa"/>
+          </w:tblCellMar>
+        </w:tblPrEx>
+        <w:trPr>
+          <w:cantSplit/>
+        </w:trPr>
+        <w:tc>
+          <w:tcPr>
+            <w:tcW w:w="1575" w:type="pct"/>
+            <w:vAlign w:val="center"/>
+          </w:tcPr>
+          <w:p>
+            <w:pPr>
+              <w:pStyle w:val="39"/>
+              <w:keepNext/>
+              <w:keepLines w:val="0"/>
+              <w:pageBreakBefore w:val="0"/>
+              <w:widowControl/>
+              <w:kinsoku/>
+              <w:wordWrap/>
+              <w:overflowPunct/>
+              <w:topLinePunct w:val="0"/>
+              <w:autoSpaceDE/>
+              <w:autoSpaceDN/>
+              <w:bidi w:val="0"/>
+              <w:adjustRightInd/>
+              <w:snapToGrid/>
+              <w:jc w:val="both"/>
+              <w:textAlignment w:val="auto"/>
+              <w:rPr>
+                <w:rFonts w:hint="default"/>
+                <w:lang w:val="ru-RU"/>
+              </w:rPr>
+            </w:pPr>
+            <w:r>
+              <w:rPr>
+                <w:rFonts w:hint="default"/>
+                <w:lang w:val="ru-RU"/>
+              </w:rPr>
+              <w:t>Join</w:t>
+            </w:r>
+          </w:p>
+        </w:tc>
+        <w:tc>
+          <w:tcPr>
+            <w:tcW w:w="1848" w:type="pct"/>
+            <w:vAlign w:val="center"/>
+          </w:tcPr>
+          <w:p>
+            <w:pPr>
+              <w:pStyle w:val="39"/>
+              <w:keepNext/>
+              <w:keepLines w:val="0"/>
+              <w:pageBreakBefore w:val="0"/>
+              <w:widowControl/>
+              <w:kinsoku/>
+              <w:wordWrap/>
+              <w:overflowPunct/>
+              <w:topLinePunct w:val="0"/>
+              <w:autoSpaceDE/>
+              <w:autoSpaceDN/>
+              <w:bidi w:val="0"/>
+              <w:adjustRightInd/>
+              <w:snapToGrid/>
+              <w:jc w:val="both"/>
+              <w:textAlignment w:val="auto"/>
+              <w:rPr>
+                <w:rFonts w:hint="default"/>
+                <w:lang w:val="ru-RU"/>
+              </w:rPr>
+            </w:pPr>
+            <w:r>
+              <w:rPr>
+                <w:rFonts w:hint="default"/>
+                <w:lang w:val="ru-RU"/>
+              </w:rPr>
+              <w:t>string Join(IEnumerable&lt;string&gt; strs)</w:t>
+            </w:r>
+          </w:p>
+        </w:tc>
+        <w:tc>
+          <w:tcPr>
+            <w:tcW w:w="1576" w:type="pct"/>
+            <w:vAlign w:val="center"/>
+          </w:tcPr>
+          <w:p>
+            <w:pPr>
+              <w:pStyle w:val="39"/>
+              <w:keepNext/>
+              <w:keepLines w:val="0"/>
+              <w:pageBreakBefore w:val="0"/>
+              <w:widowControl/>
+              <w:kinsoku/>
+              <w:wordWrap/>
+              <w:overflowPunct/>
+              <w:topLinePunct w:val="0"/>
+              <w:autoSpaceDE/>
+              <w:autoSpaceDN/>
+              <w:bidi w:val="0"/>
+              <w:adjustRightInd/>
+              <w:snapToGrid/>
+              <w:jc w:val="both"/>
+              <w:textAlignment w:val="auto"/>
+              <w:rPr>
+                <w:rFonts w:hint="default"/>
+                <w:lang w:val="ru-RU"/>
+              </w:rPr>
+            </w:pPr>
+            <w:r>
+              <w:rPr>
+                <w:rFonts w:hint="default"/>
+                <w:lang w:val="ru-RU"/>
+              </w:rPr>
+              <w:t>Склеивает последовательность строк</w:t>
+            </w:r>
+          </w:p>
+        </w:tc>
+      </w:tr>
+      <w:tr>
+        <w:tblPrEx>
+          <w:tblBorders>
+            <w:top w:val="single" w:color="auto" w:sz="4" w:space="0"/>
+            <w:left w:val="single" w:color="auto" w:sz="4" w:space="0"/>
+            <w:bottom w:val="single" w:color="auto" w:sz="4" w:space="0"/>
+            <w:right w:val="single" w:color="auto" w:sz="4" w:space="0"/>
+            <w:insideH w:val="single" w:color="auto" w:sz="4" w:space="0"/>
+            <w:insideV w:val="single" w:color="auto" w:sz="4" w:space="0"/>
+          </w:tblBorders>
+          <w:tblCellMar>
+            <w:left w:w="108" w:type="dxa"/>
+            <w:right w:w="108" w:type="dxa"/>
+          </w:tblCellMar>
+        </w:tblPrEx>
+        <w:trPr>
+          <w:cantSplit/>
+        </w:trPr>
+        <w:tc>
+          <w:tcPr>
+            <w:tcW w:w="1575" w:type="pct"/>
+            <w:vAlign w:val="center"/>
+          </w:tcPr>
+          <w:p>
+            <w:pPr>
+              <w:pStyle w:val="39"/>
+              <w:bidi w:val="0"/>
+              <w:jc w:val="both"/>
+              <w:rPr>
+                <w:rFonts w:hint="default"/>
+                <w:lang w:val="ru-RU"/>
+              </w:rPr>
+            </w:pPr>
+            <w:r>
+              <w:rPr>
+                <w:rFonts w:hint="default"/>
+                <w:lang w:val="ru-RU"/>
+              </w:rPr>
+              <w:t>JoinCh</w:t>
+            </w:r>
+          </w:p>
+        </w:tc>
+        <w:tc>
+          <w:tcPr>
+            <w:tcW w:w="1848" w:type="pct"/>
+            <w:vAlign w:val="center"/>
+          </w:tcPr>
+          <w:p>
+            <w:pPr>
+              <w:pStyle w:val="39"/>
+              <w:bidi w:val="0"/>
+              <w:jc w:val="both"/>
+              <w:rPr>
+                <w:rFonts w:hint="default"/>
+                <w:lang w:val="ru-RU"/>
+              </w:rPr>
+            </w:pPr>
+            <w:r>
+              <w:rPr>
+                <w:rFonts w:hint="default"/>
+                <w:lang w:val="ru-RU"/>
+              </w:rPr>
+              <w:t>string JoinCh(IEnumerable&lt;char&gt; strs)</w:t>
+            </w:r>
+          </w:p>
+        </w:tc>
+        <w:tc>
+          <w:tcPr>
+            <w:tcW w:w="1576" w:type="pct"/>
+            <w:vAlign w:val="center"/>
+          </w:tcPr>
+          <w:p>
+            <w:pPr>
+              <w:pStyle w:val="39"/>
+              <w:bidi w:val="0"/>
+              <w:jc w:val="both"/>
+              <w:rPr>
+                <w:rFonts w:hint="default"/>
+                <w:lang w:val="ru-RU"/>
+              </w:rPr>
+            </w:pPr>
+            <w:r>
+              <w:rPr>
+                <w:rFonts w:hint="default"/>
+                <w:lang w:val="ru-RU"/>
+              </w:rPr>
+              <w:t>Склеивает символы м строку</w:t>
+            </w:r>
+          </w:p>
+        </w:tc>
+      </w:tr>
+    </w:tbl>
     <w:p>
       <w:pPr>
         <w:pStyle w:val="37"/>
@@ -4549,9 +4908,9 @@
           <w:lang w:val="ru-RU"/>
         </w:rPr>
       </w:pPr>
-      <w:bookmarkStart w:id="23" w:name="_Toc15921"/>
-      <w:bookmarkStart w:id="24" w:name="_Toc22480"/>
-      <w:bookmarkStart w:id="25" w:name="_Toc693"/>
+      <w:bookmarkStart w:id="23" w:name="_Toc693"/>
+      <w:bookmarkStart w:id="24" w:name="_Toc15921"/>
+      <w:bookmarkStart w:id="25" w:name="_Toc22480"/>
       <w:bookmarkStart w:id="26" w:name="_Toc13789"/>
       <w:r>
         <w:rPr>
@@ -4578,7 +4937,7 @@
         <w:bidi w:val="0"/>
         <w:rPr>
           <w:rFonts w:hint="default"/>
-          <w:lang w:val="ru-RU"/>
+          <w:lang w:val="en-US"/>
         </w:rPr>
       </w:pPr>
       <w:r>
@@ -4621,7 +4980,7 @@
           <w:rFonts w:hint="default"/>
           <w:lang w:val="en-US"/>
         </w:rPr>
-        <w:instrText xml:space="preserve"> HYPERLINK "https://github.com/RomanKosv/Programming-Lab4.git" </w:instrText>
+        <w:instrText xml:space="preserve"> HYPERLINK "https://github.com/RomanKosv/Programming-Lab5.git" </w:instrText>
       </w:r>
       <w:r>
         <w:rPr>
@@ -4632,11 +4991,11 @@
       </w:r>
       <w:r>
         <w:rPr>
-          <w:rStyle w:val="13"/>
+          <w:rStyle w:val="17"/>
           <w:rFonts w:hint="default"/>
           <w:lang w:val="en-US"/>
         </w:rPr>
-        <w:t>https://github.com/RomanKosv/Programming-Lab4.git</w:t>
+        <w:t>https://github.com/RomanKosv/Programming-Lab5.git</w:t>
       </w:r>
       <w:r>
         <w:rPr>
@@ -4645,10 +5004,12 @@
         </w:rPr>
         <w:fldChar w:fldCharType="end"/>
       </w:r>
+      <w:bookmarkStart w:id="31" w:name="_GoBack"/>
+      <w:bookmarkEnd w:id="31"/>
       <w:r>
         <w:rPr>
           <w:rFonts w:hint="default"/>
-          <w:lang w:val="ru-RU"/>
+          <w:lang w:val="en-US"/>
         </w:rPr>
         <w:t>.</w:t>
       </w:r>
@@ -4662,10 +5023,10 @@
           <w:lang w:val="ru-RU"/>
         </w:rPr>
       </w:pPr>
-      <w:bookmarkStart w:id="27" w:name="_Toc7331"/>
-      <w:bookmarkStart w:id="28" w:name="_Toc12680"/>
-      <w:bookmarkStart w:id="29" w:name="_Toc20595"/>
-      <w:bookmarkStart w:id="30" w:name="_Toc31899"/>
+      <w:bookmarkStart w:id="27" w:name="_Toc31899"/>
+      <w:bookmarkStart w:id="28" w:name="_Toc7331"/>
+      <w:bookmarkStart w:id="29" w:name="_Toc12680"/>
+      <w:bookmarkStart w:id="30" w:name="_Toc20595"/>
       <w:r>
         <w:rPr>
           <w:rFonts w:hint="default"/>
@@ -6999,12 +7360,6 @@
             <w:insideH w:val="single" w:color="auto" w:sz="4" w:space="0"/>
             <w:insideV w:val="single" w:color="auto" w:sz="4" w:space="0"/>
           </w:tblBorders>
-          <w:tblCellMar>
-            <w:top w:w="0" w:type="dxa"/>
-            <w:left w:w="108" w:type="dxa"/>
-            <w:bottom w:w="0" w:type="dxa"/>
-            <w:right w:w="108" w:type="dxa"/>
-          </w:tblCellMar>
         </w:tblPrEx>
         <w:trPr>
           <w:cantSplit/>
@@ -8138,6 +8493,12 @@
             <w:insideH w:val="single" w:color="auto" w:sz="4" w:space="0"/>
             <w:insideV w:val="single" w:color="auto" w:sz="4" w:space="0"/>
           </w:tblBorders>
+          <w:tblCellMar>
+            <w:top w:w="0" w:type="dxa"/>
+            <w:left w:w="108" w:type="dxa"/>
+            <w:bottom w:w="0" w:type="dxa"/>
+            <w:right w:w="108" w:type="dxa"/>
+          </w:tblCellMar>
         </w:tblPrEx>
         <w:trPr>
           <w:trHeight w:val="300" w:hRule="atLeast"/>
@@ -8481,6 +8842,14 @@
       </w:tr>
       <w:tr>
         <w:tblPrEx>
+          <w:tblBorders>
+            <w:top w:val="single" w:color="auto" w:sz="4" w:space="0"/>
+            <w:left w:val="single" w:color="auto" w:sz="4" w:space="0"/>
+            <w:bottom w:val="single" w:color="auto" w:sz="4" w:space="0"/>
+            <w:right w:val="single" w:color="auto" w:sz="4" w:space="0"/>
+            <w:insideH w:val="single" w:color="auto" w:sz="4" w:space="0"/>
+            <w:insideV w:val="single" w:color="auto" w:sz="4" w:space="0"/>
+          </w:tblBorders>
           <w:tblCellMar>
             <w:top w:w="0" w:type="dxa"/>
             <w:left w:w="108" w:type="dxa"/>
@@ -14916,6 +15285,12 @@
             <w:insideH w:val="single" w:color="auto" w:sz="4" w:space="0"/>
             <w:insideV w:val="single" w:color="auto" w:sz="4" w:space="0"/>
           </w:tblBorders>
+          <w:tblCellMar>
+            <w:top w:w="0" w:type="dxa"/>
+            <w:left w:w="108" w:type="dxa"/>
+            <w:bottom w:w="0" w:type="dxa"/>
+            <w:right w:w="108" w:type="dxa"/>
+          </w:tblCellMar>
         </w:tblPrEx>
         <w:trPr>
           <w:trHeight w:val="505" w:hRule="atLeast"/>
@@ -16244,6 +16619,12 @@
             <w:insideH w:val="single" w:color="auto" w:sz="4" w:space="0"/>
             <w:insideV w:val="single" w:color="auto" w:sz="4" w:space="0"/>
           </w:tblBorders>
+          <w:tblCellMar>
+            <w:top w:w="0" w:type="dxa"/>
+            <w:left w:w="108" w:type="dxa"/>
+            <w:bottom w:w="0" w:type="dxa"/>
+            <w:right w:w="108" w:type="dxa"/>
+          </w:tblCellMar>
         </w:tblPrEx>
         <w:trPr>
           <w:trHeight w:val="505" w:hRule="atLeast"/>
@@ -24842,6 +25223,12 @@
             <w:insideH w:val="single" w:color="auto" w:sz="4" w:space="0"/>
             <w:insideV w:val="single" w:color="auto" w:sz="4" w:space="0"/>
           </w:tblBorders>
+          <w:tblCellMar>
+            <w:top w:w="0" w:type="dxa"/>
+            <w:left w:w="108" w:type="dxa"/>
+            <w:bottom w:w="0" w:type="dxa"/>
+            <w:right w:w="108" w:type="dxa"/>
+          </w:tblCellMar>
         </w:tblPrEx>
         <w:trPr>
           <w:trHeight w:val="300" w:hRule="atLeast"/>
@@ -31227,6 +31614,12 @@
             <w:insideH w:val="single" w:color="auto" w:sz="4" w:space="0"/>
             <w:insideV w:val="single" w:color="auto" w:sz="4" w:space="0"/>
           </w:tblBorders>
+          <w:tblCellMar>
+            <w:top w:w="0" w:type="dxa"/>
+            <w:left w:w="108" w:type="dxa"/>
+            <w:bottom w:w="0" w:type="dxa"/>
+            <w:right w:w="108" w:type="dxa"/>
+          </w:tblCellMar>
         </w:tblPrEx>
         <w:trPr>
           <w:cantSplit/>
@@ -31523,6 +31916,12 @@
             <w:insideH w:val="single" w:color="auto" w:sz="4" w:space="0"/>
             <w:insideV w:val="single" w:color="auto" w:sz="4" w:space="0"/>
           </w:tblBorders>
+          <w:tblCellMar>
+            <w:top w:w="0" w:type="dxa"/>
+            <w:left w:w="108" w:type="dxa"/>
+            <w:bottom w:w="0" w:type="dxa"/>
+            <w:right w:w="108" w:type="dxa"/>
+          </w:tblCellMar>
         </w:tblPrEx>
         <w:trPr>
           <w:cantSplit/>
@@ -37270,6 +37669,12 @@
             <w:insideH w:val="single" w:color="auto" w:sz="4" w:space="0"/>
             <w:insideV w:val="single" w:color="auto" w:sz="4" w:space="0"/>
           </w:tblBorders>
+          <w:tblCellMar>
+            <w:top w:w="0" w:type="dxa"/>
+            <w:left w:w="108" w:type="dxa"/>
+            <w:bottom w:w="0" w:type="dxa"/>
+            <w:right w:w="108" w:type="dxa"/>
+          </w:tblCellMar>
         </w:tblPrEx>
         <w:trPr>
           <w:cantSplit/>
@@ -37638,6 +38043,12 @@
             <w:insideH w:val="single" w:color="auto" w:sz="4" w:space="0"/>
             <w:insideV w:val="single" w:color="auto" w:sz="4" w:space="0"/>
           </w:tblBorders>
+          <w:tblCellMar>
+            <w:top w:w="0" w:type="dxa"/>
+            <w:left w:w="108" w:type="dxa"/>
+            <w:bottom w:w="0" w:type="dxa"/>
+            <w:right w:w="108" w:type="dxa"/>
+          </w:tblCellMar>
         </w:tblPrEx>
         <w:trPr>
           <w:cantSplit/>

</xml_diff>